<commit_message>
Weekly minutes update, changed some code on InfoParks
</commit_message>
<xml_diff>
--- a/Develop/3d_tic_tac_toe_template.docx
+++ b/Develop/3d_tic_tac_toe_template.docx
@@ -10,58 +10,52 @@
         </w:pBdr>
         <w:spacing w:before="0" w:after="0"/>
         <w:rPr>
+          <w:del w:id="0" w:author="Jimenez, Claudio" w:date="2020-09-25T23:00:00Z"/>
           <w:b/>
           <w:i/>
           <w:color w:val="FF0000"/>
         </w:rPr>
       </w:pPr>
-      <w:r>
-        <w:rPr>
-          <w:b/>
-          <w:i/>
-          <w:color w:val="FF0000"/>
-        </w:rPr>
-        <w:t>Software Engineering Project</w:t>
-      </w:r>
-      <w:r>
-        <w:rPr>
-          <w:b/>
-          <w:i/>
-          <w:color w:val="FF0000"/>
-        </w:rPr>
-        <w:t xml:space="preserve"> Report </w:t>
-      </w:r>
-    </w:p>
-    <w:p>
-      <w:pPr>
-        <w:tabs>
-          <w:tab w:val="left" w:pos="2962"/>
-          <w:tab w:val="left" w:pos="4143"/>
-        </w:tabs>
-        <w:rPr>
-          <w:i/>
-          <w:color w:val="FF0000"/>
-        </w:rPr>
-        <w:pPrChange w:id="0" w:author="Jimenez, Claudio" w:date="2020-09-22T21:30:00Z">
-          <w:pPr/>
-        </w:pPrChange>
-      </w:pPr>
-      <w:ins w:id="1" w:author="Jimenez, Claudio" w:date="2020-09-22T21:30:00Z">
+      <w:del w:id="1" w:author="Jimenez, Claudio" w:date="2020-09-25T23:00:00Z">
         <w:r>
           <w:rPr>
+            <w:b/>
             <w:i/>
             <w:color w:val="FF0000"/>
           </w:rPr>
-          <w:tab/>
+          <w:delText>Software Engineering Project</w:delText>
         </w:r>
         <w:r>
           <w:rPr>
+            <w:b/>
             <w:i/>
             <w:color w:val="FF0000"/>
           </w:rPr>
-          <w:tab/>
+          <w:delText xml:space="preserve"> Report </w:delText>
+        </w:r>
+      </w:del>
+      <w:ins w:id="2" w:author="Jimenez, Claudio" w:date="2020-09-25T23:00:00Z">
+        <w:r>
+          <w:rPr>
+            <w:b/>
+            <w:i/>
+            <w:color w:val="FF0000"/>
+          </w:rPr>
+          <w:t>3D TIC TAC TOE</w:t>
         </w:r>
       </w:ins>
+    </w:p>
+    <w:p>
+      <w:pPr>
+        <w:pStyle w:val="Title"/>
+        <w:pBdr>
+          <w:bottom w:val="none" w:sz="0" w:space="0" w:color="auto"/>
+        </w:pBdr>
+        <w:spacing w:before="0" w:after="0"/>
+        <w:pPrChange w:id="3" w:author="Jimenez, Claudio" w:date="2020-09-25T23:00:00Z">
+          <w:pPr/>
+        </w:pPrChange>
+      </w:pPr>
     </w:p>
     <w:p>
       <w:pPr>
@@ -363,7 +357,7 @@
           <w:szCs w:val="28"/>
         </w:rPr>
       </w:pPr>
-      <w:bookmarkStart w:id="2" w:name="_Toc529138956"/>
+      <w:bookmarkStart w:id="4" w:name="_Toc529138956"/>
       <w:r>
         <w:rPr>
           <w:rStyle w:val="Strong"/>
@@ -375,7 +369,7 @@
         <w:lastRenderedPageBreak/>
         <w:t>REMOVE OR REPLACE ALL TEXT IN RED ITALICS BEFORE SUBMITTING REPORT</w:t>
       </w:r>
-      <w:bookmarkEnd w:id="2"/>
+      <w:bookmarkEnd w:id="4"/>
     </w:p>
     <w:p>
       <w:pPr>
@@ -393,7 +387,7 @@
           <w:szCs w:val="28"/>
         </w:rPr>
       </w:pPr>
-      <w:bookmarkStart w:id="3" w:name="_Toc529138957"/>
+      <w:bookmarkStart w:id="5" w:name="_Toc529138957"/>
       <w:r>
         <w:rPr>
           <w:rStyle w:val="Strong"/>
@@ -403,7 +397,7 @@
         </w:rPr>
         <w:t>How to Use This Document</w:t>
       </w:r>
-      <w:bookmarkEnd w:id="3"/>
+      <w:bookmarkEnd w:id="5"/>
     </w:p>
     <w:p>
       <w:pPr>
@@ -13429,7 +13423,7 @@
           <w:szCs w:val="28"/>
         </w:rPr>
       </w:pPr>
-      <w:bookmarkStart w:id="4" w:name="_Toc529138958"/>
+      <w:bookmarkStart w:id="6" w:name="_Toc529138958"/>
       <w:r>
         <w:rPr>
           <w:rStyle w:val="Strong"/>
@@ -13440,7 +13434,7 @@
         <w:lastRenderedPageBreak/>
         <w:t>List of Figures</w:t>
       </w:r>
-      <w:bookmarkEnd w:id="4"/>
+      <w:bookmarkEnd w:id="6"/>
     </w:p>
     <w:p>
       <w:pPr>
@@ -13967,7 +13961,7 @@
           <w:szCs w:val="28"/>
         </w:rPr>
       </w:pPr>
-      <w:bookmarkStart w:id="5" w:name="_Toc529138959"/>
+      <w:bookmarkStart w:id="7" w:name="_Toc529138959"/>
       <w:r>
         <w:rPr>
           <w:rStyle w:val="Strong"/>
@@ -13978,7 +13972,7 @@
         <w:lastRenderedPageBreak/>
         <w:t>List of Tables</w:t>
       </w:r>
-      <w:bookmarkEnd w:id="5"/>
+      <w:bookmarkEnd w:id="7"/>
     </w:p>
     <w:p>
       <w:pPr>
@@ -14134,12 +14128,12 @@
         <w:pStyle w:val="Heading1"/>
         <w:pageBreakBefore/>
       </w:pPr>
-      <w:bookmarkStart w:id="6" w:name="_Toc529138960"/>
+      <w:bookmarkStart w:id="8" w:name="_Toc529138960"/>
       <w:r>
         <w:lastRenderedPageBreak/>
         <w:t>Project Description</w:t>
       </w:r>
-      <w:bookmarkEnd w:id="6"/>
+      <w:bookmarkEnd w:id="8"/>
     </w:p>
     <w:p>
       <w:pPr>
@@ -14176,13 +14170,13 @@
       <w:pPr>
         <w:pStyle w:val="Heading2"/>
       </w:pPr>
-      <w:bookmarkStart w:id="7" w:name="_Toc529138961"/>
+      <w:bookmarkStart w:id="9" w:name="_Toc529138961"/>
       <w:r>
         <w:t>Project Overview</w:t>
       </w:r>
-      <w:bookmarkStart w:id="8" w:name="_Toc365888543"/>
-      <w:bookmarkEnd w:id="8"/>
-      <w:bookmarkEnd w:id="7"/>
+      <w:bookmarkStart w:id="10" w:name="_Toc365888543"/>
+      <w:bookmarkEnd w:id="9"/>
+      <w:bookmarkEnd w:id="10"/>
     </w:p>
     <w:p>
       <w:pPr>
@@ -14249,11 +14243,11 @@
       <w:pPr>
         <w:pStyle w:val="Heading2"/>
       </w:pPr>
-      <w:bookmarkStart w:id="9" w:name="_Toc529138962"/>
+      <w:bookmarkStart w:id="11" w:name="_Toc529138962"/>
       <w:r>
         <w:t>The Purpose of the Project</w:t>
       </w:r>
-      <w:bookmarkEnd w:id="9"/>
+      <w:bookmarkEnd w:id="11"/>
       <w:r>
         <w:t xml:space="preserve"> </w:t>
       </w:r>
@@ -14299,11 +14293,11 @@
       <w:pPr>
         <w:pStyle w:val="Heading3"/>
       </w:pPr>
-      <w:bookmarkStart w:id="10" w:name="_Toc529138963"/>
+      <w:bookmarkStart w:id="12" w:name="_Toc529138963"/>
       <w:r>
         <w:t>The User Business or Background of the Project Effort</w:t>
       </w:r>
-      <w:bookmarkEnd w:id="10"/>
+      <w:bookmarkEnd w:id="12"/>
     </w:p>
     <w:p>
       <w:pPr>
@@ -14472,11 +14466,11 @@
       <w:pPr>
         <w:pStyle w:val="Heading3"/>
       </w:pPr>
-      <w:bookmarkStart w:id="11" w:name="_Toc529138964"/>
+      <w:bookmarkStart w:id="13" w:name="_Toc529138964"/>
       <w:r>
         <w:t>Goals of the Project</w:t>
       </w:r>
-      <w:bookmarkEnd w:id="11"/>
+      <w:bookmarkEnd w:id="13"/>
     </w:p>
     <w:p>
       <w:pPr>
@@ -14728,11 +14722,11 @@
       <w:pPr>
         <w:pStyle w:val="Heading3"/>
       </w:pPr>
-      <w:bookmarkStart w:id="12" w:name="_Toc529138965"/>
+      <w:bookmarkStart w:id="14" w:name="_Toc529138965"/>
       <w:r>
         <w:t>Measurement</w:t>
       </w:r>
-      <w:bookmarkEnd w:id="12"/>
+      <w:bookmarkEnd w:id="14"/>
       <w:r>
         <w:t xml:space="preserve"> </w:t>
       </w:r>
@@ -14830,11 +14824,11 @@
       <w:pPr>
         <w:pStyle w:val="Heading2"/>
       </w:pPr>
-      <w:bookmarkStart w:id="13" w:name="_Toc529138966"/>
+      <w:bookmarkStart w:id="15" w:name="_Toc529138966"/>
       <w:r>
         <w:t>The Scope of the Work</w:t>
       </w:r>
-      <w:bookmarkEnd w:id="13"/>
+      <w:bookmarkEnd w:id="15"/>
     </w:p>
     <w:p>
       <w:pPr>
@@ -14944,11 +14938,11 @@
       <w:pPr>
         <w:pStyle w:val="Heading3"/>
       </w:pPr>
-      <w:bookmarkStart w:id="14" w:name="_Toc529138967"/>
+      <w:bookmarkStart w:id="16" w:name="_Toc529138967"/>
       <w:r>
         <w:t>The Current Situation</w:t>
       </w:r>
-      <w:bookmarkEnd w:id="14"/>
+      <w:bookmarkEnd w:id="16"/>
     </w:p>
     <w:p>
       <w:pPr>
@@ -15069,11 +15063,11 @@
       <w:pPr>
         <w:pStyle w:val="Heading3"/>
       </w:pPr>
-      <w:bookmarkStart w:id="15" w:name="_Toc529138968"/>
+      <w:bookmarkStart w:id="17" w:name="_Toc529138968"/>
       <w:r>
         <w:t>The Context of the Work</w:t>
       </w:r>
-      <w:bookmarkEnd w:id="15"/>
+      <w:bookmarkEnd w:id="17"/>
     </w:p>
     <w:p>
       <w:pPr>
@@ -15356,12 +15350,12 @@
       <w:pPr>
         <w:pStyle w:val="Heading3"/>
       </w:pPr>
-      <w:bookmarkStart w:id="16" w:name="_Toc529138969"/>
+      <w:bookmarkStart w:id="18" w:name="_Toc529138969"/>
       <w:r>
         <w:lastRenderedPageBreak/>
         <w:t>Work Partitioning</w:t>
       </w:r>
-      <w:bookmarkEnd w:id="16"/>
+      <w:bookmarkEnd w:id="18"/>
     </w:p>
     <w:p>
       <w:pPr>
@@ -16615,11 +16609,11 @@
       <w:pPr>
         <w:pStyle w:val="Heading3"/>
       </w:pPr>
-      <w:bookmarkStart w:id="17" w:name="_Toc529138970"/>
+      <w:bookmarkStart w:id="19" w:name="_Toc529138970"/>
       <w:r>
         <w:t>Competing Products</w:t>
       </w:r>
-      <w:bookmarkEnd w:id="17"/>
+      <w:bookmarkEnd w:id="19"/>
     </w:p>
     <w:p>
       <w:pPr>
@@ -16878,11 +16872,11 @@
       <w:pPr>
         <w:pStyle w:val="Heading2"/>
       </w:pPr>
-      <w:bookmarkStart w:id="18" w:name="_Toc529138971"/>
+      <w:bookmarkStart w:id="20" w:name="_Toc529138971"/>
       <w:r>
         <w:t>The Scope of the Product</w:t>
       </w:r>
-      <w:bookmarkEnd w:id="18"/>
+      <w:bookmarkEnd w:id="20"/>
     </w:p>
     <w:p>
       <w:pPr>
@@ -16942,12 +16936,12 @@
       <w:pPr>
         <w:pStyle w:val="Heading3"/>
       </w:pPr>
-      <w:bookmarkStart w:id="19" w:name="_Toc529138972"/>
+      <w:bookmarkStart w:id="21" w:name="_Toc529138972"/>
       <w:r>
         <w:lastRenderedPageBreak/>
         <w:t>Scenario Diagram(s)</w:t>
       </w:r>
-      <w:bookmarkEnd w:id="19"/>
+      <w:bookmarkEnd w:id="21"/>
     </w:p>
     <w:p>
       <w:pPr>
@@ -17016,7 +17010,7 @@
       <w:pPr>
         <w:pStyle w:val="Heading3"/>
       </w:pPr>
-      <w:bookmarkStart w:id="20" w:name="_Toc529138973"/>
+      <w:bookmarkStart w:id="22" w:name="_Toc529138973"/>
       <w:r>
         <w:t xml:space="preserve">Product </w:t>
       </w:r>
@@ -17027,7 +17021,7 @@
       <w:r>
         <w:t xml:space="preserve"> List</w:t>
       </w:r>
-      <w:bookmarkEnd w:id="20"/>
+      <w:bookmarkEnd w:id="22"/>
       <w:proofErr w:type="gramEnd"/>
     </w:p>
     <w:p>
@@ -17113,14 +17107,14 @@
       <w:pPr>
         <w:pStyle w:val="Heading3"/>
       </w:pPr>
-      <w:bookmarkStart w:id="21" w:name="_Toc529138974"/>
+      <w:bookmarkStart w:id="23" w:name="_Toc529138974"/>
       <w:r>
         <w:t xml:space="preserve">Individual Product </w:t>
       </w:r>
       <w:r>
         <w:t>Scenarios</w:t>
       </w:r>
-      <w:bookmarkEnd w:id="21"/>
+      <w:bookmarkEnd w:id="23"/>
     </w:p>
     <w:p>
       <w:pPr>
@@ -17245,11 +17239,11 @@
       <w:pPr>
         <w:pStyle w:val="Heading2"/>
       </w:pPr>
-      <w:bookmarkStart w:id="22" w:name="_Toc529138975"/>
+      <w:bookmarkStart w:id="24" w:name="_Toc529138975"/>
       <w:r>
         <w:t>Stakeholders</w:t>
       </w:r>
-      <w:bookmarkEnd w:id="22"/>
+      <w:bookmarkEnd w:id="24"/>
       <w:r>
         <w:t xml:space="preserve"> </w:t>
       </w:r>
@@ -17274,11 +17268,11 @@
       <w:pPr>
         <w:pStyle w:val="Heading3"/>
       </w:pPr>
-      <w:bookmarkStart w:id="23" w:name="_Toc529138976"/>
+      <w:bookmarkStart w:id="25" w:name="_Toc529138976"/>
       <w:r>
         <w:t>The Client</w:t>
       </w:r>
-      <w:bookmarkEnd w:id="23"/>
+      <w:bookmarkEnd w:id="25"/>
       <w:r>
         <w:t xml:space="preserve"> </w:t>
       </w:r>
@@ -17439,11 +17433,11 @@
       <w:pPr>
         <w:pStyle w:val="Heading3"/>
       </w:pPr>
-      <w:bookmarkStart w:id="24" w:name="_Toc529138977"/>
+      <w:bookmarkStart w:id="26" w:name="_Toc529138977"/>
       <w:r>
         <w:t>The Customer</w:t>
       </w:r>
-      <w:bookmarkEnd w:id="24"/>
+      <w:bookmarkEnd w:id="26"/>
     </w:p>
     <w:p>
       <w:pPr>
@@ -17545,11 +17539,11 @@
       <w:pPr>
         <w:pStyle w:val="Heading3"/>
       </w:pPr>
-      <w:bookmarkStart w:id="25" w:name="_Toc529138978"/>
+      <w:bookmarkStart w:id="27" w:name="_Toc529138978"/>
       <w:r>
         <w:t>Hands-On Users of the Product</w:t>
       </w:r>
-      <w:bookmarkEnd w:id="25"/>
+      <w:bookmarkEnd w:id="27"/>
       <w:r>
         <w:t xml:space="preserve"> </w:t>
       </w:r>
@@ -17981,11 +17975,11 @@
       <w:pPr>
         <w:pStyle w:val="Heading3"/>
       </w:pPr>
-      <w:bookmarkStart w:id="26" w:name="_Toc529138979"/>
+      <w:bookmarkStart w:id="28" w:name="_Toc529138979"/>
       <w:r>
         <w:t>Maintenance Users and Service Technicians</w:t>
       </w:r>
-      <w:bookmarkEnd w:id="26"/>
+      <w:bookmarkEnd w:id="28"/>
     </w:p>
     <w:p>
       <w:pPr>
@@ -18100,11 +18094,11 @@
       <w:pPr>
         <w:pStyle w:val="Heading3"/>
       </w:pPr>
-      <w:bookmarkStart w:id="27" w:name="_Toc529138980"/>
+      <w:bookmarkStart w:id="29" w:name="_Toc529138980"/>
       <w:r>
         <w:t>Other Stakeholders</w:t>
       </w:r>
-      <w:bookmarkEnd w:id="27"/>
+      <w:bookmarkEnd w:id="29"/>
     </w:p>
     <w:p>
       <w:pPr>
@@ -18661,11 +18655,11 @@
       <w:pPr>
         <w:pStyle w:val="Heading3"/>
       </w:pPr>
-      <w:bookmarkStart w:id="28" w:name="_Toc529138981"/>
+      <w:bookmarkStart w:id="30" w:name="_Toc529138981"/>
       <w:r>
         <w:t>User Participation</w:t>
       </w:r>
-      <w:bookmarkEnd w:id="28"/>
+      <w:bookmarkEnd w:id="30"/>
     </w:p>
     <w:p>
       <w:pPr>
@@ -18760,11 +18754,11 @@
       <w:pPr>
         <w:pStyle w:val="Heading3"/>
       </w:pPr>
-      <w:bookmarkStart w:id="29" w:name="_Toc529138982"/>
+      <w:bookmarkStart w:id="31" w:name="_Toc529138982"/>
       <w:r>
         <w:t>Priorities Assigned to Users</w:t>
       </w:r>
-      <w:bookmarkEnd w:id="29"/>
+      <w:bookmarkEnd w:id="31"/>
     </w:p>
     <w:p>
       <w:pPr>
@@ -19000,11 +18994,11 @@
       <w:pPr>
         <w:pStyle w:val="Heading2"/>
       </w:pPr>
-      <w:bookmarkStart w:id="30" w:name="_Toc529138983"/>
+      <w:bookmarkStart w:id="32" w:name="_Toc529138983"/>
       <w:r>
         <w:t>Mandated Constraints</w:t>
       </w:r>
-      <w:bookmarkEnd w:id="30"/>
+      <w:bookmarkEnd w:id="32"/>
     </w:p>
     <w:p>
       <w:pPr>
@@ -19079,11 +19073,11 @@
       <w:pPr>
         <w:pStyle w:val="Heading3"/>
       </w:pPr>
-      <w:bookmarkStart w:id="31" w:name="_Toc529138984"/>
+      <w:bookmarkStart w:id="33" w:name="_Toc529138984"/>
       <w:r>
         <w:t>Solution Constraints</w:t>
       </w:r>
-      <w:bookmarkEnd w:id="31"/>
+      <w:bookmarkEnd w:id="33"/>
       <w:r>
         <w:t xml:space="preserve"> </w:t>
       </w:r>
@@ -19425,11 +19419,11 @@
       <w:pPr>
         <w:pStyle w:val="Heading3"/>
       </w:pPr>
-      <w:bookmarkStart w:id="32" w:name="_Toc529138985"/>
+      <w:bookmarkStart w:id="34" w:name="_Toc529138985"/>
       <w:r>
         <w:t>Implementation Environment of the Current System</w:t>
       </w:r>
-      <w:bookmarkEnd w:id="32"/>
+      <w:bookmarkEnd w:id="34"/>
     </w:p>
     <w:p>
       <w:pPr>
@@ -19636,11 +19630,11 @@
       <w:pPr>
         <w:pStyle w:val="Heading3"/>
       </w:pPr>
-      <w:bookmarkStart w:id="33" w:name="_Toc529138986"/>
+      <w:bookmarkStart w:id="35" w:name="_Toc529138986"/>
       <w:r>
         <w:t>Partner or Collaborative Applications</w:t>
       </w:r>
-      <w:bookmarkEnd w:id="33"/>
+      <w:bookmarkEnd w:id="35"/>
     </w:p>
     <w:p>
       <w:pPr>
@@ -19791,7 +19785,7 @@
       <w:pPr>
         <w:pStyle w:val="Level3Text"/>
       </w:pPr>
-      <w:bookmarkStart w:id="34" w:name="_Ref365979303"/>
+      <w:bookmarkStart w:id="36" w:name="_Ref365979303"/>
       <w:r>
         <w:t>Your text goes here . . .</w:t>
       </w:r>
@@ -19800,12 +19794,12 @@
       <w:pPr>
         <w:pStyle w:val="Heading3"/>
       </w:pPr>
-      <w:bookmarkStart w:id="35" w:name="_Toc529138987"/>
+      <w:bookmarkStart w:id="37" w:name="_Toc529138987"/>
       <w:r>
         <w:t>Off-the-Shelf Software</w:t>
       </w:r>
-      <w:bookmarkEnd w:id="34"/>
-      <w:bookmarkEnd w:id="35"/>
+      <w:bookmarkEnd w:id="36"/>
+      <w:bookmarkEnd w:id="37"/>
     </w:p>
     <w:p>
       <w:pPr>
@@ -20169,11 +20163,11 @@
       <w:pPr>
         <w:pStyle w:val="Heading3"/>
       </w:pPr>
-      <w:bookmarkStart w:id="36" w:name="_Toc529138988"/>
+      <w:bookmarkStart w:id="38" w:name="_Toc529138988"/>
       <w:r>
         <w:t>Anticipated Workplace Environment</w:t>
       </w:r>
-      <w:bookmarkEnd w:id="36"/>
+      <w:bookmarkEnd w:id="38"/>
     </w:p>
     <w:p>
       <w:pPr>
@@ -20412,11 +20406,11 @@
       <w:pPr>
         <w:pStyle w:val="Heading3"/>
       </w:pPr>
-      <w:bookmarkStart w:id="37" w:name="_Toc529138989"/>
+      <w:bookmarkStart w:id="39" w:name="_Toc529138989"/>
       <w:r>
         <w:t>Schedule Constraints</w:t>
       </w:r>
-      <w:bookmarkEnd w:id="37"/>
+      <w:bookmarkEnd w:id="39"/>
       <w:r>
         <w:t xml:space="preserve"> </w:t>
       </w:r>
@@ -20706,11 +20700,11 @@
       <w:pPr>
         <w:pStyle w:val="Heading3"/>
       </w:pPr>
-      <w:bookmarkStart w:id="38" w:name="_Toc529138990"/>
+      <w:bookmarkStart w:id="40" w:name="_Toc529138990"/>
       <w:r>
         <w:t>Budget Constraints</w:t>
       </w:r>
-      <w:bookmarkEnd w:id="38"/>
+      <w:bookmarkEnd w:id="40"/>
     </w:p>
     <w:p>
       <w:pPr>
@@ -20852,11 +20846,11 @@
       <w:pPr>
         <w:pStyle w:val="Heading2"/>
       </w:pPr>
-      <w:bookmarkStart w:id="39" w:name="_Toc529138991"/>
+      <w:bookmarkStart w:id="41" w:name="_Toc529138991"/>
       <w:r>
         <w:t>Naming Conventions and Definitions</w:t>
       </w:r>
-      <w:bookmarkEnd w:id="39"/>
+      <w:bookmarkEnd w:id="41"/>
     </w:p>
     <w:p>
       <w:pPr>
@@ -20878,14 +20872,14 @@
       <w:pPr>
         <w:pStyle w:val="Heading3"/>
       </w:pPr>
-      <w:bookmarkStart w:id="40" w:name="_Toc529138992"/>
+      <w:bookmarkStart w:id="42" w:name="_Toc529138992"/>
       <w:r>
         <w:t xml:space="preserve">Definitions of </w:t>
       </w:r>
       <w:r>
         <w:t>Key Terms</w:t>
       </w:r>
-      <w:bookmarkEnd w:id="40"/>
+      <w:bookmarkEnd w:id="42"/>
     </w:p>
     <w:p>
       <w:pPr>
@@ -21292,7 +21286,7 @@
       <w:pPr>
         <w:pStyle w:val="Heading3"/>
       </w:pPr>
-      <w:bookmarkStart w:id="41" w:name="_Toc529138993"/>
+      <w:bookmarkStart w:id="43" w:name="_Toc529138993"/>
       <w:r>
         <w:t xml:space="preserve">UML and </w:t>
       </w:r>
@@ -21304,7 +21298,7 @@
       <w:r>
         <w:t xml:space="preserve"> Notation Used in This Document</w:t>
       </w:r>
-      <w:bookmarkEnd w:id="41"/>
+      <w:bookmarkEnd w:id="43"/>
     </w:p>
     <w:p>
       <w:pPr>
@@ -21612,19 +21606,19 @@
       <w:pPr>
         <w:pStyle w:val="Heading3"/>
       </w:pPr>
-      <w:bookmarkStart w:id="42" w:name="_Ref529129897"/>
-      <w:bookmarkStart w:id="43" w:name="_Ref529129985"/>
-      <w:bookmarkStart w:id="44" w:name="_Ref529129991"/>
-      <w:bookmarkStart w:id="45" w:name="_Ref529130033"/>
-      <w:bookmarkStart w:id="46" w:name="_Toc529138994"/>
+      <w:bookmarkStart w:id="44" w:name="_Ref529129897"/>
+      <w:bookmarkStart w:id="45" w:name="_Ref529129985"/>
+      <w:bookmarkStart w:id="46" w:name="_Ref529129991"/>
+      <w:bookmarkStart w:id="47" w:name="_Ref529130033"/>
+      <w:bookmarkStart w:id="48" w:name="_Toc529138994"/>
       <w:r>
         <w:t>Data Dictionary for Any Included Models</w:t>
       </w:r>
-      <w:bookmarkEnd w:id="42"/>
-      <w:bookmarkEnd w:id="43"/>
       <w:bookmarkEnd w:id="44"/>
       <w:bookmarkEnd w:id="45"/>
       <w:bookmarkEnd w:id="46"/>
+      <w:bookmarkEnd w:id="47"/>
+      <w:bookmarkEnd w:id="48"/>
     </w:p>
     <w:p>
       <w:pPr>
@@ -21847,21 +21841,21 @@
       <w:pPr>
         <w:pStyle w:val="Heading2"/>
       </w:pPr>
-      <w:bookmarkStart w:id="47" w:name="_Toc529138995"/>
+      <w:bookmarkStart w:id="49" w:name="_Toc529138995"/>
       <w:r>
         <w:t>Relevant Facts and Assumptions</w:t>
       </w:r>
-      <w:bookmarkEnd w:id="47"/>
+      <w:bookmarkEnd w:id="49"/>
     </w:p>
     <w:p>
       <w:pPr>
         <w:pStyle w:val="Heading3"/>
       </w:pPr>
-      <w:bookmarkStart w:id="48" w:name="_Toc529138996"/>
+      <w:bookmarkStart w:id="50" w:name="_Toc529138996"/>
       <w:r>
         <w:t>Facts</w:t>
       </w:r>
-      <w:bookmarkEnd w:id="48"/>
+      <w:bookmarkEnd w:id="50"/>
     </w:p>
     <w:p>
       <w:pPr>
@@ -22035,11 +22029,11 @@
       <w:pPr>
         <w:pStyle w:val="Heading3"/>
       </w:pPr>
-      <w:bookmarkStart w:id="49" w:name="_Toc529138997"/>
+      <w:bookmarkStart w:id="51" w:name="_Toc529138997"/>
       <w:r>
         <w:t>Assumptions</w:t>
       </w:r>
-      <w:bookmarkEnd w:id="49"/>
+      <w:bookmarkEnd w:id="51"/>
     </w:p>
     <w:p>
       <w:pPr>
@@ -22478,11 +22472,11 @@
       <w:pPr>
         <w:pStyle w:val="Heading1"/>
       </w:pPr>
-      <w:bookmarkStart w:id="50" w:name="_Toc529138998"/>
+      <w:bookmarkStart w:id="52" w:name="_Toc529138998"/>
       <w:r>
         <w:t>Requirements</w:t>
       </w:r>
-      <w:bookmarkEnd w:id="50"/>
+      <w:bookmarkEnd w:id="52"/>
     </w:p>
     <w:p>
       <w:pPr>
@@ -22541,11 +22535,11 @@
       <w:pPr>
         <w:pStyle w:val="Heading2"/>
       </w:pPr>
-      <w:bookmarkStart w:id="51" w:name="_Toc529138999"/>
+      <w:bookmarkStart w:id="53" w:name="_Toc529138999"/>
       <w:r>
         <w:t>Product Use Cases</w:t>
       </w:r>
-      <w:bookmarkEnd w:id="51"/>
+      <w:bookmarkEnd w:id="53"/>
     </w:p>
     <w:p>
       <w:pPr>
@@ -22622,11 +22616,11 @@
       <w:pPr>
         <w:pStyle w:val="Heading3"/>
       </w:pPr>
-      <w:bookmarkStart w:id="52" w:name="_Toc529139000"/>
+      <w:bookmarkStart w:id="54" w:name="_Toc529139000"/>
       <w:r>
         <w:t>Use Case Diagrams</w:t>
       </w:r>
-      <w:bookmarkEnd w:id="52"/>
+      <w:bookmarkEnd w:id="54"/>
     </w:p>
     <w:p>
       <w:pPr>
@@ -22823,18 +22817,31 @@
           <w:color w:val="auto"/>
         </w:rPr>
       </w:pPr>
-      <w:bookmarkStart w:id="53" w:name="_Toc525544068"/>
+      <w:bookmarkStart w:id="55" w:name="_Toc525544068"/>
       <w:r>
         <w:t xml:space="preserve">Figure </w:t>
       </w:r>
-      <w:fldSimple w:instr=" SEQ Figure \* ARABIC ">
-        <w:r>
-          <w:rPr>
-            <w:noProof/>
-          </w:rPr>
-          <w:t>1</w:t>
-        </w:r>
-      </w:fldSimple>
+      <w:r>
+        <w:fldChar w:fldCharType="begin"/>
+      </w:r>
+      <w:r>
+        <w:instrText xml:space="preserve"> SEQ Figure \* ARABIC </w:instrText>
+      </w:r>
+      <w:r>
+        <w:fldChar w:fldCharType="separate"/>
+      </w:r>
+      <w:r>
+        <w:rPr>
+          <w:noProof/>
+        </w:rPr>
+        <w:t>1</w:t>
+      </w:r>
+      <w:r>
+        <w:rPr>
+          <w:noProof/>
+        </w:rPr>
+        <w:fldChar w:fldCharType="end"/>
+      </w:r>
       <w:r>
         <w:t xml:space="preserve"> - Sample Use Case Diagram from </w:t>
       </w:r>
@@ -22859,7 +22866,7 @@
       <w:r>
         <w:t xml:space="preserve"> ( modified )</w:t>
       </w:r>
-      <w:bookmarkEnd w:id="53"/>
+      <w:bookmarkEnd w:id="55"/>
     </w:p>
     <w:p>
       <w:pPr>
@@ -22929,22 +22936,35 @@
           <w:color w:val="FF0000"/>
         </w:rPr>
       </w:pPr>
-      <w:bookmarkStart w:id="54" w:name="_Toc525544069"/>
+      <w:bookmarkStart w:id="56" w:name="_Toc525544069"/>
       <w:r>
         <w:t xml:space="preserve">Figure </w:t>
       </w:r>
-      <w:fldSimple w:instr=" SEQ Figure \* ARABIC ">
-        <w:r>
-          <w:rPr>
-            <w:noProof/>
-          </w:rPr>
-          <w:t>2</w:t>
-        </w:r>
-      </w:fldSimple>
+      <w:r>
+        <w:fldChar w:fldCharType="begin"/>
+      </w:r>
+      <w:r>
+        <w:instrText xml:space="preserve"> SEQ Figure \* ARABIC </w:instrText>
+      </w:r>
+      <w:r>
+        <w:fldChar w:fldCharType="separate"/>
+      </w:r>
+      <w:r>
+        <w:rPr>
+          <w:noProof/>
+        </w:rPr>
+        <w:t>2</w:t>
+      </w:r>
+      <w:r>
+        <w:rPr>
+          <w:noProof/>
+        </w:rPr>
+        <w:fldChar w:fldCharType="end"/>
+      </w:r>
       <w:r>
         <w:t xml:space="preserve"> - Sample Use Case Diagram from Robertson and Robertson</w:t>
       </w:r>
-      <w:bookmarkEnd w:id="54"/>
+      <w:bookmarkEnd w:id="56"/>
     </w:p>
     <w:p>
       <w:pPr>
@@ -22975,11 +22995,11 @@
       <w:pPr>
         <w:pStyle w:val="Heading3"/>
       </w:pPr>
-      <w:bookmarkStart w:id="55" w:name="_Toc529139001"/>
+      <w:bookmarkStart w:id="57" w:name="_Toc529139001"/>
       <w:r>
         <w:t>Product Use Case List</w:t>
       </w:r>
-      <w:bookmarkEnd w:id="55"/>
+      <w:bookmarkEnd w:id="57"/>
     </w:p>
     <w:p>
       <w:pPr>
@@ -23033,11 +23053,11 @@
       <w:pPr>
         <w:pStyle w:val="Heading3"/>
       </w:pPr>
-      <w:bookmarkStart w:id="56" w:name="_Toc529139002"/>
+      <w:bookmarkStart w:id="58" w:name="_Toc529139002"/>
       <w:r>
         <w:t>Individual Product Use Cases</w:t>
       </w:r>
-      <w:bookmarkEnd w:id="56"/>
+      <w:bookmarkEnd w:id="58"/>
     </w:p>
     <w:p>
       <w:pPr>
@@ -23586,11 +23606,11 @@
       <w:pPr>
         <w:pStyle w:val="Heading2"/>
       </w:pPr>
-      <w:bookmarkStart w:id="57" w:name="_Toc529139003"/>
+      <w:bookmarkStart w:id="59" w:name="_Toc529139003"/>
       <w:r>
         <w:t>Functional Requirements</w:t>
       </w:r>
-      <w:bookmarkEnd w:id="57"/>
+      <w:bookmarkEnd w:id="59"/>
     </w:p>
     <w:p>
       <w:pPr>
@@ -23906,11 +23926,11 @@
       <w:pPr>
         <w:pStyle w:val="Heading2"/>
       </w:pPr>
-      <w:bookmarkStart w:id="58" w:name="_Toc529139004"/>
+      <w:bookmarkStart w:id="60" w:name="_Toc529139004"/>
       <w:r>
         <w:t>Data Requirements</w:t>
       </w:r>
-      <w:bookmarkEnd w:id="58"/>
+      <w:bookmarkEnd w:id="60"/>
       <w:r>
         <w:fldChar w:fldCharType="begin"/>
       </w:r>
@@ -24263,23 +24283,23 @@
       <w:pPr>
         <w:pStyle w:val="Heading2"/>
       </w:pPr>
-      <w:bookmarkStart w:id="59" w:name="_Toc529139005"/>
+      <w:bookmarkStart w:id="61" w:name="_Toc529139005"/>
       <w:r>
         <w:t>Performance Requirements</w:t>
       </w:r>
-      <w:bookmarkEnd w:id="59"/>
+      <w:bookmarkEnd w:id="61"/>
     </w:p>
     <w:p>
       <w:pPr>
         <w:pStyle w:val="Heading3"/>
       </w:pPr>
-      <w:bookmarkStart w:id="60" w:name="_Ref525508544"/>
-      <w:bookmarkStart w:id="61" w:name="_Toc529139006"/>
+      <w:bookmarkStart w:id="62" w:name="_Ref525508544"/>
+      <w:bookmarkStart w:id="63" w:name="_Toc529139006"/>
       <w:r>
         <w:t>Speed and Latency Requirements</w:t>
       </w:r>
-      <w:bookmarkEnd w:id="60"/>
-      <w:bookmarkEnd w:id="61"/>
+      <w:bookmarkEnd w:id="62"/>
+      <w:bookmarkEnd w:id="63"/>
     </w:p>
     <w:p>
       <w:pPr>
@@ -24649,11 +24669,11 @@
       <w:pPr>
         <w:pStyle w:val="Heading3"/>
       </w:pPr>
-      <w:bookmarkStart w:id="62" w:name="_Toc529139007"/>
+      <w:bookmarkStart w:id="64" w:name="_Toc529139007"/>
       <w:r>
         <w:t>Precision or Accuracy Requirements</w:t>
       </w:r>
-      <w:bookmarkEnd w:id="62"/>
+      <w:bookmarkEnd w:id="64"/>
     </w:p>
     <w:p>
       <w:pPr>
@@ -24982,11 +25002,11 @@
       <w:pPr>
         <w:pStyle w:val="Heading3"/>
       </w:pPr>
-      <w:bookmarkStart w:id="63" w:name="_Toc529139008"/>
+      <w:bookmarkStart w:id="65" w:name="_Toc529139008"/>
       <w:r>
         <w:t>Capacity Requirements</w:t>
       </w:r>
-      <w:bookmarkEnd w:id="63"/>
+      <w:bookmarkEnd w:id="65"/>
     </w:p>
     <w:p>
       <w:pPr>
@@ -25325,21 +25345,21 @@
       <w:pPr>
         <w:pStyle w:val="Heading2"/>
       </w:pPr>
-      <w:bookmarkStart w:id="64" w:name="_Toc529139009"/>
+      <w:bookmarkStart w:id="66" w:name="_Toc529139009"/>
       <w:r>
         <w:t>Dependability Requirements</w:t>
       </w:r>
-      <w:bookmarkEnd w:id="64"/>
+      <w:bookmarkEnd w:id="66"/>
     </w:p>
     <w:p>
       <w:pPr>
         <w:pStyle w:val="Heading3"/>
       </w:pPr>
-      <w:bookmarkStart w:id="65" w:name="_Toc529139010"/>
+      <w:bookmarkStart w:id="67" w:name="_Toc529139010"/>
       <w:r>
         <w:t>Reliability Requirements</w:t>
       </w:r>
-      <w:bookmarkEnd w:id="65"/>
+      <w:bookmarkEnd w:id="67"/>
     </w:p>
     <w:p>
       <w:pPr>
@@ -25711,11 +25731,11 @@
       <w:pPr>
         <w:pStyle w:val="Heading3"/>
       </w:pPr>
-      <w:bookmarkStart w:id="66" w:name="_Toc529139011"/>
+      <w:bookmarkStart w:id="68" w:name="_Toc529139011"/>
       <w:r>
         <w:t>Availability Requirements</w:t>
       </w:r>
-      <w:bookmarkEnd w:id="66"/>
+      <w:bookmarkEnd w:id="68"/>
     </w:p>
     <w:p>
       <w:pPr>
@@ -26199,11 +26219,11 @@
       <w:pPr>
         <w:pStyle w:val="Heading3"/>
       </w:pPr>
-      <w:bookmarkStart w:id="67" w:name="_Toc529139012"/>
+      <w:bookmarkStart w:id="69" w:name="_Toc529139012"/>
       <w:r>
         <w:t>Robustness or Fault-Tolerance Requirements</w:t>
       </w:r>
-      <w:bookmarkEnd w:id="67"/>
+      <w:bookmarkEnd w:id="69"/>
     </w:p>
     <w:p>
       <w:pPr>
@@ -26470,11 +26490,11 @@
       <w:pPr>
         <w:pStyle w:val="Heading3"/>
       </w:pPr>
-      <w:bookmarkStart w:id="68" w:name="_Toc529139013"/>
+      <w:bookmarkStart w:id="70" w:name="_Toc529139013"/>
       <w:r>
         <w:t>Safety-Critical Requirements</w:t>
       </w:r>
-      <w:bookmarkEnd w:id="68"/>
+      <w:bookmarkEnd w:id="70"/>
     </w:p>
     <w:p>
       <w:pPr>
@@ -26821,21 +26841,21 @@
       <w:pPr>
         <w:pStyle w:val="Heading2"/>
       </w:pPr>
-      <w:bookmarkStart w:id="69" w:name="_Toc529139014"/>
+      <w:bookmarkStart w:id="71" w:name="_Toc529139014"/>
       <w:r>
         <w:t>Maintainability and Supportability Requirements</w:t>
       </w:r>
-      <w:bookmarkEnd w:id="69"/>
+      <w:bookmarkEnd w:id="71"/>
     </w:p>
     <w:p>
       <w:pPr>
         <w:pStyle w:val="Heading3"/>
       </w:pPr>
-      <w:bookmarkStart w:id="70" w:name="_Toc529139015"/>
+      <w:bookmarkStart w:id="72" w:name="_Toc529139015"/>
       <w:r>
         <w:t>Maintenance Requirements</w:t>
       </w:r>
-      <w:bookmarkEnd w:id="70"/>
+      <w:bookmarkEnd w:id="72"/>
     </w:p>
     <w:p>
       <w:pPr>
@@ -27125,11 +27145,11 @@
       <w:pPr>
         <w:pStyle w:val="Heading3"/>
       </w:pPr>
-      <w:bookmarkStart w:id="71" w:name="_Toc529139016"/>
+      <w:bookmarkStart w:id="73" w:name="_Toc529139016"/>
       <w:r>
         <w:t>Supportability Requirements</w:t>
       </w:r>
-      <w:bookmarkEnd w:id="71"/>
+      <w:bookmarkEnd w:id="73"/>
     </w:p>
     <w:p>
       <w:pPr>
@@ -27374,11 +27394,11 @@
       <w:pPr>
         <w:pStyle w:val="Heading3"/>
       </w:pPr>
-      <w:bookmarkStart w:id="72" w:name="_Toc529139017"/>
+      <w:bookmarkStart w:id="74" w:name="_Toc529139017"/>
       <w:r>
         <w:t>Adaptability Requirements</w:t>
       </w:r>
-      <w:bookmarkEnd w:id="72"/>
+      <w:bookmarkEnd w:id="74"/>
     </w:p>
     <w:p>
       <w:pPr>
@@ -27715,12 +27735,12 @@
       <w:pPr>
         <w:pStyle w:val="Heading3"/>
       </w:pPr>
-      <w:bookmarkStart w:id="73" w:name="_Toc529139018"/>
+      <w:bookmarkStart w:id="75" w:name="_Toc529139018"/>
       <w:r>
         <w:lastRenderedPageBreak/>
         <w:t>Scalability or Extensibility Requirements</w:t>
       </w:r>
-      <w:bookmarkEnd w:id="73"/>
+      <w:bookmarkEnd w:id="75"/>
     </w:p>
     <w:p>
       <w:pPr>
@@ -27938,11 +27958,11 @@
       <w:pPr>
         <w:pStyle w:val="Heading3"/>
       </w:pPr>
-      <w:bookmarkStart w:id="74" w:name="_Toc529139019"/>
+      <w:bookmarkStart w:id="76" w:name="_Toc529139019"/>
       <w:r>
         <w:t>Longevity Requirements</w:t>
       </w:r>
-      <w:bookmarkEnd w:id="74"/>
+      <w:bookmarkEnd w:id="76"/>
     </w:p>
     <w:p>
       <w:pPr>
@@ -28145,11 +28165,11 @@
       <w:pPr>
         <w:pStyle w:val="Heading2"/>
       </w:pPr>
-      <w:bookmarkStart w:id="75" w:name="_Toc529139020"/>
+      <w:bookmarkStart w:id="77" w:name="_Toc529139020"/>
       <w:r>
         <w:t>Security Requirements</w:t>
       </w:r>
-      <w:bookmarkEnd w:id="75"/>
+      <w:bookmarkEnd w:id="77"/>
     </w:p>
     <w:p>
       <w:pPr>
@@ -28187,11 +28207,11 @@
       <w:pPr>
         <w:pStyle w:val="Heading3"/>
       </w:pPr>
-      <w:bookmarkStart w:id="76" w:name="_Toc529139021"/>
+      <w:bookmarkStart w:id="78" w:name="_Toc529139021"/>
       <w:r>
         <w:t>Access Requirements</w:t>
       </w:r>
-      <w:bookmarkEnd w:id="76"/>
+      <w:bookmarkEnd w:id="78"/>
     </w:p>
     <w:p>
       <w:pPr>
@@ -28538,11 +28558,11 @@
       <w:pPr>
         <w:pStyle w:val="Heading3"/>
       </w:pPr>
-      <w:bookmarkStart w:id="77" w:name="_Toc529139022"/>
+      <w:bookmarkStart w:id="79" w:name="_Toc529139022"/>
       <w:r>
         <w:t>Integrity Requirements</w:t>
       </w:r>
-      <w:bookmarkEnd w:id="77"/>
+      <w:bookmarkEnd w:id="79"/>
     </w:p>
     <w:p>
       <w:pPr>
@@ -28793,11 +28813,11 @@
       <w:pPr>
         <w:pStyle w:val="Heading3"/>
       </w:pPr>
-      <w:bookmarkStart w:id="78" w:name="_Toc529139023"/>
+      <w:bookmarkStart w:id="80" w:name="_Toc529139023"/>
       <w:r>
         <w:t>Privacy Requirements</w:t>
       </w:r>
-      <w:bookmarkEnd w:id="78"/>
+      <w:bookmarkEnd w:id="80"/>
     </w:p>
     <w:p>
       <w:pPr>
@@ -29177,11 +29197,11 @@
       <w:pPr>
         <w:pStyle w:val="Heading3"/>
       </w:pPr>
-      <w:bookmarkStart w:id="79" w:name="_Toc529139024"/>
+      <w:bookmarkStart w:id="81" w:name="_Toc529139024"/>
       <w:r>
         <w:t>Audit Requirements</w:t>
       </w:r>
-      <w:bookmarkEnd w:id="79"/>
+      <w:bookmarkEnd w:id="81"/>
     </w:p>
     <w:p>
       <w:pPr>
@@ -29399,12 +29419,12 @@
       <w:pPr>
         <w:pStyle w:val="Heading3"/>
       </w:pPr>
-      <w:bookmarkStart w:id="80" w:name="_Toc529139025"/>
+      <w:bookmarkStart w:id="82" w:name="_Toc529139025"/>
       <w:r>
         <w:lastRenderedPageBreak/>
         <w:t>Immunity Requirements</w:t>
       </w:r>
-      <w:bookmarkEnd w:id="80"/>
+      <w:bookmarkEnd w:id="82"/>
     </w:p>
     <w:p>
       <w:pPr>
@@ -29622,11 +29642,11 @@
       <w:pPr>
         <w:pStyle w:val="Heading2"/>
       </w:pPr>
-      <w:bookmarkStart w:id="81" w:name="_Toc529139026"/>
+      <w:bookmarkStart w:id="83" w:name="_Toc529139026"/>
       <w:r>
         <w:t>Usability and Humanity Requirements</w:t>
       </w:r>
-      <w:bookmarkEnd w:id="81"/>
+      <w:bookmarkEnd w:id="83"/>
     </w:p>
     <w:p>
       <w:pPr>
@@ -29655,13 +29675,13 @@
       <w:pPr>
         <w:pStyle w:val="Heading3"/>
       </w:pPr>
-      <w:bookmarkStart w:id="82" w:name="_Ref525513383"/>
-      <w:bookmarkStart w:id="83" w:name="_Toc529139027"/>
+      <w:bookmarkStart w:id="84" w:name="_Ref525513383"/>
+      <w:bookmarkStart w:id="85" w:name="_Toc529139027"/>
       <w:r>
         <w:t>Ease of Use Requirements</w:t>
       </w:r>
-      <w:bookmarkEnd w:id="82"/>
-      <w:bookmarkEnd w:id="83"/>
+      <w:bookmarkEnd w:id="84"/>
+      <w:bookmarkEnd w:id="85"/>
       <w:r>
         <w:t xml:space="preserve"> </w:t>
       </w:r>
@@ -30196,11 +30216,11 @@
       <w:pPr>
         <w:pStyle w:val="Heading3"/>
       </w:pPr>
-      <w:bookmarkStart w:id="84" w:name="_Toc529139028"/>
+      <w:bookmarkStart w:id="86" w:name="_Toc529139028"/>
       <w:r>
         <w:t>Personalization and Internationalization Requirements</w:t>
       </w:r>
-      <w:bookmarkEnd w:id="84"/>
+      <w:bookmarkEnd w:id="86"/>
     </w:p>
     <w:p>
       <w:pPr>
@@ -30592,11 +30612,11 @@
       <w:pPr>
         <w:pStyle w:val="Heading3"/>
       </w:pPr>
-      <w:bookmarkStart w:id="85" w:name="_Toc529139029"/>
+      <w:bookmarkStart w:id="87" w:name="_Toc529139029"/>
       <w:r>
         <w:t>Learning Requirements</w:t>
       </w:r>
-      <w:bookmarkEnd w:id="85"/>
+      <w:bookmarkEnd w:id="87"/>
       <w:r>
         <w:t xml:space="preserve"> </w:t>
       </w:r>
@@ -30963,11 +30983,11 @@
       <w:pPr>
         <w:pStyle w:val="Heading3"/>
       </w:pPr>
-      <w:bookmarkStart w:id="86" w:name="_Toc529139030"/>
+      <w:bookmarkStart w:id="88" w:name="_Toc529139030"/>
       <w:r>
         <w:t>Understandability and Politeness Requirements</w:t>
       </w:r>
-      <w:bookmarkEnd w:id="86"/>
+      <w:bookmarkEnd w:id="88"/>
     </w:p>
     <w:p>
       <w:pPr>
@@ -31276,11 +31296,11 @@
       <w:pPr>
         <w:pStyle w:val="Heading3"/>
       </w:pPr>
-      <w:bookmarkStart w:id="87" w:name="_Toc529139031"/>
+      <w:bookmarkStart w:id="89" w:name="_Toc529139031"/>
       <w:r>
         <w:t>Accessibility Requirements</w:t>
       </w:r>
-      <w:bookmarkEnd w:id="87"/>
+      <w:bookmarkEnd w:id="89"/>
     </w:p>
     <w:p>
       <w:pPr>
@@ -31552,11 +31572,11 @@
       <w:pPr>
         <w:pStyle w:val="Heading3"/>
       </w:pPr>
-      <w:bookmarkStart w:id="88" w:name="_Toc529139032"/>
+      <w:bookmarkStart w:id="90" w:name="_Toc529139032"/>
       <w:r>
         <w:t>User Documentation Requirements</w:t>
       </w:r>
-      <w:bookmarkEnd w:id="88"/>
+      <w:bookmarkEnd w:id="90"/>
       <w:r>
         <w:t xml:space="preserve"> </w:t>
       </w:r>
@@ -32003,13 +32023,13 @@
       <w:pPr>
         <w:pStyle w:val="Heading3"/>
       </w:pPr>
-      <w:bookmarkStart w:id="89" w:name="_Ref525511480"/>
-      <w:bookmarkStart w:id="90" w:name="_Toc529139033"/>
+      <w:bookmarkStart w:id="91" w:name="_Ref525511480"/>
+      <w:bookmarkStart w:id="92" w:name="_Toc529139033"/>
       <w:r>
         <w:t>Training Requirements</w:t>
       </w:r>
-      <w:bookmarkEnd w:id="89"/>
-      <w:bookmarkEnd w:id="90"/>
+      <w:bookmarkEnd w:id="91"/>
+      <w:bookmarkEnd w:id="92"/>
       <w:r>
         <w:t xml:space="preserve"> </w:t>
       </w:r>
@@ -32215,21 +32235,21 @@
       <w:pPr>
         <w:pStyle w:val="Heading2"/>
       </w:pPr>
-      <w:bookmarkStart w:id="91" w:name="_Toc529139034"/>
+      <w:bookmarkStart w:id="93" w:name="_Toc529139034"/>
       <w:r>
         <w:t>Look and Feel Requirements</w:t>
       </w:r>
-      <w:bookmarkEnd w:id="91"/>
+      <w:bookmarkEnd w:id="93"/>
     </w:p>
     <w:p>
       <w:pPr>
         <w:pStyle w:val="Heading3"/>
       </w:pPr>
-      <w:bookmarkStart w:id="92" w:name="_Toc529139035"/>
+      <w:bookmarkStart w:id="94" w:name="_Toc529139035"/>
       <w:r>
         <w:t>Appearance Requirements</w:t>
       </w:r>
-      <w:bookmarkEnd w:id="92"/>
+      <w:bookmarkEnd w:id="94"/>
       <w:r>
         <w:t xml:space="preserve"> </w:t>
       </w:r>
@@ -32538,11 +32558,11 @@
       <w:pPr>
         <w:pStyle w:val="Heading3"/>
       </w:pPr>
-      <w:bookmarkStart w:id="93" w:name="_Toc529139036"/>
+      <w:bookmarkStart w:id="95" w:name="_Toc529139036"/>
       <w:r>
         <w:t>Style Requirements</w:t>
       </w:r>
-      <w:bookmarkEnd w:id="93"/>
+      <w:bookmarkEnd w:id="95"/>
       <w:r>
         <w:t xml:space="preserve"> </w:t>
       </w:r>
@@ -32883,21 +32903,21 @@
       <w:pPr>
         <w:pStyle w:val="Heading2"/>
       </w:pPr>
-      <w:bookmarkStart w:id="94" w:name="_Toc529139037"/>
+      <w:bookmarkStart w:id="96" w:name="_Toc529139037"/>
       <w:r>
         <w:t>Operational and Environmental Requirements</w:t>
       </w:r>
-      <w:bookmarkEnd w:id="94"/>
+      <w:bookmarkEnd w:id="96"/>
     </w:p>
     <w:p>
       <w:pPr>
         <w:pStyle w:val="Heading3"/>
       </w:pPr>
-      <w:bookmarkStart w:id="95" w:name="_Toc529139038"/>
+      <w:bookmarkStart w:id="97" w:name="_Toc529139038"/>
       <w:r>
         <w:t>Expected Physical Environment</w:t>
       </w:r>
-      <w:bookmarkEnd w:id="95"/>
+      <w:bookmarkEnd w:id="97"/>
     </w:p>
     <w:p>
       <w:pPr>
@@ -33224,11 +33244,11 @@
       <w:pPr>
         <w:pStyle w:val="Heading3"/>
       </w:pPr>
-      <w:bookmarkStart w:id="96" w:name="_Toc529139039"/>
+      <w:bookmarkStart w:id="98" w:name="_Toc529139039"/>
       <w:r>
         <w:t>Requirements for Interfacing with Adjacent Systems</w:t>
       </w:r>
-      <w:bookmarkEnd w:id="96"/>
+      <w:bookmarkEnd w:id="98"/>
     </w:p>
     <w:p>
       <w:pPr>
@@ -33638,11 +33658,11 @@
       <w:pPr>
         <w:pStyle w:val="Heading3"/>
       </w:pPr>
-      <w:bookmarkStart w:id="97" w:name="_Toc529139040"/>
+      <w:bookmarkStart w:id="99" w:name="_Toc529139040"/>
       <w:r>
         <w:t>Productization Requirements</w:t>
       </w:r>
-      <w:bookmarkEnd w:id="97"/>
+      <w:bookmarkEnd w:id="99"/>
     </w:p>
     <w:p>
       <w:pPr>
@@ -33941,11 +33961,11 @@
       <w:pPr>
         <w:pStyle w:val="Heading3"/>
       </w:pPr>
-      <w:bookmarkStart w:id="98" w:name="_Toc529139041"/>
+      <w:bookmarkStart w:id="100" w:name="_Toc529139041"/>
       <w:r>
         <w:t>Release Requirements</w:t>
       </w:r>
-      <w:bookmarkEnd w:id="98"/>
+      <w:bookmarkEnd w:id="100"/>
       <w:r>
         <w:t xml:space="preserve"> </w:t>
       </w:r>
@@ -34237,22 +34257,22 @@
       <w:pPr>
         <w:pStyle w:val="Heading2"/>
       </w:pPr>
-      <w:bookmarkStart w:id="99" w:name="_Toc529139042"/>
+      <w:bookmarkStart w:id="101" w:name="_Toc529139042"/>
       <w:r>
         <w:lastRenderedPageBreak/>
         <w:t>Cultural and Political Requirements</w:t>
       </w:r>
-      <w:bookmarkEnd w:id="99"/>
+      <w:bookmarkEnd w:id="101"/>
     </w:p>
     <w:p>
       <w:pPr>
         <w:pStyle w:val="Heading3"/>
       </w:pPr>
-      <w:bookmarkStart w:id="100" w:name="_Toc529139043"/>
+      <w:bookmarkStart w:id="102" w:name="_Toc529139043"/>
       <w:r>
         <w:t>Cultural Requirements</w:t>
       </w:r>
-      <w:bookmarkEnd w:id="100"/>
+      <w:bookmarkEnd w:id="102"/>
     </w:p>
     <w:p>
       <w:pPr>
@@ -34532,12 +34552,12 @@
       <w:pPr>
         <w:pStyle w:val="Heading3"/>
       </w:pPr>
-      <w:bookmarkStart w:id="101" w:name="_Toc529139044"/>
+      <w:bookmarkStart w:id="103" w:name="_Toc529139044"/>
       <w:r>
         <w:lastRenderedPageBreak/>
         <w:t>Political Requirements</w:t>
       </w:r>
-      <w:bookmarkEnd w:id="101"/>
+      <w:bookmarkEnd w:id="103"/>
     </w:p>
     <w:p>
       <w:pPr>
@@ -34870,24 +34890,24 @@
       <w:pPr>
         <w:pStyle w:val="Heading2"/>
       </w:pPr>
-      <w:bookmarkStart w:id="102" w:name="_Ref525512420"/>
-      <w:bookmarkStart w:id="103" w:name="_Toc529139045"/>
+      <w:bookmarkStart w:id="104" w:name="_Ref525512420"/>
+      <w:bookmarkStart w:id="105" w:name="_Toc529139045"/>
       <w:r>
         <w:lastRenderedPageBreak/>
         <w:t>Legal Requirements</w:t>
       </w:r>
-      <w:bookmarkEnd w:id="102"/>
-      <w:bookmarkEnd w:id="103"/>
+      <w:bookmarkEnd w:id="104"/>
+      <w:bookmarkEnd w:id="105"/>
     </w:p>
     <w:p>
       <w:pPr>
         <w:pStyle w:val="Heading3"/>
       </w:pPr>
-      <w:bookmarkStart w:id="104" w:name="_Toc529139046"/>
+      <w:bookmarkStart w:id="106" w:name="_Toc529139046"/>
       <w:r>
         <w:t>Compliance Requirements</w:t>
       </w:r>
-      <w:bookmarkEnd w:id="104"/>
+      <w:bookmarkEnd w:id="106"/>
     </w:p>
     <w:p>
       <w:pPr>
@@ -35273,11 +35293,11 @@
       <w:pPr>
         <w:pStyle w:val="Heading3"/>
       </w:pPr>
-      <w:bookmarkStart w:id="105" w:name="_Toc529139047"/>
+      <w:bookmarkStart w:id="107" w:name="_Toc529139047"/>
       <w:r>
         <w:t>Standards Requirements</w:t>
       </w:r>
-      <w:bookmarkEnd w:id="105"/>
+      <w:bookmarkEnd w:id="107"/>
     </w:p>
     <w:p>
       <w:pPr>
@@ -35597,7 +35617,7 @@
           <w:u w:val="single"/>
         </w:rPr>
       </w:pPr>
-      <w:bookmarkStart w:id="106" w:name="_Ref525382002"/>
+      <w:bookmarkStart w:id="108" w:name="_Ref525382002"/>
       <w:r>
         <w:rPr>
           <w:b/>
@@ -35671,12 +35691,12 @@
       <w:pPr>
         <w:pStyle w:val="Heading2"/>
       </w:pPr>
-      <w:bookmarkStart w:id="107" w:name="_Toc529139048"/>
+      <w:bookmarkStart w:id="109" w:name="_Toc529139048"/>
       <w:r>
         <w:t>Requirements Acceptance Tests</w:t>
       </w:r>
-      <w:bookmarkEnd w:id="106"/>
-      <w:bookmarkEnd w:id="107"/>
+      <w:bookmarkEnd w:id="108"/>
+      <w:bookmarkEnd w:id="109"/>
     </w:p>
     <w:p>
       <w:pPr>
@@ -35719,11 +35739,11 @@
       <w:pPr>
         <w:pStyle w:val="Heading3"/>
       </w:pPr>
-      <w:bookmarkStart w:id="108" w:name="_Toc529139049"/>
+      <w:bookmarkStart w:id="110" w:name="_Toc529139049"/>
       <w:r>
         <w:t>Requirements – Test Correspondence Summary</w:t>
       </w:r>
-      <w:bookmarkEnd w:id="108"/>
+      <w:bookmarkEnd w:id="110"/>
     </w:p>
     <w:p>
       <w:pPr>
@@ -35766,13 +35786,6 @@
           <w:color w:val="FF0000"/>
         </w:rPr>
       </w:pPr>
-      <w:r>
-        <w:rPr>
-          <w:i/>
-          <w:noProof/>
-          <w:color w:val="FF0000"/>
-        </w:rPr>
-      </w:r>
       <w:r>
         <w:rPr>
           <w:i/>
@@ -35802,7 +35815,7 @@
           <v:shape id="_x0000_i1025" type="#_x0000_t75" alt="" style="width:448.3pt;height:290.7pt;mso-width-percent:0;mso-height-percent:0;mso-width-percent:0;mso-height-percent:0" o:ole="">
             <v:imagedata r:id="rId14" o:title=""/>
           </v:shape>
-          <o:OLEObject Type="Embed" ProgID="Excel.Sheet.12" ShapeID="_x0000_i1025" DrawAspect="Content" ObjectID="_1662315602" r:id="rId15"/>
+          <o:OLEObject Type="Embed" ProgID="Excel.Sheet.12" ShapeID="_x0000_i1025" DrawAspect="Content" ObjectID="_1662580024" r:id="rId15"/>
         </w:object>
       </w:r>
     </w:p>
@@ -35818,7 +35831,7 @@
           <w:u w:val="single"/>
         </w:rPr>
       </w:pPr>
-      <w:bookmarkStart w:id="109" w:name="_Toc525544085"/>
+      <w:bookmarkStart w:id="111" w:name="_Toc525544085"/>
       <w:r>
         <w:rPr>
           <w:i/>
@@ -35869,18 +35882,18 @@
         </w:rPr>
         <w:t xml:space="preserve"> - Requirements - Acceptance Tests Correspondence</w:t>
       </w:r>
-      <w:bookmarkEnd w:id="109"/>
+      <w:bookmarkEnd w:id="111"/>
     </w:p>
     <w:p>
       <w:pPr>
         <w:pStyle w:val="Heading3"/>
       </w:pPr>
-      <w:bookmarkStart w:id="110" w:name="_Toc529139050"/>
+      <w:bookmarkStart w:id="112" w:name="_Toc529139050"/>
       <w:r>
         <w:lastRenderedPageBreak/>
         <w:t>Acceptance Test Descriptions</w:t>
       </w:r>
-      <w:bookmarkEnd w:id="110"/>
+      <w:bookmarkEnd w:id="112"/>
     </w:p>
     <w:p>
       <w:pPr>
@@ -35943,17 +35956,17 @@
       <w:pPr>
         <w:pStyle w:val="Heading1"/>
       </w:pPr>
-      <w:bookmarkStart w:id="111" w:name="_Toc529139051"/>
+      <w:bookmarkStart w:id="113" w:name="_Toc529139051"/>
       <w:r>
         <w:t>Design</w:t>
       </w:r>
-      <w:bookmarkEnd w:id="111"/>
+      <w:bookmarkEnd w:id="113"/>
     </w:p>
     <w:p>
       <w:pPr>
         <w:pStyle w:val="Heading2"/>
       </w:pPr>
-      <w:bookmarkStart w:id="112" w:name="_Toc529139052"/>
+      <w:bookmarkStart w:id="114" w:name="_Toc529139052"/>
       <w:r>
         <w:t>Design</w:t>
       </w:r>
@@ -35981,7 +35994,7 @@
       <w:r>
         <w:t>oals</w:t>
       </w:r>
-      <w:bookmarkEnd w:id="112"/>
+      <w:bookmarkEnd w:id="114"/>
     </w:p>
     <w:p>
       <w:pPr>
@@ -36089,14 +36102,14 @@
       <w:pPr>
         <w:pStyle w:val="Heading2"/>
       </w:pPr>
-      <w:bookmarkStart w:id="113" w:name="_Toc529139053"/>
+      <w:bookmarkStart w:id="115" w:name="_Toc529139053"/>
       <w:r>
         <w:t xml:space="preserve">Current </w:t>
       </w:r>
       <w:r>
         <w:t>System Design</w:t>
       </w:r>
-      <w:bookmarkEnd w:id="113"/>
+      <w:bookmarkEnd w:id="115"/>
     </w:p>
     <w:p>
       <w:pPr>
@@ -36142,14 +36155,14 @@
       <w:pPr>
         <w:pStyle w:val="Heading2"/>
       </w:pPr>
-      <w:bookmarkStart w:id="114" w:name="_Toc529139054"/>
+      <w:bookmarkStart w:id="116" w:name="_Toc529139054"/>
       <w:r>
         <w:t xml:space="preserve">Proposed </w:t>
       </w:r>
       <w:r>
         <w:t>System Design</w:t>
       </w:r>
-      <w:bookmarkEnd w:id="114"/>
+      <w:bookmarkEnd w:id="116"/>
     </w:p>
     <w:p>
       <w:pPr>
@@ -36187,65 +36200,12 @@
       <w:pPr>
         <w:pStyle w:val="Heading3"/>
       </w:pPr>
-      <w:bookmarkStart w:id="115" w:name="_Ref529133171"/>
-      <w:bookmarkStart w:id="116" w:name="_Toc529139055"/>
+      <w:bookmarkStart w:id="117" w:name="_Ref529133171"/>
+      <w:bookmarkStart w:id="118" w:name="_Toc529139055"/>
       <w:r>
         <w:lastRenderedPageBreak/>
         <w:t>Initial System Analysis and Class Identification</w:t>
       </w:r>
-      <w:bookmarkEnd w:id="115"/>
-      <w:bookmarkEnd w:id="116"/>
-    </w:p>
-    <w:p>
-      <w:pPr>
-        <w:pStyle w:val="Level3Text"/>
-        <w:rPr>
-          <w:i/>
-          <w:color w:val="FF0000"/>
-        </w:rPr>
-      </w:pPr>
-      <w:r>
-        <w:rPr>
-          <w:i/>
-          <w:color w:val="FF0000"/>
-        </w:rPr>
-        <w:t xml:space="preserve">SV:  </w:t>
-      </w:r>
-      <w:r>
-        <w:rPr>
-          <w:i/>
-          <w:color w:val="FF0000"/>
-        </w:rPr>
-        <w:t xml:space="preserve">Perform grammatical and similar analyses to identify the most import and obviously needed classes, and to organize them into </w:t>
-      </w:r>
-      <w:r>
-        <w:rPr>
-          <w:i/>
-          <w:color w:val="FF0000"/>
-        </w:rPr>
-        <w:t>an initial class structure.  An initial class diagram is appropriate, containing few if any internal details.</w:t>
-      </w:r>
-    </w:p>
-    <w:p>
-      <w:pPr>
-        <w:pStyle w:val="Level3Text"/>
-      </w:pPr>
-      <w:r>
-        <w:t>Your text goes here . . .</w:t>
-      </w:r>
-    </w:p>
-    <w:p>
-      <w:pPr>
-        <w:pStyle w:val="Heading3"/>
-      </w:pPr>
-      <w:bookmarkStart w:id="117" w:name="_Ref529133179"/>
-      <w:bookmarkStart w:id="118" w:name="_Toc529139056"/>
-      <w:r>
-        <w:t>Dynamic Model</w:t>
-      </w:r>
-      <w:r>
-        <w:t>ling of Use-Cases</w:t>
-      </w:r>
       <w:bookmarkEnd w:id="117"/>
       <w:bookmarkEnd w:id="118"/>
     </w:p>
@@ -36269,92 +36229,20 @@
           <w:i/>
           <w:color w:val="FF0000"/>
         </w:rPr>
-        <w:t xml:space="preserve">Insert sequence diagrams of </w:t>
-      </w:r>
-      <w:proofErr w:type="gramStart"/>
-      <w:r>
-        <w:rPr>
-          <w:i/>
-          <w:color w:val="FF0000"/>
-        </w:rPr>
-        <w:t>( at</w:t>
-      </w:r>
-      <w:proofErr w:type="gramEnd"/>
-      <w:r>
-        <w:rPr>
-          <w:i/>
-          <w:color w:val="FF0000"/>
-        </w:rPr>
-        <w:t xml:space="preserve"> least the most important ) use-cases, as a means of identifying other needed classes.</w:t>
-      </w:r>
-    </w:p>
-    <w:p>
-      <w:pPr>
-        <w:pStyle w:val="Level3Subheading"/>
-        <w:rPr>
-          <w:i/>
-          <w:color w:val="FF0000"/>
-        </w:rPr>
-      </w:pPr>
-      <w:r>
-        <w:rPr>
-          <w:i/>
-          <w:color w:val="FF0000"/>
-        </w:rPr>
-        <w:t>Content</w:t>
-      </w:r>
-    </w:p>
-    <w:p>
-      <w:pPr>
-        <w:pStyle w:val="Level3Text"/>
-        <w:rPr>
-          <w:i/>
-          <w:color w:val="FF0000"/>
-        </w:rPr>
-      </w:pPr>
-      <w:r>
-        <w:rPr>
-          <w:i/>
-          <w:color w:val="FF0000"/>
-        </w:rPr>
-        <w:t xml:space="preserve">Include sequence diagrams of each </w:t>
-      </w:r>
-      <w:r>
-        <w:rPr>
-          <w:i/>
-          <w:color w:val="FF0000"/>
-        </w:rPr>
-        <w:t xml:space="preserve">important </w:t>
-      </w:r>
-      <w:r>
-        <w:rPr>
-          <w:i/>
-          <w:color w:val="FF0000"/>
-        </w:rPr>
-        <w:t xml:space="preserve">use-case here.  This is a first step towards identifying preliminary objects.  </w:t>
-      </w:r>
-      <w:proofErr w:type="gramStart"/>
-      <w:r>
-        <w:rPr>
-          <w:i/>
-          <w:color w:val="FF0000"/>
-        </w:rPr>
-        <w:t>( If</w:t>
-      </w:r>
-      <w:proofErr w:type="gramEnd"/>
-      <w:r>
-        <w:rPr>
-          <w:i/>
-          <w:color w:val="FF0000"/>
-        </w:rPr>
-        <w:t xml:space="preserve"> the sequence diagram would be too big to fit, then it can either be broken down into pieces or a communication diagram can be used in its place. )</w:t>
-      </w:r>
-    </w:p>
-    <w:p>
-      <w:pPr>
-        <w:pStyle w:val="Level3Text"/>
-      </w:pPr>
-      <w:bookmarkStart w:id="119" w:name="_Ref529133183"/>
+        <w:t xml:space="preserve">Perform grammatical and similar analyses to identify the most import and obviously needed classes, and to organize them into </w:t>
+      </w:r>
+      <w:r>
+        <w:rPr>
+          <w:i/>
+          <w:color w:val="FF0000"/>
+        </w:rPr>
+        <w:t>an initial class structure.  An initial class diagram is appropriate, containing few if any internal details.</w:t>
+      </w:r>
+    </w:p>
+    <w:p>
+      <w:pPr>
+        <w:pStyle w:val="Level3Text"/>
+      </w:pPr>
       <w:r>
         <w:t>Your text goes here . . .</w:t>
       </w:r>
@@ -36363,12 +36251,13 @@
       <w:pPr>
         <w:pStyle w:val="Heading3"/>
       </w:pPr>
-      <w:bookmarkStart w:id="120" w:name="_Toc529139057"/>
-      <w:r>
-        <w:t>Proposed</w:t>
-      </w:r>
-      <w:r>
-        <w:t xml:space="preserve"> System Architecture</w:t>
+      <w:bookmarkStart w:id="119" w:name="_Ref529133179"/>
+      <w:bookmarkStart w:id="120" w:name="_Toc529139056"/>
+      <w:r>
+        <w:t>Dynamic Model</w:t>
+      </w:r>
+      <w:r>
+        <w:t>ling of Use-Cases</w:t>
       </w:r>
       <w:bookmarkEnd w:id="119"/>
       <w:bookmarkEnd w:id="120"/>
@@ -36393,6 +36282,130 @@
           <w:i/>
           <w:color w:val="FF0000"/>
         </w:rPr>
+        <w:t xml:space="preserve">Insert sequence diagrams of </w:t>
+      </w:r>
+      <w:proofErr w:type="gramStart"/>
+      <w:r>
+        <w:rPr>
+          <w:i/>
+          <w:color w:val="FF0000"/>
+        </w:rPr>
+        <w:t>( at</w:t>
+      </w:r>
+      <w:proofErr w:type="gramEnd"/>
+      <w:r>
+        <w:rPr>
+          <w:i/>
+          <w:color w:val="FF0000"/>
+        </w:rPr>
+        <w:t xml:space="preserve"> least the most important ) use-cases, as a means of identifying other needed classes.</w:t>
+      </w:r>
+    </w:p>
+    <w:p>
+      <w:pPr>
+        <w:pStyle w:val="Level3Subheading"/>
+        <w:rPr>
+          <w:i/>
+          <w:color w:val="FF0000"/>
+        </w:rPr>
+      </w:pPr>
+      <w:r>
+        <w:rPr>
+          <w:i/>
+          <w:color w:val="FF0000"/>
+        </w:rPr>
+        <w:t>Content</w:t>
+      </w:r>
+    </w:p>
+    <w:p>
+      <w:pPr>
+        <w:pStyle w:val="Level3Text"/>
+        <w:rPr>
+          <w:i/>
+          <w:color w:val="FF0000"/>
+        </w:rPr>
+      </w:pPr>
+      <w:r>
+        <w:rPr>
+          <w:i/>
+          <w:color w:val="FF0000"/>
+        </w:rPr>
+        <w:t xml:space="preserve">Include sequence diagrams of each </w:t>
+      </w:r>
+      <w:r>
+        <w:rPr>
+          <w:i/>
+          <w:color w:val="FF0000"/>
+        </w:rPr>
+        <w:t xml:space="preserve">important </w:t>
+      </w:r>
+      <w:r>
+        <w:rPr>
+          <w:i/>
+          <w:color w:val="FF0000"/>
+        </w:rPr>
+        <w:t xml:space="preserve">use-case here.  This is a first step towards identifying preliminary objects.  </w:t>
+      </w:r>
+      <w:proofErr w:type="gramStart"/>
+      <w:r>
+        <w:rPr>
+          <w:i/>
+          <w:color w:val="FF0000"/>
+        </w:rPr>
+        <w:t>( If</w:t>
+      </w:r>
+      <w:proofErr w:type="gramEnd"/>
+      <w:r>
+        <w:rPr>
+          <w:i/>
+          <w:color w:val="FF0000"/>
+        </w:rPr>
+        <w:t xml:space="preserve"> the sequence diagram would be too big to fit, then it can either be broken down into pieces or a communication diagram can be used in its place. )</w:t>
+      </w:r>
+    </w:p>
+    <w:p>
+      <w:pPr>
+        <w:pStyle w:val="Level3Text"/>
+      </w:pPr>
+      <w:bookmarkStart w:id="121" w:name="_Ref529133183"/>
+      <w:r>
+        <w:t>Your text goes here . . .</w:t>
+      </w:r>
+    </w:p>
+    <w:p>
+      <w:pPr>
+        <w:pStyle w:val="Heading3"/>
+      </w:pPr>
+      <w:bookmarkStart w:id="122" w:name="_Toc529139057"/>
+      <w:r>
+        <w:t>Proposed</w:t>
+      </w:r>
+      <w:r>
+        <w:t xml:space="preserve"> System Architecture</w:t>
+      </w:r>
+      <w:bookmarkEnd w:id="121"/>
+      <w:bookmarkEnd w:id="122"/>
+    </w:p>
+    <w:p>
+      <w:pPr>
+        <w:pStyle w:val="Level3Text"/>
+        <w:rPr>
+          <w:i/>
+          <w:color w:val="FF0000"/>
+        </w:rPr>
+      </w:pPr>
+      <w:r>
+        <w:rPr>
+          <w:i/>
+          <w:color w:val="FF0000"/>
+        </w:rPr>
+        <w:t xml:space="preserve">SV:  </w:t>
+      </w:r>
+      <w:r>
+        <w:rPr>
+          <w:i/>
+          <w:color w:val="FF0000"/>
+        </w:rPr>
         <w:t>Identify the Software Architecture to be applied to this project, such as Client-Server, Repository, MVC, etc., along with justification for the choice.</w:t>
       </w:r>
     </w:p>
@@ -36408,14 +36421,14 @@
       <w:pPr>
         <w:pStyle w:val="Heading3"/>
       </w:pPr>
-      <w:bookmarkStart w:id="121" w:name="_Toc529139058"/>
+      <w:bookmarkStart w:id="123" w:name="_Toc529139058"/>
       <w:r>
         <w:t xml:space="preserve">Initial </w:t>
       </w:r>
       <w:r>
         <w:t>Subsystem Decomposition</w:t>
       </w:r>
-      <w:bookmarkEnd w:id="121"/>
+      <w:bookmarkEnd w:id="123"/>
     </w:p>
     <w:p>
       <w:pPr>
@@ -36578,11 +36591,11 @@
       <w:pPr>
         <w:pStyle w:val="Heading2"/>
       </w:pPr>
-      <w:bookmarkStart w:id="122" w:name="_Toc529139059"/>
+      <w:bookmarkStart w:id="124" w:name="_Toc529139059"/>
       <w:r>
         <w:t>Additional Design Considerations</w:t>
       </w:r>
-      <w:bookmarkEnd w:id="122"/>
+      <w:bookmarkEnd w:id="124"/>
     </w:p>
     <w:p>
       <w:pPr>
@@ -36627,11 +36640,11 @@
       <w:pPr>
         <w:pStyle w:val="Heading3"/>
       </w:pPr>
-      <w:bookmarkStart w:id="123" w:name="_Toc529139060"/>
+      <w:bookmarkStart w:id="125" w:name="_Toc529139060"/>
       <w:r>
         <w:t>Hardware / Software Mapping</w:t>
       </w:r>
-      <w:bookmarkEnd w:id="123"/>
+      <w:bookmarkEnd w:id="125"/>
     </w:p>
     <w:p>
       <w:pPr>
@@ -36669,7 +36682,7 @@
       <w:pPr>
         <w:pStyle w:val="Heading3"/>
       </w:pPr>
-      <w:bookmarkStart w:id="124" w:name="_Toc529139061"/>
+      <w:bookmarkStart w:id="126" w:name="_Toc529139061"/>
       <w:r>
         <w:t xml:space="preserve">Persistent Data </w:t>
       </w:r>
@@ -36679,7 +36692,7 @@
       <w:r>
         <w:t>anagement</w:t>
       </w:r>
-      <w:bookmarkEnd w:id="124"/>
+      <w:bookmarkEnd w:id="126"/>
     </w:p>
     <w:p>
       <w:pPr>
@@ -36774,7 +36787,7 @@
       <w:pPr>
         <w:pStyle w:val="Heading3"/>
       </w:pPr>
-      <w:bookmarkStart w:id="125" w:name="_Toc529139062"/>
+      <w:bookmarkStart w:id="127" w:name="_Toc529139062"/>
       <w:r>
         <w:t xml:space="preserve">Access </w:t>
       </w:r>
@@ -36790,7 +36803,7 @@
       <w:r>
         <w:t>ecurity</w:t>
       </w:r>
-      <w:bookmarkEnd w:id="125"/>
+      <w:bookmarkEnd w:id="127"/>
     </w:p>
     <w:p>
       <w:pPr>
@@ -36827,7 +36840,7 @@
       <w:pPr>
         <w:pStyle w:val="Heading3"/>
       </w:pPr>
-      <w:bookmarkStart w:id="126" w:name="_Toc529139063"/>
+      <w:bookmarkStart w:id="128" w:name="_Toc529139063"/>
       <w:r>
         <w:t xml:space="preserve">Global </w:t>
       </w:r>
@@ -36843,7 +36856,7 @@
       <w:r>
         <w:t>ontrol</w:t>
       </w:r>
-      <w:bookmarkEnd w:id="126"/>
+      <w:bookmarkEnd w:id="128"/>
     </w:p>
     <w:p>
       <w:pPr>
@@ -36880,11 +36893,11 @@
       <w:pPr>
         <w:pStyle w:val="Heading3"/>
       </w:pPr>
-      <w:bookmarkStart w:id="127" w:name="_Toc529139064"/>
+      <w:bookmarkStart w:id="129" w:name="_Toc529139064"/>
       <w:r>
         <w:t>Boundary Conditions</w:t>
       </w:r>
-      <w:bookmarkEnd w:id="127"/>
+      <w:bookmarkEnd w:id="129"/>
     </w:p>
     <w:p>
       <w:pPr>
@@ -36937,11 +36950,11 @@
       <w:pPr>
         <w:pStyle w:val="Heading3"/>
       </w:pPr>
-      <w:bookmarkStart w:id="128" w:name="_Toc529139065"/>
+      <w:bookmarkStart w:id="130" w:name="_Toc529139065"/>
       <w:r>
         <w:t>User Interface</w:t>
       </w:r>
-      <w:bookmarkEnd w:id="128"/>
+      <w:bookmarkEnd w:id="130"/>
     </w:p>
     <w:p>
       <w:pPr>
@@ -37003,12 +37016,12 @@
       <w:pPr>
         <w:pStyle w:val="Heading3"/>
       </w:pPr>
-      <w:bookmarkStart w:id="129" w:name="_Toc529139066"/>
+      <w:bookmarkStart w:id="131" w:name="_Toc529139066"/>
       <w:r>
         <w:lastRenderedPageBreak/>
         <w:t>Application of Design Patterns</w:t>
       </w:r>
-      <w:bookmarkEnd w:id="129"/>
+      <w:bookmarkEnd w:id="131"/>
     </w:p>
     <w:p>
       <w:pPr>
@@ -37077,11 +37090,11 @@
       <w:pPr>
         <w:pStyle w:val="Heading2"/>
       </w:pPr>
-      <w:bookmarkStart w:id="130" w:name="_Toc529139067"/>
+      <w:bookmarkStart w:id="132" w:name="_Toc529139067"/>
       <w:r>
         <w:t>Final System Design</w:t>
       </w:r>
-      <w:bookmarkEnd w:id="130"/>
+      <w:bookmarkEnd w:id="132"/>
     </w:p>
     <w:p>
       <w:pPr>
@@ -37141,11 +37154,11 @@
       <w:pPr>
         <w:pStyle w:val="Heading2"/>
       </w:pPr>
-      <w:bookmarkStart w:id="131" w:name="_Toc529139068"/>
+      <w:bookmarkStart w:id="133" w:name="_Toc529139068"/>
       <w:r>
         <w:t>Object Design</w:t>
       </w:r>
-      <w:bookmarkEnd w:id="131"/>
+      <w:bookmarkEnd w:id="133"/>
     </w:p>
     <w:p>
       <w:pPr>
@@ -37250,11 +37263,11 @@
       <w:pPr>
         <w:pStyle w:val="Heading3"/>
       </w:pPr>
-      <w:bookmarkStart w:id="132" w:name="_Toc529139069"/>
+      <w:bookmarkStart w:id="134" w:name="_Toc529139069"/>
       <w:r>
         <w:t>Packages</w:t>
       </w:r>
-      <w:bookmarkEnd w:id="132"/>
+      <w:bookmarkEnd w:id="134"/>
     </w:p>
     <w:p>
       <w:pPr>
@@ -37323,11 +37336,11 @@
       <w:pPr>
         <w:pStyle w:val="Heading3"/>
       </w:pPr>
-      <w:bookmarkStart w:id="133" w:name="_Toc529139070"/>
+      <w:bookmarkStart w:id="135" w:name="_Toc529139070"/>
       <w:r>
         <w:t>Subsystem I</w:t>
       </w:r>
-      <w:bookmarkEnd w:id="133"/>
+      <w:bookmarkEnd w:id="135"/>
     </w:p>
     <w:p>
       <w:pPr>
@@ -37341,11 +37354,11 @@
       <w:pPr>
         <w:pStyle w:val="Heading3"/>
       </w:pPr>
-      <w:bookmarkStart w:id="134" w:name="_Toc529139071"/>
+      <w:bookmarkStart w:id="136" w:name="_Toc529139071"/>
       <w:r>
         <w:t>Subsystem II</w:t>
       </w:r>
-      <w:bookmarkEnd w:id="134"/>
+      <w:bookmarkEnd w:id="136"/>
     </w:p>
     <w:p>
       <w:pPr>
@@ -37359,11 +37372,11 @@
       <w:pPr>
         <w:pStyle w:val="Heading3"/>
       </w:pPr>
-      <w:bookmarkStart w:id="135" w:name="_Toc529139072"/>
+      <w:bookmarkStart w:id="137" w:name="_Toc529139072"/>
       <w:r>
         <w:t>etc.</w:t>
       </w:r>
-      <w:bookmarkEnd w:id="135"/>
+      <w:bookmarkEnd w:id="137"/>
     </w:p>
     <w:p>
       <w:pPr>
@@ -37377,22 +37390,22 @@
       <w:pPr>
         <w:pStyle w:val="Heading1"/>
       </w:pPr>
-      <w:bookmarkStart w:id="136" w:name="_Toc529139073"/>
+      <w:bookmarkStart w:id="138" w:name="_Toc529139073"/>
       <w:r>
         <w:lastRenderedPageBreak/>
         <w:t>Project Issues</w:t>
       </w:r>
-      <w:bookmarkEnd w:id="136"/>
+      <w:bookmarkEnd w:id="138"/>
     </w:p>
     <w:p>
       <w:pPr>
         <w:pStyle w:val="Heading2"/>
       </w:pPr>
-      <w:bookmarkStart w:id="137" w:name="_Toc529139074"/>
+      <w:bookmarkStart w:id="139" w:name="_Toc529139074"/>
       <w:r>
         <w:t>Open Issues</w:t>
       </w:r>
-      <w:bookmarkEnd w:id="137"/>
+      <w:bookmarkEnd w:id="139"/>
       <w:r>
         <w:t xml:space="preserve"> </w:t>
       </w:r>
@@ -37576,17 +37589,17 @@
       <w:pPr>
         <w:pStyle w:val="Heading2"/>
       </w:pPr>
-      <w:bookmarkStart w:id="138" w:name="_Ref365979063"/>
-      <w:bookmarkStart w:id="139" w:name="_Ref365979115"/>
-      <w:bookmarkStart w:id="140" w:name="_Ref365979411"/>
-      <w:bookmarkStart w:id="141" w:name="_Toc529139075"/>
+      <w:bookmarkStart w:id="140" w:name="_Ref365979063"/>
+      <w:bookmarkStart w:id="141" w:name="_Ref365979115"/>
+      <w:bookmarkStart w:id="142" w:name="_Ref365979411"/>
+      <w:bookmarkStart w:id="143" w:name="_Toc529139075"/>
       <w:r>
         <w:t>Off-the-Shelf Solutions</w:t>
       </w:r>
-      <w:bookmarkEnd w:id="138"/>
-      <w:bookmarkEnd w:id="139"/>
       <w:bookmarkEnd w:id="140"/>
       <w:bookmarkEnd w:id="141"/>
+      <w:bookmarkEnd w:id="142"/>
+      <w:bookmarkEnd w:id="143"/>
     </w:p>
     <w:p>
       <w:pPr>
@@ -37643,12 +37656,12 @@
       <w:pPr>
         <w:pStyle w:val="Heading3"/>
       </w:pPr>
-      <w:bookmarkStart w:id="142" w:name="_Toc529139076"/>
+      <w:bookmarkStart w:id="144" w:name="_Toc529139076"/>
       <w:r>
         <w:lastRenderedPageBreak/>
         <w:t>Ready-Made Products</w:t>
       </w:r>
-      <w:bookmarkEnd w:id="142"/>
+      <w:bookmarkEnd w:id="144"/>
     </w:p>
     <w:p>
       <w:pPr>
@@ -37817,11 +37830,11 @@
       <w:pPr>
         <w:pStyle w:val="Heading3"/>
       </w:pPr>
-      <w:bookmarkStart w:id="143" w:name="_Toc529139077"/>
+      <w:bookmarkStart w:id="145" w:name="_Toc529139077"/>
       <w:r>
         <w:t>Reusable Components</w:t>
       </w:r>
-      <w:bookmarkEnd w:id="143"/>
+      <w:bookmarkEnd w:id="145"/>
     </w:p>
     <w:p>
       <w:pPr>
@@ -37922,11 +37935,11 @@
       <w:pPr>
         <w:pStyle w:val="Heading3"/>
       </w:pPr>
-      <w:bookmarkStart w:id="144" w:name="_Toc529139078"/>
+      <w:bookmarkStart w:id="146" w:name="_Toc529139078"/>
       <w:r>
         <w:t>Products That Can Be Copied</w:t>
       </w:r>
-      <w:bookmarkEnd w:id="144"/>
+      <w:bookmarkEnd w:id="146"/>
       <w:r>
         <w:t xml:space="preserve"> </w:t>
       </w:r>
@@ -38127,11 +38140,11 @@
       <w:pPr>
         <w:pStyle w:val="Heading2"/>
       </w:pPr>
-      <w:bookmarkStart w:id="145" w:name="_Toc529139079"/>
+      <w:bookmarkStart w:id="147" w:name="_Toc529139079"/>
       <w:r>
         <w:t>New Problems</w:t>
       </w:r>
-      <w:bookmarkEnd w:id="145"/>
+      <w:bookmarkEnd w:id="147"/>
     </w:p>
     <w:p>
       <w:pPr>
@@ -38160,11 +38173,11 @@
       <w:pPr>
         <w:pStyle w:val="Heading3"/>
       </w:pPr>
-      <w:bookmarkStart w:id="146" w:name="_Toc529139080"/>
+      <w:bookmarkStart w:id="148" w:name="_Toc529139080"/>
       <w:r>
         <w:t>Effects on the Current Environment</w:t>
       </w:r>
-      <w:bookmarkEnd w:id="146"/>
+      <w:bookmarkEnd w:id="148"/>
     </w:p>
     <w:p>
       <w:pPr>
@@ -38346,11 +38359,11 @@
       <w:pPr>
         <w:pStyle w:val="Heading3"/>
       </w:pPr>
-      <w:bookmarkStart w:id="147" w:name="_Toc529139081"/>
+      <w:bookmarkStart w:id="149" w:name="_Toc529139081"/>
       <w:r>
         <w:t>Effects on the Installed Systems</w:t>
       </w:r>
-      <w:bookmarkEnd w:id="147"/>
+      <w:bookmarkEnd w:id="149"/>
       <w:r>
         <w:t xml:space="preserve"> </w:t>
       </w:r>
@@ -38454,11 +38467,11 @@
       <w:pPr>
         <w:pStyle w:val="Heading3"/>
       </w:pPr>
-      <w:bookmarkStart w:id="148" w:name="_Toc529139082"/>
+      <w:bookmarkStart w:id="150" w:name="_Toc529139082"/>
       <w:r>
         <w:t>Potential User Problems</w:t>
       </w:r>
-      <w:bookmarkEnd w:id="148"/>
+      <w:bookmarkEnd w:id="150"/>
     </w:p>
     <w:p>
       <w:pPr>
@@ -38582,12 +38595,12 @@
       <w:pPr>
         <w:pStyle w:val="Heading3"/>
       </w:pPr>
-      <w:bookmarkStart w:id="149" w:name="_Toc529139083"/>
+      <w:bookmarkStart w:id="151" w:name="_Toc529139083"/>
       <w:r>
         <w:lastRenderedPageBreak/>
         <w:t>Limitations in the Anticipated Implementation Environment That May Inhibit the New Product</w:t>
       </w:r>
-      <w:bookmarkEnd w:id="149"/>
+      <w:bookmarkEnd w:id="151"/>
     </w:p>
     <w:p>
       <w:pPr>
@@ -38824,11 +38837,11 @@
       <w:pPr>
         <w:pStyle w:val="Heading3"/>
       </w:pPr>
-      <w:bookmarkStart w:id="150" w:name="_Toc529139084"/>
+      <w:bookmarkStart w:id="152" w:name="_Toc529139084"/>
       <w:r>
         <w:t>Follow-Up Problems</w:t>
       </w:r>
-      <w:bookmarkEnd w:id="150"/>
+      <w:bookmarkEnd w:id="152"/>
       <w:r>
         <w:t xml:space="preserve"> </w:t>
       </w:r>
@@ -38990,11 +39003,11 @@
       <w:pPr>
         <w:pStyle w:val="Heading2"/>
       </w:pPr>
-      <w:bookmarkStart w:id="151" w:name="_Toc529139085"/>
+      <w:bookmarkStart w:id="153" w:name="_Toc529139085"/>
       <w:r>
         <w:t>Migration to the New Product</w:t>
       </w:r>
-      <w:bookmarkEnd w:id="151"/>
+      <w:bookmarkEnd w:id="153"/>
     </w:p>
     <w:p>
       <w:pPr>
@@ -39016,11 +39029,11 @@
       <w:pPr>
         <w:pStyle w:val="Heading3"/>
       </w:pPr>
-      <w:bookmarkStart w:id="152" w:name="_Toc529139086"/>
+      <w:bookmarkStart w:id="154" w:name="_Toc529139086"/>
       <w:r>
         <w:t>Requirements for Migration to the New Product</w:t>
       </w:r>
-      <w:bookmarkEnd w:id="152"/>
+      <w:bookmarkEnd w:id="154"/>
     </w:p>
     <w:p>
       <w:pPr>
@@ -39288,12 +39301,12 @@
       <w:pPr>
         <w:pStyle w:val="Heading3"/>
       </w:pPr>
-      <w:bookmarkStart w:id="153" w:name="_Toc529139087"/>
+      <w:bookmarkStart w:id="155" w:name="_Toc529139087"/>
       <w:r>
         <w:lastRenderedPageBreak/>
         <w:t>Data That Has to Be Modified or Translated for the New System</w:t>
       </w:r>
-      <w:bookmarkEnd w:id="153"/>
+      <w:bookmarkEnd w:id="155"/>
       <w:r>
         <w:t xml:space="preserve"> </w:t>
       </w:r>
@@ -39527,11 +39540,11 @@
       <w:pPr>
         <w:pStyle w:val="Heading2"/>
       </w:pPr>
-      <w:bookmarkStart w:id="154" w:name="_Toc529139088"/>
+      <w:bookmarkStart w:id="156" w:name="_Toc529139088"/>
       <w:r>
         <w:t>Risks</w:t>
       </w:r>
-      <w:bookmarkEnd w:id="154"/>
+      <w:bookmarkEnd w:id="156"/>
     </w:p>
     <w:p>
       <w:pPr>
@@ -39849,11 +39862,11 @@
       <w:pPr>
         <w:pStyle w:val="Heading2"/>
       </w:pPr>
-      <w:bookmarkStart w:id="155" w:name="_Toc529139089"/>
+      <w:bookmarkStart w:id="157" w:name="_Toc529139089"/>
       <w:r>
         <w:t>Costs</w:t>
       </w:r>
-      <w:bookmarkEnd w:id="155"/>
+      <w:bookmarkEnd w:id="157"/>
     </w:p>
     <w:p>
       <w:pPr>
@@ -40171,11 +40184,11 @@
       <w:pPr>
         <w:pStyle w:val="Heading2"/>
       </w:pPr>
-      <w:bookmarkStart w:id="156" w:name="_Toc529139090"/>
+      <w:bookmarkStart w:id="158" w:name="_Toc529139090"/>
       <w:r>
         <w:t>Waiting Room</w:t>
       </w:r>
-      <w:bookmarkEnd w:id="156"/>
+      <w:bookmarkEnd w:id="158"/>
     </w:p>
     <w:p>
       <w:pPr>
@@ -40357,11 +40370,11 @@
       <w:pPr>
         <w:pStyle w:val="Heading2"/>
       </w:pPr>
-      <w:bookmarkStart w:id="157" w:name="_Toc529139091"/>
+      <w:bookmarkStart w:id="159" w:name="_Toc529139091"/>
       <w:r>
         <w:t>Ideas for Solutions</w:t>
       </w:r>
-      <w:bookmarkEnd w:id="157"/>
+      <w:bookmarkEnd w:id="159"/>
     </w:p>
     <w:p>
       <w:pPr>
@@ -40527,11 +40540,11 @@
       <w:pPr>
         <w:pStyle w:val="Heading2"/>
       </w:pPr>
-      <w:bookmarkStart w:id="158" w:name="_Toc529139092"/>
+      <w:bookmarkStart w:id="160" w:name="_Toc529139092"/>
       <w:r>
         <w:t>Project Retrospective</w:t>
       </w:r>
-      <w:bookmarkEnd w:id="158"/>
+      <w:bookmarkEnd w:id="160"/>
     </w:p>
     <w:p>
       <w:pPr>
@@ -40672,7 +40685,7 @@
       <w:pPr>
         <w:pStyle w:val="Level3Text"/>
       </w:pPr>
-      <w:bookmarkStart w:id="159" w:name="_Ref365942805"/>
+      <w:bookmarkStart w:id="161" w:name="_Ref365942805"/>
       <w:r>
         <w:t>Your text goes here . . .</w:t>
       </w:r>
@@ -40681,12 +40694,12 @@
       <w:pPr>
         <w:pStyle w:val="Heading1"/>
       </w:pPr>
-      <w:bookmarkStart w:id="160" w:name="_Toc529139093"/>
+      <w:bookmarkStart w:id="162" w:name="_Toc529139093"/>
       <w:r>
         <w:t>Glossary</w:t>
       </w:r>
-      <w:bookmarkEnd w:id="159"/>
-      <w:bookmarkEnd w:id="160"/>
+      <w:bookmarkEnd w:id="161"/>
+      <w:bookmarkEnd w:id="162"/>
     </w:p>
     <w:p>
       <w:pPr>
@@ -40820,11 +40833,11 @@
       <w:pPr>
         <w:pStyle w:val="Heading1"/>
       </w:pPr>
-      <w:bookmarkStart w:id="161" w:name="_Toc529139094"/>
+      <w:bookmarkStart w:id="163" w:name="_Toc529139094"/>
       <w:r>
         <w:t>References / Bibliography</w:t>
       </w:r>
-      <w:bookmarkEnd w:id="161"/>
+      <w:bookmarkEnd w:id="163"/>
     </w:p>
     <w:p>
       <w:pPr>
@@ -41101,11 +41114,11 @@
       <w:r>
         <w:fldChar w:fldCharType="end"/>
       </w:r>
-      <w:bookmarkStart w:id="162" w:name="_Toc529139095"/>
+      <w:bookmarkStart w:id="164" w:name="_Toc529139095"/>
       <w:r>
         <w:t>Index</w:t>
       </w:r>
-      <w:bookmarkEnd w:id="162"/>
+      <w:bookmarkEnd w:id="164"/>
     </w:p>
     <w:p>
       <w:pPr>

</xml_diff>

<commit_message>
updated first page of template
</commit_message>
<xml_diff>
--- a/Develop/3d_tic_tac_toe_template.docx
+++ b/Develop/3d_tic_tac_toe_template.docx
@@ -13,15 +13,28 @@
           <w:del w:id="0" w:author="Jimenez, Claudio" w:date="2020-09-25T23:00:00Z"/>
           <w:b/>
           <w:i/>
-          <w:color w:val="FF0000"/>
-        </w:rPr>
-      </w:pPr>
-      <w:del w:id="1" w:author="Jimenez, Claudio" w:date="2020-09-25T23:00:00Z">
+          <w:rPrChange w:id="1" w:author="Jimenez, Claudio" w:date="2020-09-26T17:03:00Z">
+            <w:rPr>
+              <w:del w:id="2" w:author="Jimenez, Claudio" w:date="2020-09-25T23:00:00Z"/>
+              <w:b/>
+              <w:i/>
+              <w:color w:val="FF0000"/>
+            </w:rPr>
+          </w:rPrChange>
+        </w:rPr>
+      </w:pPr>
+      <w:del w:id="3" w:author="Jimenez, Claudio" w:date="2020-09-25T23:00:00Z">
         <w:r>
           <w:rPr>
             <w:b/>
             <w:i/>
-            <w:color w:val="FF0000"/>
+            <w:rPrChange w:id="4" w:author="Jimenez, Claudio" w:date="2020-09-26T17:03:00Z">
+              <w:rPr>
+                <w:b/>
+                <w:i/>
+                <w:color w:val="FF0000"/>
+              </w:rPr>
+            </w:rPrChange>
           </w:rPr>
           <w:delText>Software Engineering Project</w:delText>
         </w:r>
@@ -29,17 +42,29 @@
           <w:rPr>
             <w:b/>
             <w:i/>
-            <w:color w:val="FF0000"/>
+            <w:rPrChange w:id="5" w:author="Jimenez, Claudio" w:date="2020-09-26T17:03:00Z">
+              <w:rPr>
+                <w:b/>
+                <w:i/>
+                <w:color w:val="FF0000"/>
+              </w:rPr>
+            </w:rPrChange>
           </w:rPr>
           <w:delText xml:space="preserve"> Report </w:delText>
         </w:r>
       </w:del>
-      <w:ins w:id="2" w:author="Jimenez, Claudio" w:date="2020-09-25T23:00:00Z">
+      <w:ins w:id="6" w:author="Jimenez, Claudio" w:date="2020-09-25T23:00:00Z">
         <w:r>
           <w:rPr>
             <w:b/>
             <w:i/>
-            <w:color w:val="FF0000"/>
+            <w:rPrChange w:id="7" w:author="Jimenez, Claudio" w:date="2020-09-26T17:03:00Z">
+              <w:rPr>
+                <w:b/>
+                <w:i/>
+                <w:color w:val="FF0000"/>
+              </w:rPr>
+            </w:rPrChange>
           </w:rPr>
           <w:t>3D TIC TAC TOE</w:t>
         </w:r>
@@ -52,7 +77,12 @@
           <w:bottom w:val="none" w:sz="0" w:space="0" w:color="auto"/>
         </w:pBdr>
         <w:spacing w:before="0" w:after="0"/>
-        <w:pPrChange w:id="3" w:author="Jimenez, Claudio" w:date="2020-09-25T23:00:00Z">
+        <w:rPr>
+          <w:rPrChange w:id="8" w:author="Jimenez, Claudio" w:date="2020-09-26T17:03:00Z">
+            <w:rPr/>
+          </w:rPrChange>
+        </w:rPr>
+        <w:pPrChange w:id="9" w:author="Jimenez, Claudio" w:date="2020-09-25T23:00:00Z">
           <w:pPr/>
         </w:pPrChange>
       </w:pPr>
@@ -60,65 +90,123 @@
     <w:p>
       <w:pPr>
         <w:spacing w:before="120"/>
-        <w:rPr>
-          <w:i/>
-          <w:color w:val="FF0000"/>
-        </w:rPr>
-      </w:pPr>
-      <w:r>
-        <w:rPr>
-          <w:i/>
-          <w:noProof/>
-          <w:color w:val="FF0000"/>
-        </w:rPr>
-        <w:drawing>
-          <wp:inline distT="0" distB="0" distL="0" distR="0" wp14:anchorId="31504A0E" wp14:editId="7035D6DF">
-            <wp:extent cx="5949950" cy="3962400"/>
-            <wp:effectExtent l="19050" t="19050" r="12700" b="19050"/>
-            <wp:docPr id="9" name="Picture 9" descr="I:\Course Folders\CS 440 Fall 2013\sw Engineers.jpg"/>
-            <wp:cNvGraphicFramePr>
-              <a:graphicFrameLocks xmlns:a="http://schemas.openxmlformats.org/drawingml/2006/main" noChangeAspect="1"/>
-            </wp:cNvGraphicFramePr>
-            <a:graphic xmlns:a="http://schemas.openxmlformats.org/drawingml/2006/main">
-              <a:graphicData uri="http://schemas.openxmlformats.org/drawingml/2006/picture">
-                <pic:pic xmlns:pic="http://schemas.openxmlformats.org/drawingml/2006/picture">
-                  <pic:nvPicPr>
-                    <pic:cNvPr id="0" name="Picture 9" descr="I:\Course Folders\CS 440 Fall 2013\sw Engineers.jpg"/>
-                    <pic:cNvPicPr>
-                      <a:picLocks noChangeAspect="1" noChangeArrowheads="1"/>
-                    </pic:cNvPicPr>
-                  </pic:nvPicPr>
-                  <pic:blipFill>
-                    <a:blip r:embed="rId8" cstate="print"/>
-                    <a:srcRect/>
-                    <a:stretch>
-                      <a:fillRect/>
-                    </a:stretch>
-                  </pic:blipFill>
-                  <pic:spPr bwMode="auto">
-                    <a:xfrm>
-                      <a:off x="0" y="0"/>
-                      <a:ext cx="5949950" cy="3962400"/>
-                    </a:xfrm>
-                    <a:prstGeom prst="rect">
-                      <a:avLst/>
-                    </a:prstGeom>
-                    <a:noFill/>
-                    <a:ln w="9525">
-                      <a:solidFill>
-                        <a:schemeClr val="tx1"/>
-                      </a:solidFill>
-                      <a:miter lim="800000"/>
-                      <a:headEnd/>
-                      <a:tailEnd/>
-                    </a:ln>
-                  </pic:spPr>
-                </pic:pic>
-              </a:graphicData>
-            </a:graphic>
-          </wp:inline>
-        </w:drawing>
-      </w:r>
+        <w:jc w:val="center"/>
+        <w:rPr>
+          <w:i/>
+          <w:color w:val="FF0000"/>
+        </w:rPr>
+        <w:pPrChange w:id="10" w:author="Jimenez, Claudio" w:date="2020-09-26T17:03:00Z">
+          <w:pPr>
+            <w:spacing w:before="120"/>
+          </w:pPr>
+        </w:pPrChange>
+      </w:pPr>
+      <w:del w:id="11" w:author="Jimenez, Claudio" w:date="2020-09-26T17:02:00Z">
+        <w:r>
+          <w:rPr>
+            <w:i/>
+            <w:noProof/>
+            <w:color w:val="FF0000"/>
+          </w:rPr>
+          <w:drawing>
+            <wp:inline distT="0" distB="0" distL="0" distR="0" wp14:anchorId="31504A0E" wp14:editId="1AEE756D">
+              <wp:extent cx="5949950" cy="3962400"/>
+              <wp:effectExtent l="19050" t="19050" r="12700" b="19050"/>
+              <wp:docPr id="9" name="Picture 9" descr="I:\Course Folders\CS 440 Fall 2013\sw Engineers.jpg"/>
+              <wp:cNvGraphicFramePr>
+                <a:graphicFrameLocks xmlns:a="http://schemas.openxmlformats.org/drawingml/2006/main" noChangeAspect="1"/>
+              </wp:cNvGraphicFramePr>
+              <a:graphic xmlns:a="http://schemas.openxmlformats.org/drawingml/2006/main">
+                <a:graphicData uri="http://schemas.openxmlformats.org/drawingml/2006/picture">
+                  <pic:pic xmlns:pic="http://schemas.openxmlformats.org/drawingml/2006/picture">
+                    <pic:nvPicPr>
+                      <pic:cNvPr id="0" name="Picture 9" descr="I:\Course Folders\CS 440 Fall 2013\sw Engineers.jpg"/>
+                      <pic:cNvPicPr>
+                        <a:picLocks noChangeAspect="1" noChangeArrowheads="1"/>
+                      </pic:cNvPicPr>
+                    </pic:nvPicPr>
+                    <pic:blipFill>
+                      <a:blip r:embed="rId8" cstate="print"/>
+                      <a:srcRect/>
+                      <a:stretch>
+                        <a:fillRect/>
+                      </a:stretch>
+                    </pic:blipFill>
+                    <pic:spPr bwMode="auto">
+                      <a:xfrm>
+                        <a:off x="0" y="0"/>
+                        <a:ext cx="5949950" cy="3962400"/>
+                      </a:xfrm>
+                      <a:prstGeom prst="rect">
+                        <a:avLst/>
+                      </a:prstGeom>
+                      <a:noFill/>
+                      <a:ln w="9525">
+                        <a:solidFill>
+                          <a:schemeClr val="tx1"/>
+                        </a:solidFill>
+                        <a:miter lim="800000"/>
+                        <a:headEnd/>
+                        <a:tailEnd/>
+                      </a:ln>
+                    </pic:spPr>
+                  </pic:pic>
+                </a:graphicData>
+              </a:graphic>
+            </wp:inline>
+          </w:drawing>
+        </w:r>
+      </w:del>
+      <w:ins w:id="12" w:author="Jimenez, Claudio" w:date="2020-09-26T17:03:00Z">
+        <w:r>
+          <w:rPr>
+            <w:i/>
+            <w:noProof/>
+            <w:color w:val="FF0000"/>
+          </w:rPr>
+          <w:drawing>
+            <wp:inline distT="0" distB="0" distL="0" distR="0" wp14:anchorId="79E851A9" wp14:editId="2B67CCCB">
+              <wp:extent cx="3175000" cy="2679700"/>
+              <wp:effectExtent l="0" t="0" r="0" b="0"/>
+              <wp:docPr id="5" name="Picture 5" descr="Diagram, engineering drawing&#10;&#10;Description automatically generated"/>
+              <wp:cNvGraphicFramePr>
+                <a:graphicFrameLocks xmlns:a="http://schemas.openxmlformats.org/drawingml/2006/main" noChangeAspect="1"/>
+              </wp:cNvGraphicFramePr>
+              <a:graphic xmlns:a="http://schemas.openxmlformats.org/drawingml/2006/main">
+                <a:graphicData uri="http://schemas.openxmlformats.org/drawingml/2006/picture">
+                  <pic:pic xmlns:pic="http://schemas.openxmlformats.org/drawingml/2006/picture">
+                    <pic:nvPicPr>
+                      <pic:cNvPr id="5" name="Picture 5" descr="Diagram, engineering drawing&#10;&#10;Description automatically generated"/>
+                      <pic:cNvPicPr/>
+                    </pic:nvPicPr>
+                    <pic:blipFill>
+                      <a:blip r:embed="rId9">
+                        <a:extLst>
+                          <a:ext uri="{28A0092B-C50C-407E-A947-70E740481C1C}">
+                            <a14:useLocalDpi xmlns:a14="http://schemas.microsoft.com/office/drawing/2010/main" val="0"/>
+                          </a:ext>
+                        </a:extLst>
+                      </a:blip>
+                      <a:stretch>
+                        <a:fillRect/>
+                      </a:stretch>
+                    </pic:blipFill>
+                    <pic:spPr>
+                      <a:xfrm>
+                        <a:off x="0" y="0"/>
+                        <a:ext cx="3175000" cy="2679700"/>
+                      </a:xfrm>
+                      <a:prstGeom prst="rect">
+                        <a:avLst/>
+                      </a:prstGeom>
+                    </pic:spPr>
+                  </pic:pic>
+                </a:graphicData>
+              </a:graphic>
+            </wp:inline>
+          </w:drawing>
+        </w:r>
+      </w:ins>
     </w:p>
     <w:p>
       <w:pPr>
@@ -134,24 +222,101 @@
         <w:spacing w:before="120"/>
         <w:jc w:val="center"/>
         <w:rPr>
+          <w:del w:id="13" w:author="Jimenez, Claudio" w:date="2020-09-26T17:04:00Z"/>
           <w:b/>
           <w:i/>
-          <w:color w:val="FF0000"/>
           <w:sz w:val="40"/>
           <w:szCs w:val="40"/>
-        </w:rPr>
-      </w:pPr>
-      <w:r>
-        <w:rPr>
+          <w:rPrChange w:id="14" w:author="Jimenez, Claudio" w:date="2020-09-26T17:04:00Z">
+            <w:rPr>
+              <w:del w:id="15" w:author="Jimenez, Claudio" w:date="2020-09-26T17:04:00Z"/>
+              <w:b/>
+              <w:i/>
+              <w:color w:val="FF0000"/>
+              <w:sz w:val="40"/>
+              <w:szCs w:val="40"/>
+            </w:rPr>
+          </w:rPrChange>
+        </w:rPr>
+      </w:pPr>
+      <w:ins w:id="16" w:author="Jimenez, Claudio" w:date="2020-09-26T17:04:00Z">
+        <w:r>
+          <w:rPr>
+            <w:b/>
+            <w:i/>
+            <w:sz w:val="40"/>
+            <w:szCs w:val="40"/>
+            <w:rPrChange w:id="17" w:author="Jimenez, Claudio" w:date="2020-09-26T17:04:00Z">
+              <w:rPr>
+                <w:b/>
+                <w:i/>
+                <w:color w:val="FF0000"/>
+                <w:sz w:val="40"/>
+                <w:szCs w:val="40"/>
+              </w:rPr>
+            </w:rPrChange>
+          </w:rPr>
+          <w:t>Group 30</w:t>
+        </w:r>
+      </w:ins>
+      <w:del w:id="18" w:author="Jimenez, Claudio" w:date="2020-09-26T17:04:00Z">
+        <w:r>
+          <w:rPr>
+            <w:b/>
+            <w:i/>
+            <w:sz w:val="40"/>
+            <w:szCs w:val="40"/>
+            <w:rPrChange w:id="19" w:author="Jimenez, Claudio" w:date="2020-09-26T17:04:00Z">
+              <w:rPr>
+                <w:b/>
+                <w:i/>
+                <w:color w:val="FF0000"/>
+                <w:sz w:val="40"/>
+                <w:szCs w:val="40"/>
+              </w:rPr>
+            </w:rPrChange>
+          </w:rPr>
+          <w:delText xml:space="preserve">A Sample Document for </w:delText>
+        </w:r>
+        <w:r>
+          <w:rPr>
+            <w:b/>
+            <w:i/>
+            <w:sz w:val="40"/>
+            <w:szCs w:val="40"/>
+            <w:rPrChange w:id="20" w:author="Jimenez, Claudio" w:date="2020-09-26T17:04:00Z">
+              <w:rPr>
+                <w:b/>
+                <w:i/>
+                <w:color w:val="FF0000"/>
+                <w:sz w:val="40"/>
+                <w:szCs w:val="40"/>
+              </w:rPr>
+            </w:rPrChange>
+          </w:rPr>
+          <w:br/>
+          <w:delText>Generating Consistent Professional Reports</w:delText>
+        </w:r>
+      </w:del>
+    </w:p>
+    <w:p>
+      <w:pPr>
+        <w:spacing w:before="120"/>
+        <w:jc w:val="center"/>
+        <w:rPr>
+          <w:del w:id="21" w:author="Jimenez, Claudio" w:date="2020-09-26T17:04:00Z"/>
           <w:b/>
           <w:i/>
           <w:color w:val="FF0000"/>
           <w:sz w:val="40"/>
           <w:szCs w:val="40"/>
         </w:rPr>
-        <w:t xml:space="preserve">A Sample Document for </w:t>
-      </w:r>
-      <w:r>
+      </w:pPr>
+    </w:p>
+    <w:p>
+      <w:pPr>
+        <w:spacing w:before="120"/>
+        <w:jc w:val="center"/>
         <w:rPr>
           <w:b/>
           <w:i/>
@@ -159,34 +324,12 @@
           <w:sz w:val="40"/>
           <w:szCs w:val="40"/>
         </w:rPr>
-        <w:br/>
-        <w:t>Generating Consistent Professional Reports</w:t>
-      </w:r>
-    </w:p>
-    <w:p>
-      <w:pPr>
-        <w:spacing w:before="120"/>
-        <w:jc w:val="center"/>
-        <w:rPr>
-          <w:b/>
-          <w:i/>
-          <w:color w:val="FF0000"/>
-          <w:sz w:val="40"/>
-          <w:szCs w:val="40"/>
-        </w:rPr>
-      </w:pPr>
-    </w:p>
-    <w:p>
-      <w:pPr>
-        <w:spacing w:before="120"/>
-        <w:jc w:val="center"/>
-        <w:rPr>
-          <w:b/>
-          <w:i/>
-          <w:color w:val="FF0000"/>
-          <w:sz w:val="40"/>
-          <w:szCs w:val="40"/>
-        </w:rPr>
+        <w:pPrChange w:id="22" w:author="Jimenez, Claudio" w:date="2020-09-26T17:04:00Z">
+          <w:pPr>
+            <w:spacing w:before="120"/>
+            <w:jc w:val="center"/>
+          </w:pPr>
+        </w:pPrChange>
       </w:pPr>
     </w:p>
     <w:p>
@@ -196,18 +339,34 @@
         <w:rPr>
           <w:b/>
           <w:i/>
-          <w:color w:val="FF0000"/>
           <w:sz w:val="32"/>
           <w:szCs w:val="32"/>
+          <w:rPrChange w:id="23" w:author="Jimenez, Claudio" w:date="2020-09-26T17:00:00Z">
+            <w:rPr>
+              <w:b/>
+              <w:i/>
+              <w:color w:val="FF0000"/>
+              <w:sz w:val="32"/>
+              <w:szCs w:val="32"/>
+            </w:rPr>
+          </w:rPrChange>
         </w:rPr>
       </w:pPr>
       <w:r>
         <w:rPr>
           <w:b/>
           <w:i/>
-          <w:color w:val="FF0000"/>
           <w:sz w:val="32"/>
           <w:szCs w:val="32"/>
+          <w:rPrChange w:id="24" w:author="Jimenez, Claudio" w:date="2020-09-26T17:00:00Z">
+            <w:rPr>
+              <w:b/>
+              <w:i/>
+              <w:color w:val="FF0000"/>
+              <w:sz w:val="32"/>
+              <w:szCs w:val="32"/>
+            </w:rPr>
+          </w:rPrChange>
         </w:rPr>
         <w:t>Prepared by</w:t>
       </w:r>
@@ -219,21 +378,79 @@
         <w:rPr>
           <w:b/>
           <w:i/>
-          <w:color w:val="FF0000"/>
           <w:sz w:val="32"/>
           <w:szCs w:val="32"/>
-        </w:rPr>
-      </w:pPr>
-      <w:r>
-        <w:rPr>
-          <w:b/>
-          <w:i/>
-          <w:color w:val="FF0000"/>
-          <w:sz w:val="32"/>
-          <w:szCs w:val="32"/>
-        </w:rPr>
-        <w:t>John T. Bell</w:t>
-      </w:r>
+          <w:rPrChange w:id="25" w:author="Jimenez, Claudio" w:date="2020-09-26T17:00:00Z">
+            <w:rPr>
+              <w:b/>
+              <w:i/>
+              <w:color w:val="FF0000"/>
+              <w:sz w:val="32"/>
+              <w:szCs w:val="32"/>
+            </w:rPr>
+          </w:rPrChange>
+        </w:rPr>
+      </w:pPr>
+      <w:del w:id="26" w:author="Jimenez, Claudio" w:date="2020-09-26T16:59:00Z">
+        <w:r>
+          <w:rPr>
+            <w:b/>
+            <w:i/>
+            <w:sz w:val="32"/>
+            <w:szCs w:val="32"/>
+            <w:rPrChange w:id="27" w:author="Jimenez, Claudio" w:date="2020-09-26T17:00:00Z">
+              <w:rPr>
+                <w:b/>
+                <w:i/>
+                <w:color w:val="FF0000"/>
+                <w:sz w:val="32"/>
+                <w:szCs w:val="32"/>
+              </w:rPr>
+            </w:rPrChange>
+          </w:rPr>
+          <w:delText>John T. Bell</w:delText>
+        </w:r>
+      </w:del>
+      <w:ins w:id="28" w:author="Jimenez, Claudio" w:date="2020-09-26T16:59:00Z">
+        <w:r>
+          <w:rPr>
+            <w:b/>
+            <w:i/>
+            <w:sz w:val="32"/>
+            <w:szCs w:val="32"/>
+            <w:rPrChange w:id="29" w:author="Jimenez, Claudio" w:date="2020-09-26T17:00:00Z">
+              <w:rPr>
+                <w:b/>
+                <w:i/>
+                <w:color w:val="FF0000"/>
+                <w:sz w:val="32"/>
+                <w:szCs w:val="32"/>
+              </w:rPr>
+            </w:rPrChange>
+          </w:rPr>
+          <w:t xml:space="preserve">Hasan </w:t>
+        </w:r>
+      </w:ins>
+      <w:ins w:id="30" w:author="Jimenez, Claudio" w:date="2020-09-26T17:00:00Z">
+        <w:r>
+          <w:rPr>
+            <w:b/>
+            <w:i/>
+            <w:sz w:val="32"/>
+            <w:szCs w:val="32"/>
+            <w:rPrChange w:id="31" w:author="Jimenez, Claudio" w:date="2020-09-26T17:00:00Z">
+              <w:rPr>
+                <w:b/>
+                <w:i/>
+                <w:color w:val="FF0000"/>
+                <w:sz w:val="32"/>
+                <w:szCs w:val="32"/>
+              </w:rPr>
+            </w:rPrChange>
+          </w:rPr>
+          <w:t>Ali, Umer Qazi, Syed Raza and Claudio Jimenez</w:t>
+        </w:r>
+      </w:ins>
     </w:p>
     <w:p>
       <w:pPr>
@@ -243,15 +460,30 @@
           <w:b/>
           <w:sz w:val="32"/>
           <w:szCs w:val="32"/>
+          <w:rPrChange w:id="32" w:author="Jimenez, Claudio" w:date="2020-09-26T17:00:00Z">
+            <w:rPr>
+              <w:b/>
+              <w:sz w:val="32"/>
+              <w:szCs w:val="32"/>
+            </w:rPr>
+          </w:rPrChange>
         </w:rPr>
       </w:pPr>
       <w:r>
         <w:rPr>
           <w:b/>
           <w:i/>
-          <w:color w:val="FF0000"/>
           <w:sz w:val="32"/>
           <w:szCs w:val="32"/>
+          <w:rPrChange w:id="33" w:author="Jimenez, Claudio" w:date="2020-09-26T17:00:00Z">
+            <w:rPr>
+              <w:b/>
+              <w:i/>
+              <w:color w:val="FF0000"/>
+              <w:sz w:val="32"/>
+              <w:szCs w:val="32"/>
+            </w:rPr>
+          </w:rPrChange>
         </w:rPr>
         <w:t>for use in</w:t>
       </w:r>
@@ -260,6 +492,13 @@
           <w:b/>
           <w:sz w:val="32"/>
           <w:szCs w:val="32"/>
+          <w:rPrChange w:id="34" w:author="Jimenez, Claudio" w:date="2020-09-26T17:00:00Z">
+            <w:rPr>
+              <w:b/>
+              <w:sz w:val="32"/>
+              <w:szCs w:val="32"/>
+            </w:rPr>
+          </w:rPrChange>
         </w:rPr>
         <w:t xml:space="preserve"> CS 440</w:t>
       </w:r>
@@ -272,6 +511,13 @@
           <w:b/>
           <w:sz w:val="32"/>
           <w:szCs w:val="32"/>
+          <w:rPrChange w:id="35" w:author="Jimenez, Claudio" w:date="2020-09-26T17:00:00Z">
+            <w:rPr>
+              <w:b/>
+              <w:sz w:val="32"/>
+              <w:szCs w:val="32"/>
+            </w:rPr>
+          </w:rPrChange>
         </w:rPr>
       </w:pPr>
       <w:r>
@@ -279,6 +525,13 @@
           <w:b/>
           <w:sz w:val="32"/>
           <w:szCs w:val="32"/>
+          <w:rPrChange w:id="36" w:author="Jimenez, Claudio" w:date="2020-09-26T17:00:00Z">
+            <w:rPr>
+              <w:b/>
+              <w:sz w:val="32"/>
+              <w:szCs w:val="32"/>
+            </w:rPr>
+          </w:rPrChange>
         </w:rPr>
         <w:t xml:space="preserve">at the </w:t>
       </w:r>
@@ -318,27 +571,162 @@
         <w:spacing w:before="0"/>
         <w:jc w:val="center"/>
         <w:rPr>
+          <w:ins w:id="37" w:author="Jimenez, Claudio" w:date="2020-09-26T17:03:00Z"/>
           <w:b/>
           <w:sz w:val="32"/>
           <w:szCs w:val="32"/>
         </w:rPr>
       </w:pPr>
-      <w:r>
-        <w:rPr>
+      <w:del w:id="38" w:author="Jimenez, Claudio" w:date="2020-09-26T17:04:00Z">
+        <w:r>
+          <w:rPr>
+            <w:b/>
+            <w:sz w:val="32"/>
+            <w:szCs w:val="32"/>
+          </w:rPr>
+          <w:delText xml:space="preserve">September </w:delText>
+        </w:r>
+      </w:del>
+      <w:ins w:id="39" w:author="Jimenez, Claudio" w:date="2020-09-26T17:04:00Z">
+        <w:r>
+          <w:rPr>
+            <w:b/>
+            <w:sz w:val="32"/>
+            <w:szCs w:val="32"/>
+          </w:rPr>
+          <w:t>Fall</w:t>
+        </w:r>
+        <w:r>
+          <w:rPr>
+            <w:b/>
+            <w:sz w:val="32"/>
+            <w:szCs w:val="32"/>
+          </w:rPr>
+          <w:t xml:space="preserve"> </w:t>
+        </w:r>
+      </w:ins>
+      <w:ins w:id="40" w:author="Jimenez, Claudio" w:date="2020-09-26T17:01:00Z">
+        <w:r>
+          <w:rPr>
+            <w:b/>
+            <w:sz w:val="32"/>
+            <w:szCs w:val="32"/>
+          </w:rPr>
+          <w:t>2020</w:t>
+        </w:r>
+      </w:ins>
+      <w:del w:id="41" w:author="Jimenez, Claudio" w:date="2020-09-26T17:01:00Z">
+        <w:r>
+          <w:rPr>
+            <w:b/>
+            <w:sz w:val="32"/>
+            <w:szCs w:val="32"/>
+          </w:rPr>
+          <w:delText>20</w:delText>
+        </w:r>
+      </w:del>
+      <w:del w:id="42" w:author="Jimenez, Claudio" w:date="2020-09-26T17:00:00Z">
+        <w:r>
+          <w:rPr>
+            <w:b/>
+            <w:sz w:val="32"/>
+            <w:szCs w:val="32"/>
+          </w:rPr>
+          <w:delText>1</w:delText>
+        </w:r>
+        <w:r>
+          <w:rPr>
+            <w:b/>
+            <w:sz w:val="32"/>
+            <w:szCs w:val="32"/>
+          </w:rPr>
+          <w:delText>8</w:delText>
+        </w:r>
+      </w:del>
+    </w:p>
+    <w:p>
+      <w:pPr>
+        <w:spacing w:before="0"/>
+        <w:jc w:val="center"/>
+        <w:rPr>
+          <w:ins w:id="43" w:author="Jimenez, Claudio" w:date="2020-09-26T17:03:00Z"/>
           <w:b/>
           <w:sz w:val="32"/>
           <w:szCs w:val="32"/>
         </w:rPr>
-        <w:t>September 201</w:t>
-      </w:r>
-      <w:r>
-        <w:rPr>
+      </w:pPr>
+    </w:p>
+    <w:p>
+      <w:pPr>
+        <w:spacing w:before="0"/>
+        <w:jc w:val="center"/>
+        <w:rPr>
+          <w:ins w:id="44" w:author="Jimenez, Claudio" w:date="2020-09-26T17:05:00Z"/>
           <w:b/>
           <w:sz w:val="32"/>
           <w:szCs w:val="32"/>
         </w:rPr>
-        <w:t>8</w:t>
-      </w:r>
+      </w:pPr>
+    </w:p>
+    <w:p>
+      <w:pPr>
+        <w:spacing w:before="0"/>
+        <w:jc w:val="center"/>
+        <w:rPr>
+          <w:ins w:id="45" w:author="Jimenez, Claudio" w:date="2020-09-26T17:05:00Z"/>
+          <w:b/>
+          <w:sz w:val="32"/>
+          <w:szCs w:val="32"/>
+        </w:rPr>
+      </w:pPr>
+    </w:p>
+    <w:p>
+      <w:pPr>
+        <w:spacing w:before="0"/>
+        <w:jc w:val="center"/>
+        <w:rPr>
+          <w:ins w:id="46" w:author="Jimenez, Claudio" w:date="2020-09-26T17:05:00Z"/>
+          <w:b/>
+          <w:sz w:val="32"/>
+          <w:szCs w:val="32"/>
+        </w:rPr>
+      </w:pPr>
+    </w:p>
+    <w:p>
+      <w:pPr>
+        <w:spacing w:before="0"/>
+        <w:jc w:val="center"/>
+        <w:rPr>
+          <w:ins w:id="47" w:author="Jimenez, Claudio" w:date="2020-09-26T17:05:00Z"/>
+          <w:b/>
+          <w:sz w:val="32"/>
+          <w:szCs w:val="32"/>
+        </w:rPr>
+      </w:pPr>
+    </w:p>
+    <w:p>
+      <w:pPr>
+        <w:spacing w:before="0"/>
+        <w:jc w:val="center"/>
+        <w:rPr>
+          <w:ins w:id="48" w:author="Jimenez, Claudio" w:date="2020-09-26T17:03:00Z"/>
+          <w:b/>
+          <w:sz w:val="32"/>
+          <w:szCs w:val="32"/>
+        </w:rPr>
+      </w:pPr>
+    </w:p>
+    <w:p>
+      <w:pPr>
+        <w:spacing w:before="0"/>
+        <w:jc w:val="center"/>
+        <w:rPr>
+          <w:ins w:id="49" w:author="Jimenez, Claudio" w:date="2020-09-26T17:03:00Z"/>
+          <w:b/>
+          <w:sz w:val="32"/>
+          <w:szCs w:val="32"/>
+        </w:rPr>
+      </w:pPr>
     </w:p>
     <w:p>
       <w:pPr>
@@ -350,6 +738,7 @@
         <w:ind w:left="720"/>
         <w:jc w:val="center"/>
         <w:rPr>
+          <w:del w:id="50" w:author="Jimenez, Claudio" w:date="2020-09-26T17:05:00Z"/>
           <w:rStyle w:val="Strong"/>
           <w:b/>
           <w:i/>
@@ -357,19 +746,28 @@
           <w:szCs w:val="28"/>
         </w:rPr>
       </w:pPr>
-      <w:bookmarkStart w:id="4" w:name="_Toc529138956"/>
-      <w:r>
-        <w:rPr>
-          <w:rStyle w:val="Strong"/>
-          <w:b/>
-          <w:i/>
-          <w:color w:val="FF0000"/>
-          <w:szCs w:val="28"/>
-        </w:rPr>
-        <w:lastRenderedPageBreak/>
-        <w:t>REMOVE OR REPLACE ALL TEXT IN RED ITALICS BEFORE SUBMITTING REPORT</w:t>
-      </w:r>
-      <w:bookmarkEnd w:id="4"/>
+    </w:p>
+    <w:p>
+      <w:pPr>
+        <w:pStyle w:val="Level3Text"/>
+        <w:rPr>
+          <w:ins w:id="51" w:author="Jimenez, Claudio" w:date="2020-09-26T17:05:00Z"/>
+          <w:rPrChange w:id="52" w:author="Jimenez, Claudio" w:date="2020-09-26T17:05:00Z">
+            <w:rPr>
+              <w:ins w:id="53" w:author="Jimenez, Claudio" w:date="2020-09-26T17:05:00Z"/>
+              <w:b/>
+              <w:sz w:val="32"/>
+              <w:szCs w:val="32"/>
+            </w:rPr>
+          </w:rPrChange>
+        </w:rPr>
+        <w:pPrChange w:id="54" w:author="Jimenez, Claudio" w:date="2020-09-26T17:05:00Z">
+          <w:pPr>
+            <w:spacing w:before="0"/>
+            <w:jc w:val="center"/>
+          </w:pPr>
+        </w:pPrChange>
+      </w:pPr>
     </w:p>
     <w:p>
       <w:pPr>
@@ -382,22 +780,53 @@
         <w:jc w:val="center"/>
         <w:rPr>
           <w:rStyle w:val="Strong"/>
+          <w:b/>
           <w:i/>
           <w:color w:val="FF0000"/>
           <w:szCs w:val="28"/>
         </w:rPr>
       </w:pPr>
-      <w:bookmarkStart w:id="5" w:name="_Toc529138957"/>
+      <w:bookmarkStart w:id="55" w:name="_Toc529138956"/>
       <w:r>
         <w:rPr>
           <w:rStyle w:val="Strong"/>
+          <w:b/>
           <w:i/>
           <w:color w:val="FF0000"/>
           <w:szCs w:val="28"/>
         </w:rPr>
+        <w:lastRenderedPageBreak/>
+        <w:t>REMOVE OR REPLACE ALL TEXT IN RED ITALICS BEFORE SUBMITTING REPORT</w:t>
+      </w:r>
+      <w:bookmarkEnd w:id="55"/>
+    </w:p>
+    <w:p>
+      <w:pPr>
+        <w:pStyle w:val="Heading3"/>
+        <w:numPr>
+          <w:ilvl w:val="0"/>
+          <w:numId w:val="0"/>
+        </w:numPr>
+        <w:ind w:left="720"/>
+        <w:jc w:val="center"/>
+        <w:rPr>
+          <w:rStyle w:val="Strong"/>
+          <w:i/>
+          <w:color w:val="FF0000"/>
+          <w:szCs w:val="28"/>
+        </w:rPr>
+      </w:pPr>
+      <w:bookmarkStart w:id="56" w:name="_Toc529138957"/>
+      <w:r>
+        <w:rPr>
+          <w:rStyle w:val="Strong"/>
+          <w:i/>
+          <w:color w:val="FF0000"/>
+          <w:szCs w:val="28"/>
+        </w:rPr>
         <w:t>How to Use This Document</w:t>
       </w:r>
-      <w:bookmarkEnd w:id="5"/>
+      <w:bookmarkEnd w:id="56"/>
     </w:p>
     <w:p>
       <w:pPr>
@@ -13423,7 +13852,7 @@
           <w:szCs w:val="28"/>
         </w:rPr>
       </w:pPr>
-      <w:bookmarkStart w:id="6" w:name="_Toc529138958"/>
+      <w:bookmarkStart w:id="57" w:name="_Toc529138958"/>
       <w:r>
         <w:rPr>
           <w:rStyle w:val="Strong"/>
@@ -13434,7 +13863,7 @@
         <w:lastRenderedPageBreak/>
         <w:t>List of Figures</w:t>
       </w:r>
-      <w:bookmarkEnd w:id="6"/>
+      <w:bookmarkEnd w:id="57"/>
     </w:p>
     <w:p>
       <w:pPr>
@@ -13961,7 +14390,7 @@
           <w:szCs w:val="28"/>
         </w:rPr>
       </w:pPr>
-      <w:bookmarkStart w:id="7" w:name="_Toc529138959"/>
+      <w:bookmarkStart w:id="58" w:name="_Toc529138959"/>
       <w:r>
         <w:rPr>
           <w:rStyle w:val="Strong"/>
@@ -13972,7 +14401,7 @@
         <w:lastRenderedPageBreak/>
         <w:t>List of Tables</w:t>
       </w:r>
-      <w:bookmarkEnd w:id="7"/>
+      <w:bookmarkEnd w:id="58"/>
     </w:p>
     <w:p>
       <w:pPr>
@@ -14128,12 +14557,12 @@
         <w:pStyle w:val="Heading1"/>
         <w:pageBreakBefore/>
       </w:pPr>
-      <w:bookmarkStart w:id="8" w:name="_Toc529138960"/>
+      <w:bookmarkStart w:id="59" w:name="_Toc529138960"/>
       <w:r>
         <w:lastRenderedPageBreak/>
         <w:t>Project Description</w:t>
       </w:r>
-      <w:bookmarkEnd w:id="8"/>
+      <w:bookmarkEnd w:id="59"/>
     </w:p>
     <w:p>
       <w:pPr>
@@ -14170,13 +14599,13 @@
       <w:pPr>
         <w:pStyle w:val="Heading2"/>
       </w:pPr>
-      <w:bookmarkStart w:id="9" w:name="_Toc529138961"/>
+      <w:bookmarkStart w:id="60" w:name="_Toc529138961"/>
       <w:r>
         <w:t>Project Overview</w:t>
       </w:r>
-      <w:bookmarkStart w:id="10" w:name="_Toc365888543"/>
-      <w:bookmarkEnd w:id="9"/>
-      <w:bookmarkEnd w:id="10"/>
+      <w:bookmarkStart w:id="61" w:name="_Toc365888543"/>
+      <w:bookmarkEnd w:id="60"/>
+      <w:bookmarkEnd w:id="61"/>
     </w:p>
     <w:p>
       <w:pPr>
@@ -14243,11 +14672,11 @@
       <w:pPr>
         <w:pStyle w:val="Heading2"/>
       </w:pPr>
-      <w:bookmarkStart w:id="11" w:name="_Toc529138962"/>
+      <w:bookmarkStart w:id="62" w:name="_Toc529138962"/>
       <w:r>
         <w:t>The Purpose of the Project</w:t>
       </w:r>
-      <w:bookmarkEnd w:id="11"/>
+      <w:bookmarkEnd w:id="62"/>
       <w:r>
         <w:t xml:space="preserve"> </w:t>
       </w:r>
@@ -14293,11 +14722,11 @@
       <w:pPr>
         <w:pStyle w:val="Heading3"/>
       </w:pPr>
-      <w:bookmarkStart w:id="12" w:name="_Toc529138963"/>
+      <w:bookmarkStart w:id="63" w:name="_Toc529138963"/>
       <w:r>
         <w:t>The User Business or Background of the Project Effort</w:t>
       </w:r>
-      <w:bookmarkEnd w:id="12"/>
+      <w:bookmarkEnd w:id="63"/>
     </w:p>
     <w:p>
       <w:pPr>
@@ -14466,11 +14895,11 @@
       <w:pPr>
         <w:pStyle w:val="Heading3"/>
       </w:pPr>
-      <w:bookmarkStart w:id="13" w:name="_Toc529138964"/>
+      <w:bookmarkStart w:id="64" w:name="_Toc529138964"/>
       <w:r>
         <w:t>Goals of the Project</w:t>
       </w:r>
-      <w:bookmarkEnd w:id="13"/>
+      <w:bookmarkEnd w:id="64"/>
     </w:p>
     <w:p>
       <w:pPr>
@@ -14722,11 +15151,11 @@
       <w:pPr>
         <w:pStyle w:val="Heading3"/>
       </w:pPr>
-      <w:bookmarkStart w:id="14" w:name="_Toc529138965"/>
+      <w:bookmarkStart w:id="65" w:name="_Toc529138965"/>
       <w:r>
         <w:t>Measurement</w:t>
       </w:r>
-      <w:bookmarkEnd w:id="14"/>
+      <w:bookmarkEnd w:id="65"/>
       <w:r>
         <w:t xml:space="preserve"> </w:t>
       </w:r>
@@ -14824,11 +15253,11 @@
       <w:pPr>
         <w:pStyle w:val="Heading2"/>
       </w:pPr>
-      <w:bookmarkStart w:id="15" w:name="_Toc529138966"/>
+      <w:bookmarkStart w:id="66" w:name="_Toc529138966"/>
       <w:r>
         <w:t>The Scope of the Work</w:t>
       </w:r>
-      <w:bookmarkEnd w:id="15"/>
+      <w:bookmarkEnd w:id="66"/>
     </w:p>
     <w:p>
       <w:pPr>
@@ -14938,11 +15367,11 @@
       <w:pPr>
         <w:pStyle w:val="Heading3"/>
       </w:pPr>
-      <w:bookmarkStart w:id="16" w:name="_Toc529138967"/>
+      <w:bookmarkStart w:id="67" w:name="_Toc529138967"/>
       <w:r>
         <w:t>The Current Situation</w:t>
       </w:r>
-      <w:bookmarkEnd w:id="16"/>
+      <w:bookmarkEnd w:id="67"/>
     </w:p>
     <w:p>
       <w:pPr>
@@ -15063,11 +15492,11 @@
       <w:pPr>
         <w:pStyle w:val="Heading3"/>
       </w:pPr>
-      <w:bookmarkStart w:id="17" w:name="_Toc529138968"/>
+      <w:bookmarkStart w:id="68" w:name="_Toc529138968"/>
       <w:r>
         <w:t>The Context of the Work</w:t>
       </w:r>
-      <w:bookmarkEnd w:id="17"/>
+      <w:bookmarkEnd w:id="68"/>
     </w:p>
     <w:p>
       <w:pPr>
@@ -15252,7 +15681,7 @@
                     </pic:cNvPicPr>
                   </pic:nvPicPr>
                   <pic:blipFill>
-                    <a:blip r:embed="rId9" cstate="print"/>
+                    <a:blip r:embed="rId10" cstate="print"/>
                     <a:srcRect/>
                     <a:stretch>
                       <a:fillRect/>
@@ -15350,12 +15779,12 @@
       <w:pPr>
         <w:pStyle w:val="Heading3"/>
       </w:pPr>
-      <w:bookmarkStart w:id="18" w:name="_Toc529138969"/>
+      <w:bookmarkStart w:id="69" w:name="_Toc529138969"/>
       <w:r>
         <w:lastRenderedPageBreak/>
         <w:t>Work Partitioning</w:t>
       </w:r>
-      <w:bookmarkEnd w:id="18"/>
+      <w:bookmarkEnd w:id="69"/>
     </w:p>
     <w:p>
       <w:pPr>
@@ -16609,11 +17038,11 @@
       <w:pPr>
         <w:pStyle w:val="Heading3"/>
       </w:pPr>
-      <w:bookmarkStart w:id="19" w:name="_Toc529138970"/>
+      <w:bookmarkStart w:id="70" w:name="_Toc529138970"/>
       <w:r>
         <w:t>Competing Products</w:t>
       </w:r>
-      <w:bookmarkEnd w:id="19"/>
+      <w:bookmarkEnd w:id="70"/>
     </w:p>
     <w:p>
       <w:pPr>
@@ -16872,11 +17301,11 @@
       <w:pPr>
         <w:pStyle w:val="Heading2"/>
       </w:pPr>
-      <w:bookmarkStart w:id="20" w:name="_Toc529138971"/>
+      <w:bookmarkStart w:id="71" w:name="_Toc529138971"/>
       <w:r>
         <w:t>The Scope of the Product</w:t>
       </w:r>
-      <w:bookmarkEnd w:id="20"/>
+      <w:bookmarkEnd w:id="71"/>
     </w:p>
     <w:p>
       <w:pPr>
@@ -16936,12 +17365,12 @@
       <w:pPr>
         <w:pStyle w:val="Heading3"/>
       </w:pPr>
-      <w:bookmarkStart w:id="21" w:name="_Toc529138972"/>
+      <w:bookmarkStart w:id="72" w:name="_Toc529138972"/>
       <w:r>
         <w:lastRenderedPageBreak/>
         <w:t>Scenario Diagram(s)</w:t>
       </w:r>
-      <w:bookmarkEnd w:id="21"/>
+      <w:bookmarkEnd w:id="72"/>
     </w:p>
     <w:p>
       <w:pPr>
@@ -17010,7 +17439,7 @@
       <w:pPr>
         <w:pStyle w:val="Heading3"/>
       </w:pPr>
-      <w:bookmarkStart w:id="22" w:name="_Toc529138973"/>
+      <w:bookmarkStart w:id="73" w:name="_Toc529138973"/>
       <w:r>
         <w:t xml:space="preserve">Product </w:t>
       </w:r>
@@ -17021,7 +17450,7 @@
       <w:r>
         <w:t xml:space="preserve"> List</w:t>
       </w:r>
-      <w:bookmarkEnd w:id="22"/>
+      <w:bookmarkEnd w:id="73"/>
       <w:proofErr w:type="gramEnd"/>
     </w:p>
     <w:p>
@@ -17107,14 +17536,14 @@
       <w:pPr>
         <w:pStyle w:val="Heading3"/>
       </w:pPr>
-      <w:bookmarkStart w:id="23" w:name="_Toc529138974"/>
+      <w:bookmarkStart w:id="74" w:name="_Toc529138974"/>
       <w:r>
         <w:t xml:space="preserve">Individual Product </w:t>
       </w:r>
       <w:r>
         <w:t>Scenarios</w:t>
       </w:r>
-      <w:bookmarkEnd w:id="23"/>
+      <w:bookmarkEnd w:id="74"/>
     </w:p>
     <w:p>
       <w:pPr>
@@ -17239,11 +17668,11 @@
       <w:pPr>
         <w:pStyle w:val="Heading2"/>
       </w:pPr>
-      <w:bookmarkStart w:id="24" w:name="_Toc529138975"/>
+      <w:bookmarkStart w:id="75" w:name="_Toc529138975"/>
       <w:r>
         <w:t>Stakeholders</w:t>
       </w:r>
-      <w:bookmarkEnd w:id="24"/>
+      <w:bookmarkEnd w:id="75"/>
       <w:r>
         <w:t xml:space="preserve"> </w:t>
       </w:r>
@@ -17268,11 +17697,11 @@
       <w:pPr>
         <w:pStyle w:val="Heading3"/>
       </w:pPr>
-      <w:bookmarkStart w:id="25" w:name="_Toc529138976"/>
+      <w:bookmarkStart w:id="76" w:name="_Toc529138976"/>
       <w:r>
         <w:t>The Client</w:t>
       </w:r>
-      <w:bookmarkEnd w:id="25"/>
+      <w:bookmarkEnd w:id="76"/>
       <w:r>
         <w:t xml:space="preserve"> </w:t>
       </w:r>
@@ -17433,11 +17862,11 @@
       <w:pPr>
         <w:pStyle w:val="Heading3"/>
       </w:pPr>
-      <w:bookmarkStart w:id="26" w:name="_Toc529138977"/>
+      <w:bookmarkStart w:id="77" w:name="_Toc529138977"/>
       <w:r>
         <w:t>The Customer</w:t>
       </w:r>
-      <w:bookmarkEnd w:id="26"/>
+      <w:bookmarkEnd w:id="77"/>
     </w:p>
     <w:p>
       <w:pPr>
@@ -17539,11 +17968,11 @@
       <w:pPr>
         <w:pStyle w:val="Heading3"/>
       </w:pPr>
-      <w:bookmarkStart w:id="27" w:name="_Toc529138978"/>
+      <w:bookmarkStart w:id="78" w:name="_Toc529138978"/>
       <w:r>
         <w:t>Hands-On Users of the Product</w:t>
       </w:r>
-      <w:bookmarkEnd w:id="27"/>
+      <w:bookmarkEnd w:id="78"/>
       <w:r>
         <w:t xml:space="preserve"> </w:t>
       </w:r>
@@ -17975,11 +18404,11 @@
       <w:pPr>
         <w:pStyle w:val="Heading3"/>
       </w:pPr>
-      <w:bookmarkStart w:id="28" w:name="_Toc529138979"/>
+      <w:bookmarkStart w:id="79" w:name="_Toc529138979"/>
       <w:r>
         <w:t>Maintenance Users and Service Technicians</w:t>
       </w:r>
-      <w:bookmarkEnd w:id="28"/>
+      <w:bookmarkEnd w:id="79"/>
     </w:p>
     <w:p>
       <w:pPr>
@@ -18094,11 +18523,11 @@
       <w:pPr>
         <w:pStyle w:val="Heading3"/>
       </w:pPr>
-      <w:bookmarkStart w:id="29" w:name="_Toc529138980"/>
+      <w:bookmarkStart w:id="80" w:name="_Toc529138980"/>
       <w:r>
         <w:t>Other Stakeholders</w:t>
       </w:r>
-      <w:bookmarkEnd w:id="29"/>
+      <w:bookmarkEnd w:id="80"/>
     </w:p>
     <w:p>
       <w:pPr>
@@ -18430,7 +18859,7 @@
         </w:rPr>
         <w:t xml:space="preserve">For a complete checklist, download the stakeholder analysis template at </w:t>
       </w:r>
-      <w:hyperlink r:id="rId10" w:history="1">
+      <w:hyperlink r:id="rId11" w:history="1">
         <w:r>
           <w:rPr>
             <w:i/>
@@ -18655,11 +19084,11 @@
       <w:pPr>
         <w:pStyle w:val="Heading3"/>
       </w:pPr>
-      <w:bookmarkStart w:id="30" w:name="_Toc529138981"/>
+      <w:bookmarkStart w:id="81" w:name="_Toc529138981"/>
       <w:r>
         <w:t>User Participation</w:t>
       </w:r>
-      <w:bookmarkEnd w:id="30"/>
+      <w:bookmarkEnd w:id="81"/>
     </w:p>
     <w:p>
       <w:pPr>
@@ -18754,11 +19183,11 @@
       <w:pPr>
         <w:pStyle w:val="Heading3"/>
       </w:pPr>
-      <w:bookmarkStart w:id="31" w:name="_Toc529138982"/>
+      <w:bookmarkStart w:id="82" w:name="_Toc529138982"/>
       <w:r>
         <w:t>Priorities Assigned to Users</w:t>
       </w:r>
-      <w:bookmarkEnd w:id="31"/>
+      <w:bookmarkEnd w:id="82"/>
     </w:p>
     <w:p>
       <w:pPr>
@@ -18994,11 +19423,11 @@
       <w:pPr>
         <w:pStyle w:val="Heading2"/>
       </w:pPr>
-      <w:bookmarkStart w:id="32" w:name="_Toc529138983"/>
+      <w:bookmarkStart w:id="83" w:name="_Toc529138983"/>
       <w:r>
         <w:t>Mandated Constraints</w:t>
       </w:r>
-      <w:bookmarkEnd w:id="32"/>
+      <w:bookmarkEnd w:id="83"/>
     </w:p>
     <w:p>
       <w:pPr>
@@ -19073,11 +19502,11 @@
       <w:pPr>
         <w:pStyle w:val="Heading3"/>
       </w:pPr>
-      <w:bookmarkStart w:id="33" w:name="_Toc529138984"/>
+      <w:bookmarkStart w:id="84" w:name="_Toc529138984"/>
       <w:r>
         <w:t>Solution Constraints</w:t>
       </w:r>
-      <w:bookmarkEnd w:id="33"/>
+      <w:bookmarkEnd w:id="84"/>
       <w:r>
         <w:t xml:space="preserve"> </w:t>
       </w:r>
@@ -19419,11 +19848,11 @@
       <w:pPr>
         <w:pStyle w:val="Heading3"/>
       </w:pPr>
-      <w:bookmarkStart w:id="34" w:name="_Toc529138985"/>
+      <w:bookmarkStart w:id="85" w:name="_Toc529138985"/>
       <w:r>
         <w:t>Implementation Environment of the Current System</w:t>
       </w:r>
-      <w:bookmarkEnd w:id="34"/>
+      <w:bookmarkEnd w:id="85"/>
     </w:p>
     <w:p>
       <w:pPr>
@@ -19630,11 +20059,11 @@
       <w:pPr>
         <w:pStyle w:val="Heading3"/>
       </w:pPr>
-      <w:bookmarkStart w:id="35" w:name="_Toc529138986"/>
+      <w:bookmarkStart w:id="86" w:name="_Toc529138986"/>
       <w:r>
         <w:t>Partner or Collaborative Applications</w:t>
       </w:r>
-      <w:bookmarkEnd w:id="35"/>
+      <w:bookmarkEnd w:id="86"/>
     </w:p>
     <w:p>
       <w:pPr>
@@ -19785,7 +20214,7 @@
       <w:pPr>
         <w:pStyle w:val="Level3Text"/>
       </w:pPr>
-      <w:bookmarkStart w:id="36" w:name="_Ref365979303"/>
+      <w:bookmarkStart w:id="87" w:name="_Ref365979303"/>
       <w:r>
         <w:t>Your text goes here . . .</w:t>
       </w:r>
@@ -19794,12 +20223,12 @@
       <w:pPr>
         <w:pStyle w:val="Heading3"/>
       </w:pPr>
-      <w:bookmarkStart w:id="37" w:name="_Toc529138987"/>
+      <w:bookmarkStart w:id="88" w:name="_Toc529138987"/>
       <w:r>
         <w:t>Off-the-Shelf Software</w:t>
       </w:r>
-      <w:bookmarkEnd w:id="36"/>
-      <w:bookmarkEnd w:id="37"/>
+      <w:bookmarkEnd w:id="87"/>
+      <w:bookmarkEnd w:id="88"/>
     </w:p>
     <w:p>
       <w:pPr>
@@ -20163,11 +20592,11 @@
       <w:pPr>
         <w:pStyle w:val="Heading3"/>
       </w:pPr>
-      <w:bookmarkStart w:id="38" w:name="_Toc529138988"/>
+      <w:bookmarkStart w:id="89" w:name="_Toc529138988"/>
       <w:r>
         <w:t>Anticipated Workplace Environment</w:t>
       </w:r>
-      <w:bookmarkEnd w:id="38"/>
+      <w:bookmarkEnd w:id="89"/>
     </w:p>
     <w:p>
       <w:pPr>
@@ -20406,11 +20835,11 @@
       <w:pPr>
         <w:pStyle w:val="Heading3"/>
       </w:pPr>
-      <w:bookmarkStart w:id="39" w:name="_Toc529138989"/>
+      <w:bookmarkStart w:id="90" w:name="_Toc529138989"/>
       <w:r>
         <w:t>Schedule Constraints</w:t>
       </w:r>
-      <w:bookmarkEnd w:id="39"/>
+      <w:bookmarkEnd w:id="90"/>
       <w:r>
         <w:t xml:space="preserve"> </w:t>
       </w:r>
@@ -20700,11 +21129,11 @@
       <w:pPr>
         <w:pStyle w:val="Heading3"/>
       </w:pPr>
-      <w:bookmarkStart w:id="40" w:name="_Toc529138990"/>
+      <w:bookmarkStart w:id="91" w:name="_Toc529138990"/>
       <w:r>
         <w:t>Budget Constraints</w:t>
       </w:r>
-      <w:bookmarkEnd w:id="40"/>
+      <w:bookmarkEnd w:id="91"/>
     </w:p>
     <w:p>
       <w:pPr>
@@ -20846,11 +21275,11 @@
       <w:pPr>
         <w:pStyle w:val="Heading2"/>
       </w:pPr>
-      <w:bookmarkStart w:id="41" w:name="_Toc529138991"/>
+      <w:bookmarkStart w:id="92" w:name="_Toc529138991"/>
       <w:r>
         <w:t>Naming Conventions and Definitions</w:t>
       </w:r>
-      <w:bookmarkEnd w:id="41"/>
+      <w:bookmarkEnd w:id="92"/>
     </w:p>
     <w:p>
       <w:pPr>
@@ -20872,14 +21301,14 @@
       <w:pPr>
         <w:pStyle w:val="Heading3"/>
       </w:pPr>
-      <w:bookmarkStart w:id="42" w:name="_Toc529138992"/>
+      <w:bookmarkStart w:id="93" w:name="_Toc529138992"/>
       <w:r>
         <w:t xml:space="preserve">Definitions of </w:t>
       </w:r>
       <w:r>
         <w:t>Key Terms</w:t>
       </w:r>
-      <w:bookmarkEnd w:id="42"/>
+      <w:bookmarkEnd w:id="93"/>
     </w:p>
     <w:p>
       <w:pPr>
@@ -21286,7 +21715,7 @@
       <w:pPr>
         <w:pStyle w:val="Heading3"/>
       </w:pPr>
-      <w:bookmarkStart w:id="43" w:name="_Toc529138993"/>
+      <w:bookmarkStart w:id="94" w:name="_Toc529138993"/>
       <w:r>
         <w:t xml:space="preserve">UML and </w:t>
       </w:r>
@@ -21298,7 +21727,7 @@
       <w:r>
         <w:t xml:space="preserve"> Notation Used in This Document</w:t>
       </w:r>
-      <w:bookmarkEnd w:id="43"/>
+      <w:bookmarkEnd w:id="94"/>
     </w:p>
     <w:p>
       <w:pPr>
@@ -21606,19 +22035,19 @@
       <w:pPr>
         <w:pStyle w:val="Heading3"/>
       </w:pPr>
-      <w:bookmarkStart w:id="44" w:name="_Ref529129897"/>
-      <w:bookmarkStart w:id="45" w:name="_Ref529129985"/>
-      <w:bookmarkStart w:id="46" w:name="_Ref529129991"/>
-      <w:bookmarkStart w:id="47" w:name="_Ref529130033"/>
-      <w:bookmarkStart w:id="48" w:name="_Toc529138994"/>
+      <w:bookmarkStart w:id="95" w:name="_Ref529129897"/>
+      <w:bookmarkStart w:id="96" w:name="_Ref529129985"/>
+      <w:bookmarkStart w:id="97" w:name="_Ref529129991"/>
+      <w:bookmarkStart w:id="98" w:name="_Ref529130033"/>
+      <w:bookmarkStart w:id="99" w:name="_Toc529138994"/>
       <w:r>
         <w:t>Data Dictionary for Any Included Models</w:t>
       </w:r>
-      <w:bookmarkEnd w:id="44"/>
-      <w:bookmarkEnd w:id="45"/>
-      <w:bookmarkEnd w:id="46"/>
-      <w:bookmarkEnd w:id="47"/>
-      <w:bookmarkEnd w:id="48"/>
+      <w:bookmarkEnd w:id="95"/>
+      <w:bookmarkEnd w:id="96"/>
+      <w:bookmarkEnd w:id="97"/>
+      <w:bookmarkEnd w:id="98"/>
+      <w:bookmarkEnd w:id="99"/>
     </w:p>
     <w:p>
       <w:pPr>
@@ -21841,21 +22270,21 @@
       <w:pPr>
         <w:pStyle w:val="Heading2"/>
       </w:pPr>
-      <w:bookmarkStart w:id="49" w:name="_Toc529138995"/>
+      <w:bookmarkStart w:id="100" w:name="_Toc529138995"/>
       <w:r>
         <w:t>Relevant Facts and Assumptions</w:t>
       </w:r>
-      <w:bookmarkEnd w:id="49"/>
+      <w:bookmarkEnd w:id="100"/>
     </w:p>
     <w:p>
       <w:pPr>
         <w:pStyle w:val="Heading3"/>
       </w:pPr>
-      <w:bookmarkStart w:id="50" w:name="_Toc529138996"/>
+      <w:bookmarkStart w:id="101" w:name="_Toc529138996"/>
       <w:r>
         <w:t>Facts</w:t>
       </w:r>
-      <w:bookmarkEnd w:id="50"/>
+      <w:bookmarkEnd w:id="101"/>
     </w:p>
     <w:p>
       <w:pPr>
@@ -22029,11 +22458,11 @@
       <w:pPr>
         <w:pStyle w:val="Heading3"/>
       </w:pPr>
-      <w:bookmarkStart w:id="51" w:name="_Toc529138997"/>
+      <w:bookmarkStart w:id="102" w:name="_Toc529138997"/>
       <w:r>
         <w:t>Assumptions</w:t>
       </w:r>
-      <w:bookmarkEnd w:id="51"/>
+      <w:bookmarkEnd w:id="102"/>
     </w:p>
     <w:p>
       <w:pPr>
@@ -22472,11 +22901,11 @@
       <w:pPr>
         <w:pStyle w:val="Heading1"/>
       </w:pPr>
-      <w:bookmarkStart w:id="52" w:name="_Toc529138998"/>
+      <w:bookmarkStart w:id="103" w:name="_Toc529138998"/>
       <w:r>
         <w:t>Requirements</w:t>
       </w:r>
-      <w:bookmarkEnd w:id="52"/>
+      <w:bookmarkEnd w:id="103"/>
     </w:p>
     <w:p>
       <w:pPr>
@@ -22535,11 +22964,11 @@
       <w:pPr>
         <w:pStyle w:val="Heading2"/>
       </w:pPr>
-      <w:bookmarkStart w:id="53" w:name="_Toc529138999"/>
+      <w:bookmarkStart w:id="104" w:name="_Toc529138999"/>
       <w:r>
         <w:t>Product Use Cases</w:t>
       </w:r>
-      <w:bookmarkEnd w:id="53"/>
+      <w:bookmarkEnd w:id="104"/>
     </w:p>
     <w:p>
       <w:pPr>
@@ -22616,11 +23045,11 @@
       <w:pPr>
         <w:pStyle w:val="Heading3"/>
       </w:pPr>
-      <w:bookmarkStart w:id="54" w:name="_Toc529139000"/>
+      <w:bookmarkStart w:id="105" w:name="_Toc529139000"/>
       <w:r>
         <w:t>Use Case Diagrams</w:t>
       </w:r>
-      <w:bookmarkEnd w:id="54"/>
+      <w:bookmarkEnd w:id="105"/>
     </w:p>
     <w:p>
       <w:pPr>
@@ -22774,7 +23203,7 @@
                     </pic:cNvPicPr>
                   </pic:nvPicPr>
                   <pic:blipFill rotWithShape="1">
-                    <a:blip r:embed="rId11">
+                    <a:blip r:embed="rId12">
                       <a:extLst>
                         <a:ext uri="{28A0092B-C50C-407E-A947-70E740481C1C}">
                           <a14:useLocalDpi xmlns:a14="http://schemas.microsoft.com/office/drawing/2010/main" val="0"/>
@@ -22817,31 +23246,18 @@
           <w:color w:val="auto"/>
         </w:rPr>
       </w:pPr>
-      <w:bookmarkStart w:id="55" w:name="_Toc525544068"/>
+      <w:bookmarkStart w:id="106" w:name="_Toc525544068"/>
       <w:r>
         <w:t xml:space="preserve">Figure </w:t>
       </w:r>
-      <w:r>
-        <w:fldChar w:fldCharType="begin"/>
-      </w:r>
-      <w:r>
-        <w:instrText xml:space="preserve"> SEQ Figure \* ARABIC </w:instrText>
-      </w:r>
-      <w:r>
-        <w:fldChar w:fldCharType="separate"/>
-      </w:r>
-      <w:r>
-        <w:rPr>
-          <w:noProof/>
-        </w:rPr>
-        <w:t>1</w:t>
-      </w:r>
-      <w:r>
-        <w:rPr>
-          <w:noProof/>
-        </w:rPr>
-        <w:fldChar w:fldCharType="end"/>
-      </w:r>
+      <w:fldSimple w:instr=" SEQ Figure \* ARABIC ">
+        <w:r>
+          <w:rPr>
+            <w:noProof/>
+          </w:rPr>
+          <w:t>1</w:t>
+        </w:r>
+      </w:fldSimple>
       <w:r>
         <w:t xml:space="preserve"> - Sample Use Case Diagram from </w:t>
       </w:r>
@@ -22866,7 +23282,7 @@
       <w:r>
         <w:t xml:space="preserve"> ( modified )</w:t>
       </w:r>
-      <w:bookmarkEnd w:id="55"/>
+      <w:bookmarkEnd w:id="106"/>
     </w:p>
     <w:p>
       <w:pPr>
@@ -22898,7 +23314,7 @@
                     </pic:cNvPicPr>
                   </pic:nvPicPr>
                   <pic:blipFill>
-                    <a:blip r:embed="rId12" cstate="print"/>
+                    <a:blip r:embed="rId13" cstate="print"/>
                     <a:srcRect/>
                     <a:stretch>
                       <a:fillRect/>
@@ -22936,35 +23352,22 @@
           <w:color w:val="FF0000"/>
         </w:rPr>
       </w:pPr>
-      <w:bookmarkStart w:id="56" w:name="_Toc525544069"/>
+      <w:bookmarkStart w:id="107" w:name="_Toc525544069"/>
       <w:r>
         <w:t xml:space="preserve">Figure </w:t>
       </w:r>
-      <w:r>
-        <w:fldChar w:fldCharType="begin"/>
-      </w:r>
-      <w:r>
-        <w:instrText xml:space="preserve"> SEQ Figure \* ARABIC </w:instrText>
-      </w:r>
-      <w:r>
-        <w:fldChar w:fldCharType="separate"/>
-      </w:r>
-      <w:r>
-        <w:rPr>
-          <w:noProof/>
-        </w:rPr>
-        <w:t>2</w:t>
-      </w:r>
-      <w:r>
-        <w:rPr>
-          <w:noProof/>
-        </w:rPr>
-        <w:fldChar w:fldCharType="end"/>
-      </w:r>
+      <w:fldSimple w:instr=" SEQ Figure \* ARABIC ">
+        <w:r>
+          <w:rPr>
+            <w:noProof/>
+          </w:rPr>
+          <w:t>2</w:t>
+        </w:r>
+      </w:fldSimple>
       <w:r>
         <w:t xml:space="preserve"> - Sample Use Case Diagram from Robertson and Robertson</w:t>
       </w:r>
-      <w:bookmarkEnd w:id="56"/>
+      <w:bookmarkEnd w:id="107"/>
     </w:p>
     <w:p>
       <w:pPr>
@@ -22995,11 +23398,11 @@
       <w:pPr>
         <w:pStyle w:val="Heading3"/>
       </w:pPr>
-      <w:bookmarkStart w:id="57" w:name="_Toc529139001"/>
+      <w:bookmarkStart w:id="108" w:name="_Toc529139001"/>
       <w:r>
         <w:t>Product Use Case List</w:t>
       </w:r>
-      <w:bookmarkEnd w:id="57"/>
+      <w:bookmarkEnd w:id="108"/>
     </w:p>
     <w:p>
       <w:pPr>
@@ -23053,11 +23456,11 @@
       <w:pPr>
         <w:pStyle w:val="Heading3"/>
       </w:pPr>
-      <w:bookmarkStart w:id="58" w:name="_Toc529139002"/>
+      <w:bookmarkStart w:id="109" w:name="_Toc529139002"/>
       <w:r>
         <w:t>Individual Product Use Cases</w:t>
       </w:r>
-      <w:bookmarkEnd w:id="58"/>
+      <w:bookmarkEnd w:id="109"/>
     </w:p>
     <w:p>
       <w:pPr>
@@ -23606,11 +24009,11 @@
       <w:pPr>
         <w:pStyle w:val="Heading2"/>
       </w:pPr>
-      <w:bookmarkStart w:id="59" w:name="_Toc529139003"/>
+      <w:bookmarkStart w:id="110" w:name="_Toc529139003"/>
       <w:r>
         <w:t>Functional Requirements</w:t>
       </w:r>
-      <w:bookmarkEnd w:id="59"/>
+      <w:bookmarkEnd w:id="110"/>
     </w:p>
     <w:p>
       <w:pPr>
@@ -23926,11 +24329,11 @@
       <w:pPr>
         <w:pStyle w:val="Heading2"/>
       </w:pPr>
-      <w:bookmarkStart w:id="60" w:name="_Toc529139004"/>
+      <w:bookmarkStart w:id="111" w:name="_Toc529139004"/>
       <w:r>
         <w:t>Data Requirements</w:t>
       </w:r>
-      <w:bookmarkEnd w:id="60"/>
+      <w:bookmarkEnd w:id="111"/>
       <w:r>
         <w:fldChar w:fldCharType="begin"/>
       </w:r>
@@ -24117,7 +24520,7 @@
                     </pic:cNvPicPr>
                   </pic:nvPicPr>
                   <pic:blipFill>
-                    <a:blip r:embed="rId13" cstate="print"/>
+                    <a:blip r:embed="rId14" cstate="print"/>
                     <a:srcRect/>
                     <a:stretch>
                       <a:fillRect/>
@@ -24283,23 +24686,23 @@
       <w:pPr>
         <w:pStyle w:val="Heading2"/>
       </w:pPr>
-      <w:bookmarkStart w:id="61" w:name="_Toc529139005"/>
+      <w:bookmarkStart w:id="112" w:name="_Toc529139005"/>
       <w:r>
         <w:t>Performance Requirements</w:t>
       </w:r>
-      <w:bookmarkEnd w:id="61"/>
+      <w:bookmarkEnd w:id="112"/>
     </w:p>
     <w:p>
       <w:pPr>
         <w:pStyle w:val="Heading3"/>
       </w:pPr>
-      <w:bookmarkStart w:id="62" w:name="_Ref525508544"/>
-      <w:bookmarkStart w:id="63" w:name="_Toc529139006"/>
+      <w:bookmarkStart w:id="113" w:name="_Ref525508544"/>
+      <w:bookmarkStart w:id="114" w:name="_Toc529139006"/>
       <w:r>
         <w:t>Speed and Latency Requirements</w:t>
       </w:r>
-      <w:bookmarkEnd w:id="62"/>
-      <w:bookmarkEnd w:id="63"/>
+      <w:bookmarkEnd w:id="113"/>
+      <w:bookmarkEnd w:id="114"/>
     </w:p>
     <w:p>
       <w:pPr>
@@ -24669,11 +25072,11 @@
       <w:pPr>
         <w:pStyle w:val="Heading3"/>
       </w:pPr>
-      <w:bookmarkStart w:id="64" w:name="_Toc529139007"/>
+      <w:bookmarkStart w:id="115" w:name="_Toc529139007"/>
       <w:r>
         <w:t>Precision or Accuracy Requirements</w:t>
       </w:r>
-      <w:bookmarkEnd w:id="64"/>
+      <w:bookmarkEnd w:id="115"/>
     </w:p>
     <w:p>
       <w:pPr>
@@ -25002,11 +25405,11 @@
       <w:pPr>
         <w:pStyle w:val="Heading3"/>
       </w:pPr>
-      <w:bookmarkStart w:id="65" w:name="_Toc529139008"/>
+      <w:bookmarkStart w:id="116" w:name="_Toc529139008"/>
       <w:r>
         <w:t>Capacity Requirements</w:t>
       </w:r>
-      <w:bookmarkEnd w:id="65"/>
+      <w:bookmarkEnd w:id="116"/>
     </w:p>
     <w:p>
       <w:pPr>
@@ -25345,21 +25748,21 @@
       <w:pPr>
         <w:pStyle w:val="Heading2"/>
       </w:pPr>
-      <w:bookmarkStart w:id="66" w:name="_Toc529139009"/>
+      <w:bookmarkStart w:id="117" w:name="_Toc529139009"/>
       <w:r>
         <w:t>Dependability Requirements</w:t>
       </w:r>
-      <w:bookmarkEnd w:id="66"/>
+      <w:bookmarkEnd w:id="117"/>
     </w:p>
     <w:p>
       <w:pPr>
         <w:pStyle w:val="Heading3"/>
       </w:pPr>
-      <w:bookmarkStart w:id="67" w:name="_Toc529139010"/>
+      <w:bookmarkStart w:id="118" w:name="_Toc529139010"/>
       <w:r>
         <w:t>Reliability Requirements</w:t>
       </w:r>
-      <w:bookmarkEnd w:id="67"/>
+      <w:bookmarkEnd w:id="118"/>
     </w:p>
     <w:p>
       <w:pPr>
@@ -25731,11 +26134,11 @@
       <w:pPr>
         <w:pStyle w:val="Heading3"/>
       </w:pPr>
-      <w:bookmarkStart w:id="68" w:name="_Toc529139011"/>
+      <w:bookmarkStart w:id="119" w:name="_Toc529139011"/>
       <w:r>
         <w:t>Availability Requirements</w:t>
       </w:r>
-      <w:bookmarkEnd w:id="68"/>
+      <w:bookmarkEnd w:id="119"/>
     </w:p>
     <w:p>
       <w:pPr>
@@ -26219,11 +26622,11 @@
       <w:pPr>
         <w:pStyle w:val="Heading3"/>
       </w:pPr>
-      <w:bookmarkStart w:id="69" w:name="_Toc529139012"/>
+      <w:bookmarkStart w:id="120" w:name="_Toc529139012"/>
       <w:r>
         <w:t>Robustness or Fault-Tolerance Requirements</w:t>
       </w:r>
-      <w:bookmarkEnd w:id="69"/>
+      <w:bookmarkEnd w:id="120"/>
     </w:p>
     <w:p>
       <w:pPr>
@@ -26490,11 +26893,11 @@
       <w:pPr>
         <w:pStyle w:val="Heading3"/>
       </w:pPr>
-      <w:bookmarkStart w:id="70" w:name="_Toc529139013"/>
+      <w:bookmarkStart w:id="121" w:name="_Toc529139013"/>
       <w:r>
         <w:t>Safety-Critical Requirements</w:t>
       </w:r>
-      <w:bookmarkEnd w:id="70"/>
+      <w:bookmarkEnd w:id="121"/>
     </w:p>
     <w:p>
       <w:pPr>
@@ -26841,21 +27244,21 @@
       <w:pPr>
         <w:pStyle w:val="Heading2"/>
       </w:pPr>
-      <w:bookmarkStart w:id="71" w:name="_Toc529139014"/>
+      <w:bookmarkStart w:id="122" w:name="_Toc529139014"/>
       <w:r>
         <w:t>Maintainability and Supportability Requirements</w:t>
       </w:r>
-      <w:bookmarkEnd w:id="71"/>
+      <w:bookmarkEnd w:id="122"/>
     </w:p>
     <w:p>
       <w:pPr>
         <w:pStyle w:val="Heading3"/>
       </w:pPr>
-      <w:bookmarkStart w:id="72" w:name="_Toc529139015"/>
+      <w:bookmarkStart w:id="123" w:name="_Toc529139015"/>
       <w:r>
         <w:t>Maintenance Requirements</w:t>
       </w:r>
-      <w:bookmarkEnd w:id="72"/>
+      <w:bookmarkEnd w:id="123"/>
     </w:p>
     <w:p>
       <w:pPr>
@@ -27145,11 +27548,11 @@
       <w:pPr>
         <w:pStyle w:val="Heading3"/>
       </w:pPr>
-      <w:bookmarkStart w:id="73" w:name="_Toc529139016"/>
+      <w:bookmarkStart w:id="124" w:name="_Toc529139016"/>
       <w:r>
         <w:t>Supportability Requirements</w:t>
       </w:r>
-      <w:bookmarkEnd w:id="73"/>
+      <w:bookmarkEnd w:id="124"/>
     </w:p>
     <w:p>
       <w:pPr>
@@ -27394,11 +27797,11 @@
       <w:pPr>
         <w:pStyle w:val="Heading3"/>
       </w:pPr>
-      <w:bookmarkStart w:id="74" w:name="_Toc529139017"/>
+      <w:bookmarkStart w:id="125" w:name="_Toc529139017"/>
       <w:r>
         <w:t>Adaptability Requirements</w:t>
       </w:r>
-      <w:bookmarkEnd w:id="74"/>
+      <w:bookmarkEnd w:id="125"/>
     </w:p>
     <w:p>
       <w:pPr>
@@ -27735,12 +28138,12 @@
       <w:pPr>
         <w:pStyle w:val="Heading3"/>
       </w:pPr>
-      <w:bookmarkStart w:id="75" w:name="_Toc529139018"/>
+      <w:bookmarkStart w:id="126" w:name="_Toc529139018"/>
       <w:r>
         <w:lastRenderedPageBreak/>
         <w:t>Scalability or Extensibility Requirements</w:t>
       </w:r>
-      <w:bookmarkEnd w:id="75"/>
+      <w:bookmarkEnd w:id="126"/>
     </w:p>
     <w:p>
       <w:pPr>
@@ -27958,11 +28361,11 @@
       <w:pPr>
         <w:pStyle w:val="Heading3"/>
       </w:pPr>
-      <w:bookmarkStart w:id="76" w:name="_Toc529139019"/>
+      <w:bookmarkStart w:id="127" w:name="_Toc529139019"/>
       <w:r>
         <w:t>Longevity Requirements</w:t>
       </w:r>
-      <w:bookmarkEnd w:id="76"/>
+      <w:bookmarkEnd w:id="127"/>
     </w:p>
     <w:p>
       <w:pPr>
@@ -28165,11 +28568,11 @@
       <w:pPr>
         <w:pStyle w:val="Heading2"/>
       </w:pPr>
-      <w:bookmarkStart w:id="77" w:name="_Toc529139020"/>
+      <w:bookmarkStart w:id="128" w:name="_Toc529139020"/>
       <w:r>
         <w:t>Security Requirements</w:t>
       </w:r>
-      <w:bookmarkEnd w:id="77"/>
+      <w:bookmarkEnd w:id="128"/>
     </w:p>
     <w:p>
       <w:pPr>
@@ -28207,11 +28610,11 @@
       <w:pPr>
         <w:pStyle w:val="Heading3"/>
       </w:pPr>
-      <w:bookmarkStart w:id="78" w:name="_Toc529139021"/>
+      <w:bookmarkStart w:id="129" w:name="_Toc529139021"/>
       <w:r>
         <w:t>Access Requirements</w:t>
       </w:r>
-      <w:bookmarkEnd w:id="78"/>
+      <w:bookmarkEnd w:id="129"/>
     </w:p>
     <w:p>
       <w:pPr>
@@ -28558,11 +28961,11 @@
       <w:pPr>
         <w:pStyle w:val="Heading3"/>
       </w:pPr>
-      <w:bookmarkStart w:id="79" w:name="_Toc529139022"/>
+      <w:bookmarkStart w:id="130" w:name="_Toc529139022"/>
       <w:r>
         <w:t>Integrity Requirements</w:t>
       </w:r>
-      <w:bookmarkEnd w:id="79"/>
+      <w:bookmarkEnd w:id="130"/>
     </w:p>
     <w:p>
       <w:pPr>
@@ -28813,11 +29216,11 @@
       <w:pPr>
         <w:pStyle w:val="Heading3"/>
       </w:pPr>
-      <w:bookmarkStart w:id="80" w:name="_Toc529139023"/>
+      <w:bookmarkStart w:id="131" w:name="_Toc529139023"/>
       <w:r>
         <w:t>Privacy Requirements</w:t>
       </w:r>
-      <w:bookmarkEnd w:id="80"/>
+      <w:bookmarkEnd w:id="131"/>
     </w:p>
     <w:p>
       <w:pPr>
@@ -29197,11 +29600,11 @@
       <w:pPr>
         <w:pStyle w:val="Heading3"/>
       </w:pPr>
-      <w:bookmarkStart w:id="81" w:name="_Toc529139024"/>
+      <w:bookmarkStart w:id="132" w:name="_Toc529139024"/>
       <w:r>
         <w:t>Audit Requirements</w:t>
       </w:r>
-      <w:bookmarkEnd w:id="81"/>
+      <w:bookmarkEnd w:id="132"/>
     </w:p>
     <w:p>
       <w:pPr>
@@ -29419,12 +29822,12 @@
       <w:pPr>
         <w:pStyle w:val="Heading3"/>
       </w:pPr>
-      <w:bookmarkStart w:id="82" w:name="_Toc529139025"/>
+      <w:bookmarkStart w:id="133" w:name="_Toc529139025"/>
       <w:r>
         <w:lastRenderedPageBreak/>
         <w:t>Immunity Requirements</w:t>
       </w:r>
-      <w:bookmarkEnd w:id="82"/>
+      <w:bookmarkEnd w:id="133"/>
     </w:p>
     <w:p>
       <w:pPr>
@@ -29642,11 +30045,11 @@
       <w:pPr>
         <w:pStyle w:val="Heading2"/>
       </w:pPr>
-      <w:bookmarkStart w:id="83" w:name="_Toc529139026"/>
+      <w:bookmarkStart w:id="134" w:name="_Toc529139026"/>
       <w:r>
         <w:t>Usability and Humanity Requirements</w:t>
       </w:r>
-      <w:bookmarkEnd w:id="83"/>
+      <w:bookmarkEnd w:id="134"/>
     </w:p>
     <w:p>
       <w:pPr>
@@ -29675,13 +30078,13 @@
       <w:pPr>
         <w:pStyle w:val="Heading3"/>
       </w:pPr>
-      <w:bookmarkStart w:id="84" w:name="_Ref525513383"/>
-      <w:bookmarkStart w:id="85" w:name="_Toc529139027"/>
+      <w:bookmarkStart w:id="135" w:name="_Ref525513383"/>
+      <w:bookmarkStart w:id="136" w:name="_Toc529139027"/>
       <w:r>
         <w:t>Ease of Use Requirements</w:t>
       </w:r>
-      <w:bookmarkEnd w:id="84"/>
-      <w:bookmarkEnd w:id="85"/>
+      <w:bookmarkEnd w:id="135"/>
+      <w:bookmarkEnd w:id="136"/>
       <w:r>
         <w:t xml:space="preserve"> </w:t>
       </w:r>
@@ -30216,11 +30619,11 @@
       <w:pPr>
         <w:pStyle w:val="Heading3"/>
       </w:pPr>
-      <w:bookmarkStart w:id="86" w:name="_Toc529139028"/>
+      <w:bookmarkStart w:id="137" w:name="_Toc529139028"/>
       <w:r>
         <w:t>Personalization and Internationalization Requirements</w:t>
       </w:r>
-      <w:bookmarkEnd w:id="86"/>
+      <w:bookmarkEnd w:id="137"/>
     </w:p>
     <w:p>
       <w:pPr>
@@ -30612,11 +31015,11 @@
       <w:pPr>
         <w:pStyle w:val="Heading3"/>
       </w:pPr>
-      <w:bookmarkStart w:id="87" w:name="_Toc529139029"/>
+      <w:bookmarkStart w:id="138" w:name="_Toc529139029"/>
       <w:r>
         <w:t>Learning Requirements</w:t>
       </w:r>
-      <w:bookmarkEnd w:id="87"/>
+      <w:bookmarkEnd w:id="138"/>
       <w:r>
         <w:t xml:space="preserve"> </w:t>
       </w:r>
@@ -30983,11 +31386,11 @@
       <w:pPr>
         <w:pStyle w:val="Heading3"/>
       </w:pPr>
-      <w:bookmarkStart w:id="88" w:name="_Toc529139030"/>
+      <w:bookmarkStart w:id="139" w:name="_Toc529139030"/>
       <w:r>
         <w:t>Understandability and Politeness Requirements</w:t>
       </w:r>
-      <w:bookmarkEnd w:id="88"/>
+      <w:bookmarkEnd w:id="139"/>
     </w:p>
     <w:p>
       <w:pPr>
@@ -31296,11 +31699,11 @@
       <w:pPr>
         <w:pStyle w:val="Heading3"/>
       </w:pPr>
-      <w:bookmarkStart w:id="89" w:name="_Toc529139031"/>
+      <w:bookmarkStart w:id="140" w:name="_Toc529139031"/>
       <w:r>
         <w:t>Accessibility Requirements</w:t>
       </w:r>
-      <w:bookmarkEnd w:id="89"/>
+      <w:bookmarkEnd w:id="140"/>
     </w:p>
     <w:p>
       <w:pPr>
@@ -31572,11 +31975,11 @@
       <w:pPr>
         <w:pStyle w:val="Heading3"/>
       </w:pPr>
-      <w:bookmarkStart w:id="90" w:name="_Toc529139032"/>
+      <w:bookmarkStart w:id="141" w:name="_Toc529139032"/>
       <w:r>
         <w:t>User Documentation Requirements</w:t>
       </w:r>
-      <w:bookmarkEnd w:id="90"/>
+      <w:bookmarkEnd w:id="141"/>
       <w:r>
         <w:t xml:space="preserve"> </w:t>
       </w:r>
@@ -32023,13 +32426,13 @@
       <w:pPr>
         <w:pStyle w:val="Heading3"/>
       </w:pPr>
-      <w:bookmarkStart w:id="91" w:name="_Ref525511480"/>
-      <w:bookmarkStart w:id="92" w:name="_Toc529139033"/>
+      <w:bookmarkStart w:id="142" w:name="_Ref525511480"/>
+      <w:bookmarkStart w:id="143" w:name="_Toc529139033"/>
       <w:r>
         <w:t>Training Requirements</w:t>
       </w:r>
-      <w:bookmarkEnd w:id="91"/>
-      <w:bookmarkEnd w:id="92"/>
+      <w:bookmarkEnd w:id="142"/>
+      <w:bookmarkEnd w:id="143"/>
       <w:r>
         <w:t xml:space="preserve"> </w:t>
       </w:r>
@@ -32235,21 +32638,21 @@
       <w:pPr>
         <w:pStyle w:val="Heading2"/>
       </w:pPr>
-      <w:bookmarkStart w:id="93" w:name="_Toc529139034"/>
+      <w:bookmarkStart w:id="144" w:name="_Toc529139034"/>
       <w:r>
         <w:t>Look and Feel Requirements</w:t>
       </w:r>
-      <w:bookmarkEnd w:id="93"/>
+      <w:bookmarkEnd w:id="144"/>
     </w:p>
     <w:p>
       <w:pPr>
         <w:pStyle w:val="Heading3"/>
       </w:pPr>
-      <w:bookmarkStart w:id="94" w:name="_Toc529139035"/>
+      <w:bookmarkStart w:id="145" w:name="_Toc529139035"/>
       <w:r>
         <w:t>Appearance Requirements</w:t>
       </w:r>
-      <w:bookmarkEnd w:id="94"/>
+      <w:bookmarkEnd w:id="145"/>
       <w:r>
         <w:t xml:space="preserve"> </w:t>
       </w:r>
@@ -32558,11 +32961,11 @@
       <w:pPr>
         <w:pStyle w:val="Heading3"/>
       </w:pPr>
-      <w:bookmarkStart w:id="95" w:name="_Toc529139036"/>
+      <w:bookmarkStart w:id="146" w:name="_Toc529139036"/>
       <w:r>
         <w:t>Style Requirements</w:t>
       </w:r>
-      <w:bookmarkEnd w:id="95"/>
+      <w:bookmarkEnd w:id="146"/>
       <w:r>
         <w:t xml:space="preserve"> </w:t>
       </w:r>
@@ -32903,21 +33306,21 @@
       <w:pPr>
         <w:pStyle w:val="Heading2"/>
       </w:pPr>
-      <w:bookmarkStart w:id="96" w:name="_Toc529139037"/>
+      <w:bookmarkStart w:id="147" w:name="_Toc529139037"/>
       <w:r>
         <w:t>Operational and Environmental Requirements</w:t>
       </w:r>
-      <w:bookmarkEnd w:id="96"/>
+      <w:bookmarkEnd w:id="147"/>
     </w:p>
     <w:p>
       <w:pPr>
         <w:pStyle w:val="Heading3"/>
       </w:pPr>
-      <w:bookmarkStart w:id="97" w:name="_Toc529139038"/>
+      <w:bookmarkStart w:id="148" w:name="_Toc529139038"/>
       <w:r>
         <w:t>Expected Physical Environment</w:t>
       </w:r>
-      <w:bookmarkEnd w:id="97"/>
+      <w:bookmarkEnd w:id="148"/>
     </w:p>
     <w:p>
       <w:pPr>
@@ -33244,11 +33647,11 @@
       <w:pPr>
         <w:pStyle w:val="Heading3"/>
       </w:pPr>
-      <w:bookmarkStart w:id="98" w:name="_Toc529139039"/>
+      <w:bookmarkStart w:id="149" w:name="_Toc529139039"/>
       <w:r>
         <w:t>Requirements for Interfacing with Adjacent Systems</w:t>
       </w:r>
-      <w:bookmarkEnd w:id="98"/>
+      <w:bookmarkEnd w:id="149"/>
     </w:p>
     <w:p>
       <w:pPr>
@@ -33658,11 +34061,11 @@
       <w:pPr>
         <w:pStyle w:val="Heading3"/>
       </w:pPr>
-      <w:bookmarkStart w:id="99" w:name="_Toc529139040"/>
+      <w:bookmarkStart w:id="150" w:name="_Toc529139040"/>
       <w:r>
         <w:t>Productization Requirements</w:t>
       </w:r>
-      <w:bookmarkEnd w:id="99"/>
+      <w:bookmarkEnd w:id="150"/>
     </w:p>
     <w:p>
       <w:pPr>
@@ -33961,11 +34364,11 @@
       <w:pPr>
         <w:pStyle w:val="Heading3"/>
       </w:pPr>
-      <w:bookmarkStart w:id="100" w:name="_Toc529139041"/>
+      <w:bookmarkStart w:id="151" w:name="_Toc529139041"/>
       <w:r>
         <w:t>Release Requirements</w:t>
       </w:r>
-      <w:bookmarkEnd w:id="100"/>
+      <w:bookmarkEnd w:id="151"/>
       <w:r>
         <w:t xml:space="preserve"> </w:t>
       </w:r>
@@ -34257,22 +34660,22 @@
       <w:pPr>
         <w:pStyle w:val="Heading2"/>
       </w:pPr>
-      <w:bookmarkStart w:id="101" w:name="_Toc529139042"/>
+      <w:bookmarkStart w:id="152" w:name="_Toc529139042"/>
       <w:r>
         <w:lastRenderedPageBreak/>
         <w:t>Cultural and Political Requirements</w:t>
       </w:r>
-      <w:bookmarkEnd w:id="101"/>
+      <w:bookmarkEnd w:id="152"/>
     </w:p>
     <w:p>
       <w:pPr>
         <w:pStyle w:val="Heading3"/>
       </w:pPr>
-      <w:bookmarkStart w:id="102" w:name="_Toc529139043"/>
+      <w:bookmarkStart w:id="153" w:name="_Toc529139043"/>
       <w:r>
         <w:t>Cultural Requirements</w:t>
       </w:r>
-      <w:bookmarkEnd w:id="102"/>
+      <w:bookmarkEnd w:id="153"/>
     </w:p>
     <w:p>
       <w:pPr>
@@ -34552,12 +34955,12 @@
       <w:pPr>
         <w:pStyle w:val="Heading3"/>
       </w:pPr>
-      <w:bookmarkStart w:id="103" w:name="_Toc529139044"/>
+      <w:bookmarkStart w:id="154" w:name="_Toc529139044"/>
       <w:r>
         <w:lastRenderedPageBreak/>
         <w:t>Political Requirements</w:t>
       </w:r>
-      <w:bookmarkEnd w:id="103"/>
+      <w:bookmarkEnd w:id="154"/>
     </w:p>
     <w:p>
       <w:pPr>
@@ -34890,24 +35293,24 @@
       <w:pPr>
         <w:pStyle w:val="Heading2"/>
       </w:pPr>
-      <w:bookmarkStart w:id="104" w:name="_Ref525512420"/>
-      <w:bookmarkStart w:id="105" w:name="_Toc529139045"/>
+      <w:bookmarkStart w:id="155" w:name="_Ref525512420"/>
+      <w:bookmarkStart w:id="156" w:name="_Toc529139045"/>
       <w:r>
         <w:lastRenderedPageBreak/>
         <w:t>Legal Requirements</w:t>
       </w:r>
-      <w:bookmarkEnd w:id="104"/>
-      <w:bookmarkEnd w:id="105"/>
+      <w:bookmarkEnd w:id="155"/>
+      <w:bookmarkEnd w:id="156"/>
     </w:p>
     <w:p>
       <w:pPr>
         <w:pStyle w:val="Heading3"/>
       </w:pPr>
-      <w:bookmarkStart w:id="106" w:name="_Toc529139046"/>
+      <w:bookmarkStart w:id="157" w:name="_Toc529139046"/>
       <w:r>
         <w:t>Compliance Requirements</w:t>
       </w:r>
-      <w:bookmarkEnd w:id="106"/>
+      <w:bookmarkEnd w:id="157"/>
     </w:p>
     <w:p>
       <w:pPr>
@@ -35293,11 +35696,11 @@
       <w:pPr>
         <w:pStyle w:val="Heading3"/>
       </w:pPr>
-      <w:bookmarkStart w:id="107" w:name="_Toc529139047"/>
+      <w:bookmarkStart w:id="158" w:name="_Toc529139047"/>
       <w:r>
         <w:t>Standards Requirements</w:t>
       </w:r>
-      <w:bookmarkEnd w:id="107"/>
+      <w:bookmarkEnd w:id="158"/>
     </w:p>
     <w:p>
       <w:pPr>
@@ -35617,7 +36020,7 @@
           <w:u w:val="single"/>
         </w:rPr>
       </w:pPr>
-      <w:bookmarkStart w:id="108" w:name="_Ref525382002"/>
+      <w:bookmarkStart w:id="159" w:name="_Ref525382002"/>
       <w:r>
         <w:rPr>
           <w:b/>
@@ -35691,12 +36094,12 @@
       <w:pPr>
         <w:pStyle w:val="Heading2"/>
       </w:pPr>
-      <w:bookmarkStart w:id="109" w:name="_Toc529139048"/>
+      <w:bookmarkStart w:id="160" w:name="_Toc529139048"/>
       <w:r>
         <w:t>Requirements Acceptance Tests</w:t>
       </w:r>
-      <w:bookmarkEnd w:id="108"/>
-      <w:bookmarkEnd w:id="109"/>
+      <w:bookmarkEnd w:id="159"/>
+      <w:bookmarkEnd w:id="160"/>
     </w:p>
     <w:p>
       <w:pPr>
@@ -35739,11 +36142,11 @@
       <w:pPr>
         <w:pStyle w:val="Heading3"/>
       </w:pPr>
-      <w:bookmarkStart w:id="110" w:name="_Toc529139049"/>
+      <w:bookmarkStart w:id="161" w:name="_Toc529139049"/>
       <w:r>
         <w:t>Requirements – Test Correspondence Summary</w:t>
       </w:r>
-      <w:bookmarkEnd w:id="110"/>
+      <w:bookmarkEnd w:id="161"/>
     </w:p>
     <w:p>
       <w:pPr>
@@ -35813,9 +36216,9 @@
             <o:lock v:ext="edit" aspectratio="t"/>
           </v:shapetype>
           <v:shape id="_x0000_i1025" type="#_x0000_t75" alt="" style="width:448.3pt;height:290.7pt;mso-width-percent:0;mso-height-percent:0;mso-width-percent:0;mso-height-percent:0" o:ole="">
-            <v:imagedata r:id="rId14" o:title=""/>
+            <v:imagedata r:id="rId15" o:title=""/>
           </v:shape>
-          <o:OLEObject Type="Embed" ProgID="Excel.Sheet.12" ShapeID="_x0000_i1025" DrawAspect="Content" ObjectID="_1662580024" r:id="rId15"/>
+          <o:OLEObject Type="Embed" ProgID="Excel.Sheet.12" ShapeID="_x0000_i1025" DrawAspect="Content" ObjectID="_1662645069" r:id="rId16"/>
         </w:object>
       </w:r>
     </w:p>
@@ -35831,7 +36234,7 @@
           <w:u w:val="single"/>
         </w:rPr>
       </w:pPr>
-      <w:bookmarkStart w:id="111" w:name="_Toc525544085"/>
+      <w:bookmarkStart w:id="162" w:name="_Toc525544085"/>
       <w:r>
         <w:rPr>
           <w:i/>
@@ -35882,18 +36285,18 @@
         </w:rPr>
         <w:t xml:space="preserve"> - Requirements - Acceptance Tests Correspondence</w:t>
       </w:r>
-      <w:bookmarkEnd w:id="111"/>
+      <w:bookmarkEnd w:id="162"/>
     </w:p>
     <w:p>
       <w:pPr>
         <w:pStyle w:val="Heading3"/>
       </w:pPr>
-      <w:bookmarkStart w:id="112" w:name="_Toc529139050"/>
+      <w:bookmarkStart w:id="163" w:name="_Toc529139050"/>
       <w:r>
         <w:lastRenderedPageBreak/>
         <w:t>Acceptance Test Descriptions</w:t>
       </w:r>
-      <w:bookmarkEnd w:id="112"/>
+      <w:bookmarkEnd w:id="163"/>
     </w:p>
     <w:p>
       <w:pPr>
@@ -35956,17 +36359,17 @@
       <w:pPr>
         <w:pStyle w:val="Heading1"/>
       </w:pPr>
-      <w:bookmarkStart w:id="113" w:name="_Toc529139051"/>
+      <w:bookmarkStart w:id="164" w:name="_Toc529139051"/>
       <w:r>
         <w:t>Design</w:t>
       </w:r>
-      <w:bookmarkEnd w:id="113"/>
+      <w:bookmarkEnd w:id="164"/>
     </w:p>
     <w:p>
       <w:pPr>
         <w:pStyle w:val="Heading2"/>
       </w:pPr>
-      <w:bookmarkStart w:id="114" w:name="_Toc529139052"/>
+      <w:bookmarkStart w:id="165" w:name="_Toc529139052"/>
       <w:r>
         <w:t>Design</w:t>
       </w:r>
@@ -35994,7 +36397,7 @@
       <w:r>
         <w:t>oals</w:t>
       </w:r>
-      <w:bookmarkEnd w:id="114"/>
+      <w:bookmarkEnd w:id="165"/>
     </w:p>
     <w:p>
       <w:pPr>
@@ -36102,14 +36505,14 @@
       <w:pPr>
         <w:pStyle w:val="Heading2"/>
       </w:pPr>
-      <w:bookmarkStart w:id="115" w:name="_Toc529139053"/>
+      <w:bookmarkStart w:id="166" w:name="_Toc529139053"/>
       <w:r>
         <w:t xml:space="preserve">Current </w:t>
       </w:r>
       <w:r>
         <w:t>System Design</w:t>
       </w:r>
-      <w:bookmarkEnd w:id="115"/>
+      <w:bookmarkEnd w:id="166"/>
     </w:p>
     <w:p>
       <w:pPr>
@@ -36155,14 +36558,14 @@
       <w:pPr>
         <w:pStyle w:val="Heading2"/>
       </w:pPr>
-      <w:bookmarkStart w:id="116" w:name="_Toc529139054"/>
+      <w:bookmarkStart w:id="167" w:name="_Toc529139054"/>
       <w:r>
         <w:t xml:space="preserve">Proposed </w:t>
       </w:r>
       <w:r>
         <w:t>System Design</w:t>
       </w:r>
-      <w:bookmarkEnd w:id="116"/>
+      <w:bookmarkEnd w:id="167"/>
     </w:p>
     <w:p>
       <w:pPr>
@@ -36200,14 +36603,14 @@
       <w:pPr>
         <w:pStyle w:val="Heading3"/>
       </w:pPr>
-      <w:bookmarkStart w:id="117" w:name="_Ref529133171"/>
-      <w:bookmarkStart w:id="118" w:name="_Toc529139055"/>
+      <w:bookmarkStart w:id="168" w:name="_Ref529133171"/>
+      <w:bookmarkStart w:id="169" w:name="_Toc529139055"/>
       <w:r>
         <w:lastRenderedPageBreak/>
         <w:t>Initial System Analysis and Class Identification</w:t>
       </w:r>
-      <w:bookmarkEnd w:id="117"/>
-      <w:bookmarkEnd w:id="118"/>
+      <w:bookmarkEnd w:id="168"/>
+      <w:bookmarkEnd w:id="169"/>
     </w:p>
     <w:p>
       <w:pPr>
@@ -36251,16 +36654,16 @@
       <w:pPr>
         <w:pStyle w:val="Heading3"/>
       </w:pPr>
-      <w:bookmarkStart w:id="119" w:name="_Ref529133179"/>
-      <w:bookmarkStart w:id="120" w:name="_Toc529139056"/>
+      <w:bookmarkStart w:id="170" w:name="_Ref529133179"/>
+      <w:bookmarkStart w:id="171" w:name="_Toc529139056"/>
       <w:r>
         <w:t>Dynamic Model</w:t>
       </w:r>
       <w:r>
         <w:t>ling of Use-Cases</w:t>
       </w:r>
-      <w:bookmarkEnd w:id="119"/>
-      <w:bookmarkEnd w:id="120"/>
+      <w:bookmarkEnd w:id="170"/>
+      <w:bookmarkEnd w:id="171"/>
     </w:p>
     <w:p>
       <w:pPr>
@@ -36367,7 +36770,7 @@
       <w:pPr>
         <w:pStyle w:val="Level3Text"/>
       </w:pPr>
-      <w:bookmarkStart w:id="121" w:name="_Ref529133183"/>
+      <w:bookmarkStart w:id="172" w:name="_Ref529133183"/>
       <w:r>
         <w:t>Your text goes here . . .</w:t>
       </w:r>
@@ -36376,15 +36779,15 @@
       <w:pPr>
         <w:pStyle w:val="Heading3"/>
       </w:pPr>
-      <w:bookmarkStart w:id="122" w:name="_Toc529139057"/>
+      <w:bookmarkStart w:id="173" w:name="_Toc529139057"/>
       <w:r>
         <w:t>Proposed</w:t>
       </w:r>
       <w:r>
         <w:t xml:space="preserve"> System Architecture</w:t>
       </w:r>
-      <w:bookmarkEnd w:id="121"/>
-      <w:bookmarkEnd w:id="122"/>
+      <w:bookmarkEnd w:id="172"/>
+      <w:bookmarkEnd w:id="173"/>
     </w:p>
     <w:p>
       <w:pPr>
@@ -36421,14 +36824,14 @@
       <w:pPr>
         <w:pStyle w:val="Heading3"/>
       </w:pPr>
-      <w:bookmarkStart w:id="123" w:name="_Toc529139058"/>
+      <w:bookmarkStart w:id="174" w:name="_Toc529139058"/>
       <w:r>
         <w:t xml:space="preserve">Initial </w:t>
       </w:r>
       <w:r>
         <w:t>Subsystem Decomposition</w:t>
       </w:r>
-      <w:bookmarkEnd w:id="123"/>
+      <w:bookmarkEnd w:id="174"/>
     </w:p>
     <w:p>
       <w:pPr>
@@ -36591,11 +36994,11 @@
       <w:pPr>
         <w:pStyle w:val="Heading2"/>
       </w:pPr>
-      <w:bookmarkStart w:id="124" w:name="_Toc529139059"/>
+      <w:bookmarkStart w:id="175" w:name="_Toc529139059"/>
       <w:r>
         <w:t>Additional Design Considerations</w:t>
       </w:r>
-      <w:bookmarkEnd w:id="124"/>
+      <w:bookmarkEnd w:id="175"/>
     </w:p>
     <w:p>
       <w:pPr>
@@ -36640,11 +37043,11 @@
       <w:pPr>
         <w:pStyle w:val="Heading3"/>
       </w:pPr>
-      <w:bookmarkStart w:id="125" w:name="_Toc529139060"/>
+      <w:bookmarkStart w:id="176" w:name="_Toc529139060"/>
       <w:r>
         <w:t>Hardware / Software Mapping</w:t>
       </w:r>
-      <w:bookmarkEnd w:id="125"/>
+      <w:bookmarkEnd w:id="176"/>
     </w:p>
     <w:p>
       <w:pPr>
@@ -36682,7 +37085,7 @@
       <w:pPr>
         <w:pStyle w:val="Heading3"/>
       </w:pPr>
-      <w:bookmarkStart w:id="126" w:name="_Toc529139061"/>
+      <w:bookmarkStart w:id="177" w:name="_Toc529139061"/>
       <w:r>
         <w:t xml:space="preserve">Persistent Data </w:t>
       </w:r>
@@ -36692,7 +37095,7 @@
       <w:r>
         <w:t>anagement</w:t>
       </w:r>
-      <w:bookmarkEnd w:id="126"/>
+      <w:bookmarkEnd w:id="177"/>
     </w:p>
     <w:p>
       <w:pPr>
@@ -36787,7 +37190,7 @@
       <w:pPr>
         <w:pStyle w:val="Heading3"/>
       </w:pPr>
-      <w:bookmarkStart w:id="127" w:name="_Toc529139062"/>
+      <w:bookmarkStart w:id="178" w:name="_Toc529139062"/>
       <w:r>
         <w:t xml:space="preserve">Access </w:t>
       </w:r>
@@ -36803,7 +37206,7 @@
       <w:r>
         <w:t>ecurity</w:t>
       </w:r>
-      <w:bookmarkEnd w:id="127"/>
+      <w:bookmarkEnd w:id="178"/>
     </w:p>
     <w:p>
       <w:pPr>
@@ -36840,7 +37243,7 @@
       <w:pPr>
         <w:pStyle w:val="Heading3"/>
       </w:pPr>
-      <w:bookmarkStart w:id="128" w:name="_Toc529139063"/>
+      <w:bookmarkStart w:id="179" w:name="_Toc529139063"/>
       <w:r>
         <w:t xml:space="preserve">Global </w:t>
       </w:r>
@@ -36856,7 +37259,7 @@
       <w:r>
         <w:t>ontrol</w:t>
       </w:r>
-      <w:bookmarkEnd w:id="128"/>
+      <w:bookmarkEnd w:id="179"/>
     </w:p>
     <w:p>
       <w:pPr>
@@ -36893,11 +37296,11 @@
       <w:pPr>
         <w:pStyle w:val="Heading3"/>
       </w:pPr>
-      <w:bookmarkStart w:id="129" w:name="_Toc529139064"/>
+      <w:bookmarkStart w:id="180" w:name="_Toc529139064"/>
       <w:r>
         <w:t>Boundary Conditions</w:t>
       </w:r>
-      <w:bookmarkEnd w:id="129"/>
+      <w:bookmarkEnd w:id="180"/>
     </w:p>
     <w:p>
       <w:pPr>
@@ -36950,11 +37353,11 @@
       <w:pPr>
         <w:pStyle w:val="Heading3"/>
       </w:pPr>
-      <w:bookmarkStart w:id="130" w:name="_Toc529139065"/>
+      <w:bookmarkStart w:id="181" w:name="_Toc529139065"/>
       <w:r>
         <w:t>User Interface</w:t>
       </w:r>
-      <w:bookmarkEnd w:id="130"/>
+      <w:bookmarkEnd w:id="181"/>
     </w:p>
     <w:p>
       <w:pPr>
@@ -37016,12 +37419,12 @@
       <w:pPr>
         <w:pStyle w:val="Heading3"/>
       </w:pPr>
-      <w:bookmarkStart w:id="131" w:name="_Toc529139066"/>
+      <w:bookmarkStart w:id="182" w:name="_Toc529139066"/>
       <w:r>
         <w:lastRenderedPageBreak/>
         <w:t>Application of Design Patterns</w:t>
       </w:r>
-      <w:bookmarkEnd w:id="131"/>
+      <w:bookmarkEnd w:id="182"/>
     </w:p>
     <w:p>
       <w:pPr>
@@ -37090,11 +37493,11 @@
       <w:pPr>
         <w:pStyle w:val="Heading2"/>
       </w:pPr>
-      <w:bookmarkStart w:id="132" w:name="_Toc529139067"/>
+      <w:bookmarkStart w:id="183" w:name="_Toc529139067"/>
       <w:r>
         <w:t>Final System Design</w:t>
       </w:r>
-      <w:bookmarkEnd w:id="132"/>
+      <w:bookmarkEnd w:id="183"/>
     </w:p>
     <w:p>
       <w:pPr>
@@ -37154,11 +37557,11 @@
       <w:pPr>
         <w:pStyle w:val="Heading2"/>
       </w:pPr>
-      <w:bookmarkStart w:id="133" w:name="_Toc529139068"/>
+      <w:bookmarkStart w:id="184" w:name="_Toc529139068"/>
       <w:r>
         <w:t>Object Design</w:t>
       </w:r>
-      <w:bookmarkEnd w:id="133"/>
+      <w:bookmarkEnd w:id="184"/>
     </w:p>
     <w:p>
       <w:pPr>
@@ -37263,11 +37666,11 @@
       <w:pPr>
         <w:pStyle w:val="Heading3"/>
       </w:pPr>
-      <w:bookmarkStart w:id="134" w:name="_Toc529139069"/>
+      <w:bookmarkStart w:id="185" w:name="_Toc529139069"/>
       <w:r>
         <w:t>Packages</w:t>
       </w:r>
-      <w:bookmarkEnd w:id="134"/>
+      <w:bookmarkEnd w:id="185"/>
     </w:p>
     <w:p>
       <w:pPr>
@@ -37336,11 +37739,11 @@
       <w:pPr>
         <w:pStyle w:val="Heading3"/>
       </w:pPr>
-      <w:bookmarkStart w:id="135" w:name="_Toc529139070"/>
+      <w:bookmarkStart w:id="186" w:name="_Toc529139070"/>
       <w:r>
         <w:t>Subsystem I</w:t>
       </w:r>
-      <w:bookmarkEnd w:id="135"/>
+      <w:bookmarkEnd w:id="186"/>
     </w:p>
     <w:p>
       <w:pPr>
@@ -37354,11 +37757,11 @@
       <w:pPr>
         <w:pStyle w:val="Heading3"/>
       </w:pPr>
-      <w:bookmarkStart w:id="136" w:name="_Toc529139071"/>
+      <w:bookmarkStart w:id="187" w:name="_Toc529139071"/>
       <w:r>
         <w:t>Subsystem II</w:t>
       </w:r>
-      <w:bookmarkEnd w:id="136"/>
+      <w:bookmarkEnd w:id="187"/>
     </w:p>
     <w:p>
       <w:pPr>
@@ -37372,11 +37775,11 @@
       <w:pPr>
         <w:pStyle w:val="Heading3"/>
       </w:pPr>
-      <w:bookmarkStart w:id="137" w:name="_Toc529139072"/>
+      <w:bookmarkStart w:id="188" w:name="_Toc529139072"/>
       <w:r>
         <w:t>etc.</w:t>
       </w:r>
-      <w:bookmarkEnd w:id="137"/>
+      <w:bookmarkEnd w:id="188"/>
     </w:p>
     <w:p>
       <w:pPr>
@@ -37390,22 +37793,22 @@
       <w:pPr>
         <w:pStyle w:val="Heading1"/>
       </w:pPr>
-      <w:bookmarkStart w:id="138" w:name="_Toc529139073"/>
+      <w:bookmarkStart w:id="189" w:name="_Toc529139073"/>
       <w:r>
         <w:lastRenderedPageBreak/>
         <w:t>Project Issues</w:t>
       </w:r>
-      <w:bookmarkEnd w:id="138"/>
+      <w:bookmarkEnd w:id="189"/>
     </w:p>
     <w:p>
       <w:pPr>
         <w:pStyle w:val="Heading2"/>
       </w:pPr>
-      <w:bookmarkStart w:id="139" w:name="_Toc529139074"/>
+      <w:bookmarkStart w:id="190" w:name="_Toc529139074"/>
       <w:r>
         <w:t>Open Issues</w:t>
       </w:r>
-      <w:bookmarkEnd w:id="139"/>
+      <w:bookmarkEnd w:id="190"/>
       <w:r>
         <w:t xml:space="preserve"> </w:t>
       </w:r>
@@ -37589,17 +37992,17 @@
       <w:pPr>
         <w:pStyle w:val="Heading2"/>
       </w:pPr>
-      <w:bookmarkStart w:id="140" w:name="_Ref365979063"/>
-      <w:bookmarkStart w:id="141" w:name="_Ref365979115"/>
-      <w:bookmarkStart w:id="142" w:name="_Ref365979411"/>
-      <w:bookmarkStart w:id="143" w:name="_Toc529139075"/>
+      <w:bookmarkStart w:id="191" w:name="_Ref365979063"/>
+      <w:bookmarkStart w:id="192" w:name="_Ref365979115"/>
+      <w:bookmarkStart w:id="193" w:name="_Ref365979411"/>
+      <w:bookmarkStart w:id="194" w:name="_Toc529139075"/>
       <w:r>
         <w:t>Off-the-Shelf Solutions</w:t>
       </w:r>
-      <w:bookmarkEnd w:id="140"/>
-      <w:bookmarkEnd w:id="141"/>
-      <w:bookmarkEnd w:id="142"/>
-      <w:bookmarkEnd w:id="143"/>
+      <w:bookmarkEnd w:id="191"/>
+      <w:bookmarkEnd w:id="192"/>
+      <w:bookmarkEnd w:id="193"/>
+      <w:bookmarkEnd w:id="194"/>
     </w:p>
     <w:p>
       <w:pPr>
@@ -37656,12 +38059,12 @@
       <w:pPr>
         <w:pStyle w:val="Heading3"/>
       </w:pPr>
-      <w:bookmarkStart w:id="144" w:name="_Toc529139076"/>
+      <w:bookmarkStart w:id="195" w:name="_Toc529139076"/>
       <w:r>
         <w:lastRenderedPageBreak/>
         <w:t>Ready-Made Products</w:t>
       </w:r>
-      <w:bookmarkEnd w:id="144"/>
+      <w:bookmarkEnd w:id="195"/>
     </w:p>
     <w:p>
       <w:pPr>
@@ -37830,11 +38233,11 @@
       <w:pPr>
         <w:pStyle w:val="Heading3"/>
       </w:pPr>
-      <w:bookmarkStart w:id="145" w:name="_Toc529139077"/>
+      <w:bookmarkStart w:id="196" w:name="_Toc529139077"/>
       <w:r>
         <w:t>Reusable Components</w:t>
       </w:r>
-      <w:bookmarkEnd w:id="145"/>
+      <w:bookmarkEnd w:id="196"/>
     </w:p>
     <w:p>
       <w:pPr>
@@ -37935,11 +38338,11 @@
       <w:pPr>
         <w:pStyle w:val="Heading3"/>
       </w:pPr>
-      <w:bookmarkStart w:id="146" w:name="_Toc529139078"/>
+      <w:bookmarkStart w:id="197" w:name="_Toc529139078"/>
       <w:r>
         <w:t>Products That Can Be Copied</w:t>
       </w:r>
-      <w:bookmarkEnd w:id="146"/>
+      <w:bookmarkEnd w:id="197"/>
       <w:r>
         <w:t xml:space="preserve"> </w:t>
       </w:r>
@@ -38140,11 +38543,11 @@
       <w:pPr>
         <w:pStyle w:val="Heading2"/>
       </w:pPr>
-      <w:bookmarkStart w:id="147" w:name="_Toc529139079"/>
+      <w:bookmarkStart w:id="198" w:name="_Toc529139079"/>
       <w:r>
         <w:t>New Problems</w:t>
       </w:r>
-      <w:bookmarkEnd w:id="147"/>
+      <w:bookmarkEnd w:id="198"/>
     </w:p>
     <w:p>
       <w:pPr>
@@ -38173,11 +38576,11 @@
       <w:pPr>
         <w:pStyle w:val="Heading3"/>
       </w:pPr>
-      <w:bookmarkStart w:id="148" w:name="_Toc529139080"/>
+      <w:bookmarkStart w:id="199" w:name="_Toc529139080"/>
       <w:r>
         <w:t>Effects on the Current Environment</w:t>
       </w:r>
-      <w:bookmarkEnd w:id="148"/>
+      <w:bookmarkEnd w:id="199"/>
     </w:p>
     <w:p>
       <w:pPr>
@@ -38359,11 +38762,11 @@
       <w:pPr>
         <w:pStyle w:val="Heading3"/>
       </w:pPr>
-      <w:bookmarkStart w:id="149" w:name="_Toc529139081"/>
+      <w:bookmarkStart w:id="200" w:name="_Toc529139081"/>
       <w:r>
         <w:t>Effects on the Installed Systems</w:t>
       </w:r>
-      <w:bookmarkEnd w:id="149"/>
+      <w:bookmarkEnd w:id="200"/>
       <w:r>
         <w:t xml:space="preserve"> </w:t>
       </w:r>
@@ -38467,11 +38870,11 @@
       <w:pPr>
         <w:pStyle w:val="Heading3"/>
       </w:pPr>
-      <w:bookmarkStart w:id="150" w:name="_Toc529139082"/>
+      <w:bookmarkStart w:id="201" w:name="_Toc529139082"/>
       <w:r>
         <w:t>Potential User Problems</w:t>
       </w:r>
-      <w:bookmarkEnd w:id="150"/>
+      <w:bookmarkEnd w:id="201"/>
     </w:p>
     <w:p>
       <w:pPr>
@@ -38595,12 +38998,12 @@
       <w:pPr>
         <w:pStyle w:val="Heading3"/>
       </w:pPr>
-      <w:bookmarkStart w:id="151" w:name="_Toc529139083"/>
+      <w:bookmarkStart w:id="202" w:name="_Toc529139083"/>
       <w:r>
         <w:lastRenderedPageBreak/>
         <w:t>Limitations in the Anticipated Implementation Environment That May Inhibit the New Product</w:t>
       </w:r>
-      <w:bookmarkEnd w:id="151"/>
+      <w:bookmarkEnd w:id="202"/>
     </w:p>
     <w:p>
       <w:pPr>
@@ -38837,11 +39240,11 @@
       <w:pPr>
         <w:pStyle w:val="Heading3"/>
       </w:pPr>
-      <w:bookmarkStart w:id="152" w:name="_Toc529139084"/>
+      <w:bookmarkStart w:id="203" w:name="_Toc529139084"/>
       <w:r>
         <w:t>Follow-Up Problems</w:t>
       </w:r>
-      <w:bookmarkEnd w:id="152"/>
+      <w:bookmarkEnd w:id="203"/>
       <w:r>
         <w:t xml:space="preserve"> </w:t>
       </w:r>
@@ -39003,11 +39406,11 @@
       <w:pPr>
         <w:pStyle w:val="Heading2"/>
       </w:pPr>
-      <w:bookmarkStart w:id="153" w:name="_Toc529139085"/>
+      <w:bookmarkStart w:id="204" w:name="_Toc529139085"/>
       <w:r>
         <w:t>Migration to the New Product</w:t>
       </w:r>
-      <w:bookmarkEnd w:id="153"/>
+      <w:bookmarkEnd w:id="204"/>
     </w:p>
     <w:p>
       <w:pPr>
@@ -39029,11 +39432,11 @@
       <w:pPr>
         <w:pStyle w:val="Heading3"/>
       </w:pPr>
-      <w:bookmarkStart w:id="154" w:name="_Toc529139086"/>
+      <w:bookmarkStart w:id="205" w:name="_Toc529139086"/>
       <w:r>
         <w:t>Requirements for Migration to the New Product</w:t>
       </w:r>
-      <w:bookmarkEnd w:id="154"/>
+      <w:bookmarkEnd w:id="205"/>
     </w:p>
     <w:p>
       <w:pPr>
@@ -39301,12 +39704,12 @@
       <w:pPr>
         <w:pStyle w:val="Heading3"/>
       </w:pPr>
-      <w:bookmarkStart w:id="155" w:name="_Toc529139087"/>
+      <w:bookmarkStart w:id="206" w:name="_Toc529139087"/>
       <w:r>
         <w:lastRenderedPageBreak/>
         <w:t>Data That Has to Be Modified or Translated for the New System</w:t>
       </w:r>
-      <w:bookmarkEnd w:id="155"/>
+      <w:bookmarkEnd w:id="206"/>
       <w:r>
         <w:t xml:space="preserve"> </w:t>
       </w:r>
@@ -39540,11 +39943,11 @@
       <w:pPr>
         <w:pStyle w:val="Heading2"/>
       </w:pPr>
-      <w:bookmarkStart w:id="156" w:name="_Toc529139088"/>
+      <w:bookmarkStart w:id="207" w:name="_Toc529139088"/>
       <w:r>
         <w:t>Risks</w:t>
       </w:r>
-      <w:bookmarkEnd w:id="156"/>
+      <w:bookmarkEnd w:id="207"/>
     </w:p>
     <w:p>
       <w:pPr>
@@ -39862,11 +40265,11 @@
       <w:pPr>
         <w:pStyle w:val="Heading2"/>
       </w:pPr>
-      <w:bookmarkStart w:id="157" w:name="_Toc529139089"/>
+      <w:bookmarkStart w:id="208" w:name="_Toc529139089"/>
       <w:r>
         <w:t>Costs</w:t>
       </w:r>
-      <w:bookmarkEnd w:id="157"/>
+      <w:bookmarkEnd w:id="208"/>
     </w:p>
     <w:p>
       <w:pPr>
@@ -40184,11 +40587,11 @@
       <w:pPr>
         <w:pStyle w:val="Heading2"/>
       </w:pPr>
-      <w:bookmarkStart w:id="158" w:name="_Toc529139090"/>
+      <w:bookmarkStart w:id="209" w:name="_Toc529139090"/>
       <w:r>
         <w:t>Waiting Room</w:t>
       </w:r>
-      <w:bookmarkEnd w:id="158"/>
+      <w:bookmarkEnd w:id="209"/>
     </w:p>
     <w:p>
       <w:pPr>
@@ -40370,11 +40773,11 @@
       <w:pPr>
         <w:pStyle w:val="Heading2"/>
       </w:pPr>
-      <w:bookmarkStart w:id="159" w:name="_Toc529139091"/>
+      <w:bookmarkStart w:id="210" w:name="_Toc529139091"/>
       <w:r>
         <w:t>Ideas for Solutions</w:t>
       </w:r>
-      <w:bookmarkEnd w:id="159"/>
+      <w:bookmarkEnd w:id="210"/>
     </w:p>
     <w:p>
       <w:pPr>
@@ -40540,11 +40943,11 @@
       <w:pPr>
         <w:pStyle w:val="Heading2"/>
       </w:pPr>
-      <w:bookmarkStart w:id="160" w:name="_Toc529139092"/>
+      <w:bookmarkStart w:id="211" w:name="_Toc529139092"/>
       <w:r>
         <w:t>Project Retrospective</w:t>
       </w:r>
-      <w:bookmarkEnd w:id="160"/>
+      <w:bookmarkEnd w:id="211"/>
     </w:p>
     <w:p>
       <w:pPr>
@@ -40685,7 +41088,7 @@
       <w:pPr>
         <w:pStyle w:val="Level3Text"/>
       </w:pPr>
-      <w:bookmarkStart w:id="161" w:name="_Ref365942805"/>
+      <w:bookmarkStart w:id="212" w:name="_Ref365942805"/>
       <w:r>
         <w:t>Your text goes here . . .</w:t>
       </w:r>
@@ -40694,12 +41097,12 @@
       <w:pPr>
         <w:pStyle w:val="Heading1"/>
       </w:pPr>
-      <w:bookmarkStart w:id="162" w:name="_Toc529139093"/>
+      <w:bookmarkStart w:id="213" w:name="_Toc529139093"/>
       <w:r>
         <w:t>Glossary</w:t>
       </w:r>
-      <w:bookmarkEnd w:id="161"/>
-      <w:bookmarkEnd w:id="162"/>
+      <w:bookmarkEnd w:id="212"/>
+      <w:bookmarkEnd w:id="213"/>
     </w:p>
     <w:p>
       <w:pPr>
@@ -40833,11 +41236,11 @@
       <w:pPr>
         <w:pStyle w:val="Heading1"/>
       </w:pPr>
-      <w:bookmarkStart w:id="163" w:name="_Toc529139094"/>
+      <w:bookmarkStart w:id="214" w:name="_Toc529139094"/>
       <w:r>
         <w:t>References / Bibliography</w:t>
       </w:r>
-      <w:bookmarkEnd w:id="163"/>
+      <w:bookmarkEnd w:id="214"/>
     </w:p>
     <w:p>
       <w:pPr>
@@ -41114,11 +41517,11 @@
       <w:r>
         <w:fldChar w:fldCharType="end"/>
       </w:r>
-      <w:bookmarkStart w:id="164" w:name="_Toc529139095"/>
+      <w:bookmarkStart w:id="215" w:name="_Toc529139095"/>
       <w:r>
         <w:t>Index</w:t>
       </w:r>
-      <w:bookmarkEnd w:id="164"/>
+      <w:bookmarkEnd w:id="215"/>
     </w:p>
     <w:p>
       <w:pPr>
@@ -41181,7 +41584,7 @@
           <w:noProof/>
         </w:rPr>
         <w:sectPr>
-          <w:footerReference w:type="default" r:id="rId16"/>
+          <w:footerReference w:type="default" r:id="rId17"/>
           <w:pgSz w:w="12240" w:h="15840"/>
           <w:pgMar w:top="1440" w:right="1440" w:bottom="1080" w:left="1440" w:header="720" w:footer="720" w:gutter="0"/>
           <w:cols w:space="720"/>

</xml_diff>